<commit_message>
CHG: Crystal Vorstellung untergliedert
</commit_message>
<xml_diff>
--- a/Dokumentation/Dokumentation_v1.docx
+++ b/Dokumentation/Dokumentation_v1.docx
@@ -99,75 +99,43 @@
           <w:p>
             <w:pPr>
               <w:pStyle w:val="DeckblattZentriert"/>
-              <w:rPr>
-                <w:lang w:val="en-US"/>
-              </w:rPr>
             </w:pPr>
-            <w:proofErr w:type="spellStart"/>
             <w:r>
-              <w:rPr>
-                <w:lang w:val="en-US"/>
-              </w:rPr>
-              <w:t>für</w:t>
+              <w:t>für die Prüfung zum</w:t>
             </w:r>
-            <w:proofErr w:type="spellEnd"/>
-            <w:r>
-              <w:rPr>
-                <w:lang w:val="en-US"/>
-              </w:rPr>
-              <w:t xml:space="preserve"> die </w:t>
-            </w:r>
-            <w:proofErr w:type="spellStart"/>
-            <w:r>
-              <w:rPr>
-                <w:lang w:val="en-US"/>
-              </w:rPr>
-              <w:t>Prüfung</w:t>
-            </w:r>
-            <w:proofErr w:type="spellEnd"/>
-            <w:r>
-              <w:rPr>
-                <w:lang w:val="en-US"/>
-              </w:rPr>
-              <w:t xml:space="preserve"> </w:t>
-            </w:r>
-            <w:proofErr w:type="spellStart"/>
-            <w:r>
-              <w:rPr>
-                <w:lang w:val="en-US"/>
-              </w:rPr>
-              <w:t>zum</w:t>
-            </w:r>
-            <w:proofErr w:type="spellEnd"/>
           </w:p>
           <w:p>
             <w:pPr>
               <w:pStyle w:val="DeckblattZentriert"/>
-              <w:rPr>
-                <w:lang w:val="en-US"/>
-              </w:rPr>
             </w:pPr>
           </w:p>
           <w:p>
             <w:pPr>
               <w:pStyle w:val="DeckblattZentriert"/>
-              <w:rPr>
-                <w:lang w:val="en-GB"/>
-              </w:rPr>
             </w:pPr>
             <w:r>
-              <w:rPr>
-                <w:lang w:val="en-GB"/>
-              </w:rPr>
-              <w:t>Bachelor of Engineering/Bachelor of Science</w:t>
+              <w:t xml:space="preserve">Bachelor </w:t>
+            </w:r>
+            <w:proofErr w:type="spellStart"/>
+            <w:r>
+              <w:t>of</w:t>
+            </w:r>
+            <w:proofErr w:type="spellEnd"/>
+            <w:r>
+              <w:t xml:space="preserve"> Engineering/Bachelor </w:t>
+            </w:r>
+            <w:proofErr w:type="spellStart"/>
+            <w:r>
+              <w:t>of</w:t>
+            </w:r>
+            <w:proofErr w:type="spellEnd"/>
+            <w:r>
+              <w:t xml:space="preserve"> Science</w:t>
             </w:r>
           </w:p>
           <w:p>
             <w:pPr>
               <w:pStyle w:val="DeckblattZentriert"/>
-              <w:rPr>
-                <w:lang w:val="en-US"/>
-              </w:rPr>
             </w:pPr>
           </w:p>
           <w:p>
@@ -453,10 +421,12 @@
       <w:r>
         <w:br w:type="page"/>
       </w:r>
+      <w:bookmarkStart w:id="0" w:name="_Toc371774669"/>
       <w:r>
         <w:lastRenderedPageBreak/>
         <w:t>Zusammenfassung</w:t>
       </w:r>
+      <w:bookmarkEnd w:id="0"/>
     </w:p>
     <w:p>
       <w:pPr>
@@ -472,9 +442,11 @@
       <w:pPr>
         <w:pStyle w:val="berschriftOhneNummer"/>
       </w:pPr>
+      <w:bookmarkStart w:id="1" w:name="_Toc371774670"/>
       <w:r>
         <w:t>Abstract</w:t>
       </w:r>
+      <w:bookmarkEnd w:id="1"/>
     </w:p>
     <w:p>
       <w:pPr>
@@ -488,18 +460,18 @@
       <w:pPr>
         <w:pStyle w:val="berschriftOhneNummer"/>
       </w:pPr>
-      <w:bookmarkStart w:id="0" w:name="_Toc270506265"/>
+      <w:bookmarkStart w:id="2" w:name="_Toc371774671"/>
       <w:r>
         <w:lastRenderedPageBreak/>
         <w:t>Inhaltsverzeichnis</w:t>
       </w:r>
-      <w:bookmarkEnd w:id="0"/>
+      <w:bookmarkEnd w:id="2"/>
     </w:p>
     <w:p>
       <w:pPr>
         <w:pStyle w:val="Verzeichnis1"/>
         <w:rPr>
-          <w:rFonts w:ascii="Calibri" w:hAnsi="Calibri"/>
+          <w:rFonts w:asciiTheme="minorHAnsi" w:eastAsiaTheme="minorEastAsia" w:hAnsiTheme="minorHAnsi" w:cstheme="minorBidi"/>
           <w:noProof/>
           <w:sz w:val="22"/>
           <w:szCs w:val="22"/>
@@ -527,7 +499,7 @@
         <w:rPr>
           <w:noProof/>
         </w:rPr>
-        <w:t>Inhaltsverzeichnis</w:t>
+        <w:t>Zusammenfassung</w:t>
       </w:r>
       <w:r>
         <w:rPr>
@@ -545,7 +517,7 @@
         <w:rPr>
           <w:noProof/>
         </w:rPr>
-        <w:instrText xml:space="preserve"> PAGEREF _Toc270506265 \h </w:instrText>
+        <w:instrText xml:space="preserve"> PAGEREF _Toc371774669 \h </w:instrText>
       </w:r>
       <w:r>
         <w:rPr>
@@ -575,7 +547,7 @@
       <w:pPr>
         <w:pStyle w:val="Verzeichnis1"/>
         <w:rPr>
-          <w:rFonts w:ascii="Calibri" w:hAnsi="Calibri"/>
+          <w:rFonts w:asciiTheme="minorHAnsi" w:eastAsiaTheme="minorEastAsia" w:hAnsiTheme="minorHAnsi" w:cstheme="minorBidi"/>
           <w:noProof/>
           <w:sz w:val="22"/>
           <w:szCs w:val="22"/>
@@ -585,7 +557,7 @@
         <w:rPr>
           <w:noProof/>
         </w:rPr>
-        <w:t>Abbildungverzeichnis</w:t>
+        <w:t>Abstract</w:t>
       </w:r>
       <w:r>
         <w:rPr>
@@ -603,7 +575,7 @@
         <w:rPr>
           <w:noProof/>
         </w:rPr>
-        <w:instrText xml:space="preserve"> PAGEREF _Toc270506266 \h </w:instrText>
+        <w:instrText xml:space="preserve"> PAGEREF _Toc371774670 \h </w:instrText>
       </w:r>
       <w:r>
         <w:rPr>
@@ -633,7 +605,7 @@
       <w:pPr>
         <w:pStyle w:val="Verzeichnis1"/>
         <w:rPr>
-          <w:rFonts w:ascii="Calibri" w:hAnsi="Calibri"/>
+          <w:rFonts w:asciiTheme="minorHAnsi" w:eastAsiaTheme="minorEastAsia" w:hAnsiTheme="minorHAnsi" w:cstheme="minorBidi"/>
           <w:noProof/>
           <w:sz w:val="22"/>
           <w:szCs w:val="22"/>
@@ -643,7 +615,7 @@
         <w:rPr>
           <w:noProof/>
         </w:rPr>
-        <w:t>Tabellenverzeichnis</w:t>
+        <w:t>Inhaltsverzeichnis</w:t>
       </w:r>
       <w:r>
         <w:rPr>
@@ -661,7 +633,7 @@
         <w:rPr>
           <w:noProof/>
         </w:rPr>
-        <w:instrText xml:space="preserve"> PAGEREF _Toc270506267 \h </w:instrText>
+        <w:instrText xml:space="preserve"> PAGEREF _Toc371774671 \h </w:instrText>
       </w:r>
       <w:r>
         <w:rPr>
@@ -678,7 +650,7 @@
         <w:rPr>
           <w:noProof/>
         </w:rPr>
-        <w:t>3</w:t>
+        <w:t>4</w:t>
       </w:r>
       <w:r>
         <w:rPr>
@@ -691,7 +663,7 @@
       <w:pPr>
         <w:pStyle w:val="Verzeichnis1"/>
         <w:rPr>
-          <w:rFonts w:ascii="Calibri" w:hAnsi="Calibri"/>
+          <w:rFonts w:asciiTheme="minorHAnsi" w:eastAsiaTheme="minorEastAsia" w:hAnsiTheme="minorHAnsi" w:cstheme="minorBidi"/>
           <w:noProof/>
           <w:sz w:val="22"/>
           <w:szCs w:val="22"/>
@@ -701,7 +673,7 @@
         <w:rPr>
           <w:noProof/>
         </w:rPr>
-        <w:t>Abkürzungsverzeichnis</w:t>
+        <w:t>Abbildungverzeichnis</w:t>
       </w:r>
       <w:r>
         <w:rPr>
@@ -719,7 +691,7 @@
         <w:rPr>
           <w:noProof/>
         </w:rPr>
-        <w:instrText xml:space="preserve"> PAGEREF _Toc270506268 \h </w:instrText>
+        <w:instrText xml:space="preserve"> PAGEREF _Toc371774672 \h </w:instrText>
       </w:r>
       <w:r>
         <w:rPr>
@@ -736,7 +708,7 @@
         <w:rPr>
           <w:noProof/>
         </w:rPr>
-        <w:t>3</w:t>
+        <w:t>5</w:t>
       </w:r>
       <w:r>
         <w:rPr>
@@ -749,7 +721,7 @@
       <w:pPr>
         <w:pStyle w:val="Verzeichnis1"/>
         <w:rPr>
-          <w:rFonts w:ascii="Calibri" w:hAnsi="Calibri"/>
+          <w:rFonts w:asciiTheme="minorHAnsi" w:eastAsiaTheme="minorEastAsia" w:hAnsiTheme="minorHAnsi" w:cstheme="minorBidi"/>
           <w:noProof/>
           <w:sz w:val="22"/>
           <w:szCs w:val="22"/>
@@ -759,40 +731,83 @@
         <w:rPr>
           <w:noProof/>
         </w:rPr>
-        <w:t>1.</w:t>
-      </w:r>
-      <w:r>
-        <w:rPr>
-          <w:rFonts w:ascii="Calibri" w:hAnsi="Calibri"/>
+        <w:t>Tabellenverzeichnis</w:t>
+      </w:r>
+      <w:r>
+        <w:rPr>
+          <w:noProof/>
+        </w:rPr>
+        <w:tab/>
+      </w:r>
+      <w:r>
+        <w:rPr>
+          <w:noProof/>
+        </w:rPr>
+        <w:fldChar w:fldCharType="begin"/>
+      </w:r>
+      <w:r>
+        <w:rPr>
+          <w:noProof/>
+        </w:rPr>
+        <w:instrText xml:space="preserve"> PAGEREF _Toc371774673 \h </w:instrText>
+      </w:r>
+      <w:r>
+        <w:rPr>
+          <w:noProof/>
+        </w:rPr>
+      </w:r>
+      <w:r>
+        <w:rPr>
+          <w:noProof/>
+        </w:rPr>
+        <w:fldChar w:fldCharType="separate"/>
+      </w:r>
+      <w:r>
+        <w:rPr>
+          <w:noProof/>
+        </w:rPr>
+        <w:t>5</w:t>
+      </w:r>
+      <w:r>
+        <w:rPr>
+          <w:noProof/>
+        </w:rPr>
+        <w:fldChar w:fldCharType="end"/>
+      </w:r>
+    </w:p>
+    <w:p>
+      <w:pPr>
+        <w:pStyle w:val="Verzeichnis1"/>
+        <w:rPr>
+          <w:rFonts w:asciiTheme="minorHAnsi" w:eastAsiaTheme="minorEastAsia" w:hAnsiTheme="minorHAnsi" w:cstheme="minorBidi"/>
           <w:noProof/>
           <w:sz w:val="22"/>
           <w:szCs w:val="22"/>
         </w:rPr>
+      </w:pPr>
+      <w:r>
+        <w:rPr>
+          <w:noProof/>
+        </w:rPr>
+        <w:t>Abkürzungsverzeichnis</w:t>
+      </w:r>
+      <w:r>
+        <w:rPr>
+          <w:noProof/>
+        </w:rPr>
         <w:tab/>
       </w:r>
       <w:r>
         <w:rPr>
           <w:noProof/>
         </w:rPr>
-        <w:t>Ziele dieses Dokuments</w:t>
-      </w:r>
-      <w:r>
-        <w:rPr>
-          <w:noProof/>
-        </w:rPr>
-        <w:tab/>
-      </w:r>
-      <w:r>
-        <w:rPr>
-          <w:noProof/>
-        </w:rPr>
         <w:fldChar w:fldCharType="begin"/>
       </w:r>
       <w:r>
         <w:rPr>
           <w:noProof/>
         </w:rPr>
-        <w:instrText xml:space="preserve"> PAGEREF _Toc270506269 \h </w:instrText>
+        <w:instrText xml:space="preserve"> PAGEREF _Toc371774674 \h </w:instrText>
       </w:r>
       <w:r>
         <w:rPr>
@@ -809,7 +824,7 @@
         <w:rPr>
           <w:noProof/>
         </w:rPr>
-        <w:t>3</w:t>
+        <w:t>5</w:t>
       </w:r>
       <w:r>
         <w:rPr>
@@ -822,7 +837,7 @@
       <w:pPr>
         <w:pStyle w:val="Verzeichnis1"/>
         <w:rPr>
-          <w:rFonts w:ascii="Calibri" w:hAnsi="Calibri"/>
+          <w:rFonts w:asciiTheme="minorHAnsi" w:eastAsiaTheme="minorEastAsia" w:hAnsiTheme="minorHAnsi" w:cstheme="minorBidi"/>
           <w:noProof/>
           <w:sz w:val="22"/>
           <w:szCs w:val="22"/>
@@ -832,11 +847,11 @@
         <w:rPr>
           <w:noProof/>
         </w:rPr>
-        <w:t>2.</w:t>
-      </w:r>
-      <w:r>
-        <w:rPr>
-          <w:rFonts w:ascii="Calibri" w:hAnsi="Calibri"/>
+        <w:t>1.</w:t>
+      </w:r>
+      <w:r>
+        <w:rPr>
+          <w:rFonts w:asciiTheme="minorHAnsi" w:eastAsiaTheme="minorEastAsia" w:hAnsiTheme="minorHAnsi" w:cstheme="minorBidi"/>
           <w:noProof/>
           <w:sz w:val="22"/>
           <w:szCs w:val="22"/>
@@ -847,7 +862,7 @@
         <w:rPr>
           <w:noProof/>
         </w:rPr>
-        <w:t>Allgemeines</w:t>
+        <w:t>Aufgabenstellung</w:t>
       </w:r>
       <w:r>
         <w:rPr>
@@ -865,7 +880,7 @@
         <w:rPr>
           <w:noProof/>
         </w:rPr>
-        <w:instrText xml:space="preserve"> PAGEREF _Toc270506270 \h </w:instrText>
+        <w:instrText xml:space="preserve"> PAGEREF _Toc371774675 \h </w:instrText>
       </w:r>
       <w:r>
         <w:rPr>
@@ -882,7 +897,7 @@
         <w:rPr>
           <w:noProof/>
         </w:rPr>
-        <w:t>3</w:t>
+        <w:t>6</w:t>
       </w:r>
       <w:r>
         <w:rPr>
@@ -895,7 +910,7 @@
       <w:pPr>
         <w:pStyle w:val="Verzeichnis1"/>
         <w:rPr>
-          <w:rFonts w:ascii="Calibri" w:hAnsi="Calibri"/>
+          <w:rFonts w:asciiTheme="minorHAnsi" w:eastAsiaTheme="minorEastAsia" w:hAnsiTheme="minorHAnsi" w:cstheme="minorBidi"/>
           <w:noProof/>
           <w:sz w:val="22"/>
           <w:szCs w:val="22"/>
@@ -905,11 +920,11 @@
         <w:rPr>
           <w:noProof/>
         </w:rPr>
-        <w:t>3.</w:t>
-      </w:r>
-      <w:r>
-        <w:rPr>
-          <w:rFonts w:ascii="Calibri" w:hAnsi="Calibri"/>
+        <w:t>2.</w:t>
+      </w:r>
+      <w:r>
+        <w:rPr>
+          <w:rFonts w:asciiTheme="minorHAnsi" w:eastAsiaTheme="minorEastAsia" w:hAnsiTheme="minorHAnsi" w:cstheme="minorBidi"/>
           <w:noProof/>
           <w:sz w:val="22"/>
           <w:szCs w:val="22"/>
@@ -920,7 +935,7 @@
         <w:rPr>
           <w:noProof/>
         </w:rPr>
-        <w:t>Übersicht Vorlagen</w:t>
+        <w:t>Agile Prozesse</w:t>
       </w:r>
       <w:r>
         <w:rPr>
@@ -938,7 +953,7 @@
         <w:rPr>
           <w:noProof/>
         </w:rPr>
-        <w:instrText xml:space="preserve"> PAGEREF _Toc270506271 \h </w:instrText>
+        <w:instrText xml:space="preserve"> PAGEREF _Toc371774676 \h </w:instrText>
       </w:r>
       <w:r>
         <w:rPr>
@@ -955,7 +970,7 @@
         <w:rPr>
           <w:noProof/>
         </w:rPr>
-        <w:t>3</w:t>
+        <w:t>7</w:t>
       </w:r>
       <w:r>
         <w:rPr>
@@ -966,9 +981,9 @@
     </w:p>
     <w:p>
       <w:pPr>
-        <w:pStyle w:val="Verzeichnis1"/>
-        <w:rPr>
-          <w:rFonts w:ascii="Calibri" w:hAnsi="Calibri"/>
+        <w:pStyle w:val="Verzeichnis2"/>
+        <w:rPr>
+          <w:rFonts w:asciiTheme="minorHAnsi" w:eastAsiaTheme="minorEastAsia" w:hAnsiTheme="minorHAnsi" w:cstheme="minorBidi"/>
           <w:noProof/>
           <w:sz w:val="22"/>
           <w:szCs w:val="22"/>
@@ -978,11 +993,11 @@
         <w:rPr>
           <w:noProof/>
         </w:rPr>
-        <w:t>4.</w:t>
-      </w:r>
-      <w:r>
-        <w:rPr>
-          <w:rFonts w:ascii="Calibri" w:hAnsi="Calibri"/>
+        <w:t>2.1</w:t>
+      </w:r>
+      <w:r>
+        <w:rPr>
+          <w:rFonts w:asciiTheme="minorHAnsi" w:eastAsiaTheme="minorEastAsia" w:hAnsiTheme="minorHAnsi" w:cstheme="minorBidi"/>
           <w:noProof/>
           <w:sz w:val="22"/>
           <w:szCs w:val="22"/>
@@ -993,7 +1008,7 @@
         <w:rPr>
           <w:noProof/>
         </w:rPr>
-        <w:t>Absatzvorlagen</w:t>
+        <w:t>Allgemein</w:t>
       </w:r>
       <w:r>
         <w:rPr>
@@ -1011,7 +1026,7 @@
         <w:rPr>
           <w:noProof/>
         </w:rPr>
-        <w:instrText xml:space="preserve"> PAGEREF _Toc270506272 \h </w:instrText>
+        <w:instrText xml:space="preserve"> PAGEREF _Toc371774677 \h </w:instrText>
       </w:r>
       <w:r>
         <w:rPr>
@@ -1028,7 +1043,7 @@
         <w:rPr>
           <w:noProof/>
         </w:rPr>
-        <w:t>3</w:t>
+        <w:t>7</w:t>
       </w:r>
       <w:r>
         <w:rPr>
@@ -1041,7 +1056,7 @@
       <w:pPr>
         <w:pStyle w:val="Verzeichnis2"/>
         <w:rPr>
-          <w:rFonts w:ascii="Calibri" w:hAnsi="Calibri"/>
+          <w:rFonts w:asciiTheme="minorHAnsi" w:eastAsiaTheme="minorEastAsia" w:hAnsiTheme="minorHAnsi" w:cstheme="minorBidi"/>
           <w:noProof/>
           <w:sz w:val="22"/>
           <w:szCs w:val="22"/>
@@ -1051,11 +1066,11 @@
         <w:rPr>
           <w:noProof/>
         </w:rPr>
-        <w:t>4.1</w:t>
-      </w:r>
-      <w:r>
-        <w:rPr>
-          <w:rFonts w:ascii="Calibri" w:hAnsi="Calibri"/>
+        <w:t>2.2</w:t>
+      </w:r>
+      <w:r>
+        <w:rPr>
+          <w:rFonts w:asciiTheme="minorHAnsi" w:eastAsiaTheme="minorEastAsia" w:hAnsiTheme="minorHAnsi" w:cstheme="minorBidi"/>
           <w:noProof/>
           <w:sz w:val="22"/>
           <w:szCs w:val="22"/>
@@ -1066,7 +1081,7 @@
         <w:rPr>
           <w:noProof/>
         </w:rPr>
-        <w:t>Überschriften Ebene2</w:t>
+        <w:t>Crystal</w:t>
       </w:r>
       <w:r>
         <w:rPr>
@@ -1084,7 +1099,7 @@
         <w:rPr>
           <w:noProof/>
         </w:rPr>
-        <w:instrText xml:space="preserve"> PAGEREF _Toc270506273 \h </w:instrText>
+        <w:instrText xml:space="preserve"> PAGEREF _Toc371774678 \h </w:instrText>
       </w:r>
       <w:r>
         <w:rPr>
@@ -1101,7 +1116,7 @@
         <w:rPr>
           <w:noProof/>
         </w:rPr>
-        <w:t>3</w:t>
+        <w:t>7</w:t>
       </w:r>
       <w:r>
         <w:rPr>
@@ -1112,9 +1127,9 @@
     </w:p>
     <w:p>
       <w:pPr>
-        <w:pStyle w:val="Verzeichnis3"/>
-        <w:rPr>
-          <w:rFonts w:ascii="Calibri" w:hAnsi="Calibri"/>
+        <w:pStyle w:val="Verzeichnis2"/>
+        <w:rPr>
+          <w:rFonts w:asciiTheme="minorHAnsi" w:eastAsiaTheme="minorEastAsia" w:hAnsiTheme="minorHAnsi" w:cstheme="minorBidi"/>
           <w:noProof/>
           <w:sz w:val="22"/>
           <w:szCs w:val="22"/>
@@ -1124,11 +1139,11 @@
         <w:rPr>
           <w:noProof/>
         </w:rPr>
-        <w:t>4.1.1</w:t>
-      </w:r>
-      <w:r>
-        <w:rPr>
-          <w:rFonts w:ascii="Calibri" w:hAnsi="Calibri"/>
+        <w:t>2.3</w:t>
+      </w:r>
+      <w:r>
+        <w:rPr>
+          <w:rFonts w:asciiTheme="minorHAnsi" w:eastAsiaTheme="minorEastAsia" w:hAnsiTheme="minorHAnsi" w:cstheme="minorBidi"/>
           <w:noProof/>
           <w:sz w:val="22"/>
           <w:szCs w:val="22"/>
@@ -1139,7 +1154,7 @@
         <w:rPr>
           <w:noProof/>
         </w:rPr>
-        <w:t>Überschrift Ebene3</w:t>
+        <w:t>Scrum</w:t>
       </w:r>
       <w:r>
         <w:rPr>
@@ -1157,7 +1172,7 @@
         <w:rPr>
           <w:noProof/>
         </w:rPr>
-        <w:instrText xml:space="preserve"> PAGEREF _Toc270506274 \h </w:instrText>
+        <w:instrText xml:space="preserve"> PAGEREF _Toc371774679 \h </w:instrText>
       </w:r>
       <w:r>
         <w:rPr>
@@ -1174,7 +1189,7 @@
         <w:rPr>
           <w:noProof/>
         </w:rPr>
-        <w:t>3</w:t>
+        <w:t>7</w:t>
       </w:r>
       <w:r>
         <w:rPr>
@@ -1185,9 +1200,9 @@
     </w:p>
     <w:p>
       <w:pPr>
-        <w:pStyle w:val="Verzeichnis3"/>
-        <w:rPr>
-          <w:rFonts w:ascii="Calibri" w:hAnsi="Calibri"/>
+        <w:pStyle w:val="Verzeichnis2"/>
+        <w:rPr>
+          <w:rFonts w:asciiTheme="minorHAnsi" w:eastAsiaTheme="minorEastAsia" w:hAnsiTheme="minorHAnsi" w:cstheme="minorBidi"/>
           <w:noProof/>
           <w:sz w:val="22"/>
           <w:szCs w:val="22"/>
@@ -1197,11 +1212,11 @@
         <w:rPr>
           <w:noProof/>
         </w:rPr>
-        <w:t>4.1.2</w:t>
-      </w:r>
-      <w:r>
-        <w:rPr>
-          <w:rFonts w:ascii="Calibri" w:hAnsi="Calibri"/>
+        <w:t>2.4</w:t>
+      </w:r>
+      <w:r>
+        <w:rPr>
+          <w:rFonts w:asciiTheme="minorHAnsi" w:eastAsiaTheme="minorEastAsia" w:hAnsiTheme="minorHAnsi" w:cstheme="minorBidi"/>
           <w:noProof/>
           <w:sz w:val="22"/>
           <w:szCs w:val="22"/>
@@ -1212,7 +1227,7 @@
         <w:rPr>
           <w:noProof/>
         </w:rPr>
-        <w:t>Überschrift Ebene3</w:t>
+        <w:t>Kanban</w:t>
       </w:r>
       <w:r>
         <w:rPr>
@@ -1230,7 +1245,7 @@
         <w:rPr>
           <w:noProof/>
         </w:rPr>
-        <w:instrText xml:space="preserve"> PAGEREF _Toc270506275 \h </w:instrText>
+        <w:instrText xml:space="preserve"> PAGEREF _Toc371774680 \h </w:instrText>
       </w:r>
       <w:r>
         <w:rPr>
@@ -1247,7 +1262,7 @@
         <w:rPr>
           <w:noProof/>
         </w:rPr>
-        <w:t>3</w:t>
+        <w:t>7</w:t>
       </w:r>
       <w:r>
         <w:rPr>
@@ -1258,9 +1273,9 @@
     </w:p>
     <w:p>
       <w:pPr>
-        <w:pStyle w:val="Verzeichnis2"/>
-        <w:rPr>
-          <w:rFonts w:ascii="Calibri" w:hAnsi="Calibri"/>
+        <w:pStyle w:val="Verzeichnis1"/>
+        <w:rPr>
+          <w:rFonts w:asciiTheme="minorHAnsi" w:eastAsiaTheme="minorEastAsia" w:hAnsiTheme="minorHAnsi" w:cstheme="minorBidi"/>
           <w:noProof/>
           <w:sz w:val="22"/>
           <w:szCs w:val="22"/>
@@ -1270,11 +1285,11 @@
         <w:rPr>
           <w:noProof/>
         </w:rPr>
-        <w:t>4.2</w:t>
-      </w:r>
-      <w:r>
-        <w:rPr>
-          <w:rFonts w:ascii="Calibri" w:hAnsi="Calibri"/>
+        <w:t>3.</w:t>
+      </w:r>
+      <w:r>
+        <w:rPr>
+          <w:rFonts w:asciiTheme="minorHAnsi" w:eastAsiaTheme="minorEastAsia" w:hAnsiTheme="minorHAnsi" w:cstheme="minorBidi"/>
           <w:noProof/>
           <w:sz w:val="22"/>
           <w:szCs w:val="22"/>
@@ -1285,7 +1300,7 @@
         <w:rPr>
           <w:noProof/>
         </w:rPr>
-        <w:t>Überschriften Ebene2</w:t>
+        <w:t>Vorbereitung</w:t>
       </w:r>
       <w:r>
         <w:rPr>
@@ -1303,7 +1318,7 @@
         <w:rPr>
           <w:noProof/>
         </w:rPr>
-        <w:instrText xml:space="preserve"> PAGEREF _Toc270506276 \h </w:instrText>
+        <w:instrText xml:space="preserve"> PAGEREF _Toc371774681 \h </w:instrText>
       </w:r>
       <w:r>
         <w:rPr>
@@ -1320,7 +1335,7 @@
         <w:rPr>
           <w:noProof/>
         </w:rPr>
-        <w:t>3</w:t>
+        <w:t>8</w:t>
       </w:r>
       <w:r>
         <w:rPr>
@@ -1331,9 +1346,9 @@
     </w:p>
     <w:p>
       <w:pPr>
-        <w:pStyle w:val="Verzeichnis1"/>
-        <w:rPr>
-          <w:rFonts w:ascii="Calibri" w:hAnsi="Calibri"/>
+        <w:pStyle w:val="Verzeichnis2"/>
+        <w:rPr>
+          <w:rFonts w:asciiTheme="minorHAnsi" w:eastAsiaTheme="minorEastAsia" w:hAnsiTheme="minorHAnsi" w:cstheme="minorBidi"/>
           <w:noProof/>
           <w:sz w:val="22"/>
           <w:szCs w:val="22"/>
@@ -1343,11 +1358,11 @@
         <w:rPr>
           <w:noProof/>
         </w:rPr>
-        <w:t>5.</w:t>
-      </w:r>
-      <w:r>
-        <w:rPr>
-          <w:rFonts w:ascii="Calibri" w:hAnsi="Calibri"/>
+        <w:t>3.1</w:t>
+      </w:r>
+      <w:r>
+        <w:rPr>
+          <w:rFonts w:asciiTheme="minorHAnsi" w:eastAsiaTheme="minorEastAsia" w:hAnsiTheme="minorHAnsi" w:cstheme="minorBidi"/>
           <w:noProof/>
           <w:sz w:val="22"/>
           <w:szCs w:val="22"/>
@@ -1358,7 +1373,7 @@
         <w:rPr>
           <w:noProof/>
         </w:rPr>
-        <w:t>Verzeichnisse</w:t>
+        <w:t>Festlegen der Vergleichskriterien</w:t>
       </w:r>
       <w:r>
         <w:rPr>
@@ -1376,7 +1391,7 @@
         <w:rPr>
           <w:noProof/>
         </w:rPr>
-        <w:instrText xml:space="preserve"> PAGEREF _Toc270506277 \h </w:instrText>
+        <w:instrText xml:space="preserve"> PAGEREF _Toc371774682 \h </w:instrText>
       </w:r>
       <w:r>
         <w:rPr>
@@ -1393,7 +1408,7 @@
         <w:rPr>
           <w:noProof/>
         </w:rPr>
-        <w:t>3</w:t>
+        <w:t>8</w:t>
       </w:r>
       <w:r>
         <w:rPr>
@@ -1406,7 +1421,7 @@
       <w:pPr>
         <w:pStyle w:val="Verzeichnis2"/>
         <w:rPr>
-          <w:rFonts w:ascii="Calibri" w:hAnsi="Calibri"/>
+          <w:rFonts w:asciiTheme="minorHAnsi" w:eastAsiaTheme="minorEastAsia" w:hAnsiTheme="minorHAnsi" w:cstheme="minorBidi"/>
           <w:noProof/>
           <w:sz w:val="22"/>
           <w:szCs w:val="22"/>
@@ -1416,11 +1431,11 @@
         <w:rPr>
           <w:noProof/>
         </w:rPr>
-        <w:t>5.1</w:t>
-      </w:r>
-      <w:r>
-        <w:rPr>
-          <w:rFonts w:ascii="Calibri" w:hAnsi="Calibri"/>
+        <w:t>3.2</w:t>
+      </w:r>
+      <w:r>
+        <w:rPr>
+          <w:rFonts w:asciiTheme="minorHAnsi" w:eastAsiaTheme="minorEastAsia" w:hAnsiTheme="minorHAnsi" w:cstheme="minorBidi"/>
           <w:noProof/>
           <w:sz w:val="22"/>
           <w:szCs w:val="22"/>
@@ -1431,7 +1446,7 @@
         <w:rPr>
           <w:noProof/>
         </w:rPr>
-        <w:t>Inhaltsverzeichnis</w:t>
+        <w:t>Wahl des Projektes</w:t>
       </w:r>
       <w:r>
         <w:rPr>
@@ -1449,7 +1464,7 @@
         <w:rPr>
           <w:noProof/>
         </w:rPr>
-        <w:instrText xml:space="preserve"> PAGEREF _Toc270506278 \h </w:instrText>
+        <w:instrText xml:space="preserve"> PAGEREF _Toc371774683 \h </w:instrText>
       </w:r>
       <w:r>
         <w:rPr>
@@ -1466,7 +1481,7 @@
         <w:rPr>
           <w:noProof/>
         </w:rPr>
-        <w:t>3</w:t>
+        <w:t>8</w:t>
       </w:r>
       <w:r>
         <w:rPr>
@@ -1477,9 +1492,9 @@
     </w:p>
     <w:p>
       <w:pPr>
-        <w:pStyle w:val="Verzeichnis2"/>
-        <w:rPr>
-          <w:rFonts w:ascii="Calibri" w:hAnsi="Calibri"/>
+        <w:pStyle w:val="Verzeichnis1"/>
+        <w:rPr>
+          <w:rFonts w:asciiTheme="minorHAnsi" w:eastAsiaTheme="minorEastAsia" w:hAnsiTheme="minorHAnsi" w:cstheme="minorBidi"/>
           <w:noProof/>
           <w:sz w:val="22"/>
           <w:szCs w:val="22"/>
@@ -1489,11 +1504,11 @@
         <w:rPr>
           <w:noProof/>
         </w:rPr>
-        <w:t>5.2</w:t>
-      </w:r>
-      <w:r>
-        <w:rPr>
-          <w:rFonts w:ascii="Calibri" w:hAnsi="Calibri"/>
+        <w:t>4.</w:t>
+      </w:r>
+      <w:r>
+        <w:rPr>
+          <w:rFonts w:asciiTheme="minorHAnsi" w:eastAsiaTheme="minorEastAsia" w:hAnsiTheme="minorHAnsi" w:cstheme="minorBidi"/>
           <w:noProof/>
           <w:sz w:val="22"/>
           <w:szCs w:val="22"/>
@@ -1504,7 +1519,7 @@
         <w:rPr>
           <w:noProof/>
         </w:rPr>
-        <w:t>Abbildungsverzeichnis</w:t>
+        <w:t>Durchführung des Projektes</w:t>
       </w:r>
       <w:r>
         <w:rPr>
@@ -1522,7 +1537,7 @@
         <w:rPr>
           <w:noProof/>
         </w:rPr>
-        <w:instrText xml:space="preserve"> PAGEREF _Toc270506279 \h </w:instrText>
+        <w:instrText xml:space="preserve"> PAGEREF _Toc371774684 \h </w:instrText>
       </w:r>
       <w:r>
         <w:rPr>
@@ -1539,7 +1554,7 @@
         <w:rPr>
           <w:noProof/>
         </w:rPr>
-        <w:t>3</w:t>
+        <w:t>9</w:t>
       </w:r>
       <w:r>
         <w:rPr>
@@ -1552,7 +1567,7 @@
       <w:pPr>
         <w:pStyle w:val="Verzeichnis2"/>
         <w:rPr>
-          <w:rFonts w:ascii="Calibri" w:hAnsi="Calibri"/>
+          <w:rFonts w:asciiTheme="minorHAnsi" w:eastAsiaTheme="minorEastAsia" w:hAnsiTheme="minorHAnsi" w:cstheme="minorBidi"/>
           <w:noProof/>
           <w:sz w:val="22"/>
           <w:szCs w:val="22"/>
@@ -1562,11 +1577,11 @@
         <w:rPr>
           <w:noProof/>
         </w:rPr>
-        <w:t>5.3</w:t>
-      </w:r>
-      <w:r>
-        <w:rPr>
-          <w:rFonts w:ascii="Calibri" w:hAnsi="Calibri"/>
+        <w:t>4.1</w:t>
+      </w:r>
+      <w:r>
+        <w:rPr>
+          <w:rFonts w:asciiTheme="minorHAnsi" w:eastAsiaTheme="minorEastAsia" w:hAnsiTheme="minorHAnsi" w:cstheme="minorBidi"/>
           <w:noProof/>
           <w:sz w:val="22"/>
           <w:szCs w:val="22"/>
@@ -1577,7 +1592,7 @@
         <w:rPr>
           <w:noProof/>
         </w:rPr>
-        <w:t>Sonstige Verzeichnisse</w:t>
+        <w:t>Tools</w:t>
       </w:r>
       <w:r>
         <w:rPr>
@@ -1595,7 +1610,7 @@
         <w:rPr>
           <w:noProof/>
         </w:rPr>
-        <w:instrText xml:space="preserve"> PAGEREF _Toc270506280 \h </w:instrText>
+        <w:instrText xml:space="preserve"> PAGEREF _Toc371774685 \h </w:instrText>
       </w:r>
       <w:r>
         <w:rPr>
@@ -1612,7 +1627,7 @@
         <w:rPr>
           <w:noProof/>
         </w:rPr>
-        <w:t>3</w:t>
+        <w:t>9</w:t>
       </w:r>
       <w:r>
         <w:rPr>
@@ -1623,9 +1638,9 @@
     </w:p>
     <w:p>
       <w:pPr>
-        <w:pStyle w:val="Verzeichnis1"/>
-        <w:rPr>
-          <w:rFonts w:ascii="Calibri" w:hAnsi="Calibri"/>
+        <w:pStyle w:val="Verzeichnis2"/>
+        <w:rPr>
+          <w:rFonts w:asciiTheme="minorHAnsi" w:eastAsiaTheme="minorEastAsia" w:hAnsiTheme="minorHAnsi" w:cstheme="minorBidi"/>
           <w:noProof/>
           <w:sz w:val="22"/>
           <w:szCs w:val="22"/>
@@ -1635,11 +1650,11 @@
         <w:rPr>
           <w:noProof/>
         </w:rPr>
-        <w:t>6.</w:t>
-      </w:r>
-      <w:r>
-        <w:rPr>
-          <w:rFonts w:ascii="Calibri" w:hAnsi="Calibri"/>
+        <w:t>4.2</w:t>
+      </w:r>
+      <w:r>
+        <w:rPr>
+          <w:rFonts w:asciiTheme="minorHAnsi" w:eastAsiaTheme="minorEastAsia" w:hAnsiTheme="minorHAnsi" w:cstheme="minorBidi"/>
           <w:noProof/>
           <w:sz w:val="22"/>
           <w:szCs w:val="22"/>
@@ -1650,7 +1665,7 @@
         <w:rPr>
           <w:noProof/>
         </w:rPr>
-        <w:t>Fußnoten</w:t>
+        <w:t>Crystal</w:t>
       </w:r>
       <w:r>
         <w:rPr>
@@ -1668,7 +1683,7 @@
         <w:rPr>
           <w:noProof/>
         </w:rPr>
-        <w:instrText xml:space="preserve"> PAGEREF _Toc270506281 \h </w:instrText>
+        <w:instrText xml:space="preserve"> PAGEREF _Toc371774686 \h </w:instrText>
       </w:r>
       <w:r>
         <w:rPr>
@@ -1685,7 +1700,7 @@
         <w:rPr>
           <w:noProof/>
         </w:rPr>
-        <w:t>3</w:t>
+        <w:t>9</w:t>
       </w:r>
       <w:r>
         <w:rPr>
@@ -1696,9 +1711,9 @@
     </w:p>
     <w:p>
       <w:pPr>
-        <w:pStyle w:val="Verzeichnis1"/>
-        <w:rPr>
-          <w:rFonts w:ascii="Calibri" w:hAnsi="Calibri"/>
+        <w:pStyle w:val="Verzeichnis2"/>
+        <w:rPr>
+          <w:rFonts w:asciiTheme="minorHAnsi" w:eastAsiaTheme="minorEastAsia" w:hAnsiTheme="minorHAnsi" w:cstheme="minorBidi"/>
           <w:noProof/>
           <w:sz w:val="22"/>
           <w:szCs w:val="22"/>
@@ -1708,11 +1723,11 @@
         <w:rPr>
           <w:noProof/>
         </w:rPr>
-        <w:t>7.</w:t>
-      </w:r>
-      <w:r>
-        <w:rPr>
-          <w:rFonts w:ascii="Calibri" w:hAnsi="Calibri"/>
+        <w:t>4.3</w:t>
+      </w:r>
+      <w:r>
+        <w:rPr>
+          <w:rFonts w:asciiTheme="minorHAnsi" w:eastAsiaTheme="minorEastAsia" w:hAnsiTheme="minorHAnsi" w:cstheme="minorBidi"/>
           <w:noProof/>
           <w:sz w:val="22"/>
           <w:szCs w:val="22"/>
@@ -1723,7 +1738,7 @@
         <w:rPr>
           <w:noProof/>
         </w:rPr>
-        <w:t>Schnellbausteine</w:t>
+        <w:t>Scrum</w:t>
       </w:r>
       <w:r>
         <w:rPr>
@@ -1741,7 +1756,7 @@
         <w:rPr>
           <w:noProof/>
         </w:rPr>
-        <w:instrText xml:space="preserve"> PAGEREF _Toc270506282 \h </w:instrText>
+        <w:instrText xml:space="preserve"> PAGEREF _Toc371774687 \h </w:instrText>
       </w:r>
       <w:r>
         <w:rPr>
@@ -1758,7 +1773,7 @@
         <w:rPr>
           <w:noProof/>
         </w:rPr>
-        <w:t>3</w:t>
+        <w:t>9</w:t>
       </w:r>
       <w:r>
         <w:rPr>
@@ -1771,7 +1786,7 @@
       <w:pPr>
         <w:pStyle w:val="Verzeichnis2"/>
         <w:rPr>
-          <w:rFonts w:ascii="Calibri" w:hAnsi="Calibri"/>
+          <w:rFonts w:asciiTheme="minorHAnsi" w:eastAsiaTheme="minorEastAsia" w:hAnsiTheme="minorHAnsi" w:cstheme="minorBidi"/>
           <w:noProof/>
           <w:sz w:val="22"/>
           <w:szCs w:val="22"/>
@@ -1781,11 +1796,11 @@
         <w:rPr>
           <w:noProof/>
         </w:rPr>
-        <w:t>7.1</w:t>
-      </w:r>
-      <w:r>
-        <w:rPr>
-          <w:rFonts w:ascii="Calibri" w:hAnsi="Calibri"/>
+        <w:t>4.4</w:t>
+      </w:r>
+      <w:r>
+        <w:rPr>
+          <w:rFonts w:asciiTheme="minorHAnsi" w:eastAsiaTheme="minorEastAsia" w:hAnsiTheme="minorHAnsi" w:cstheme="minorBidi"/>
           <w:noProof/>
           <w:sz w:val="22"/>
           <w:szCs w:val="22"/>
@@ -1796,7 +1811,7 @@
         <w:rPr>
           <w:noProof/>
         </w:rPr>
-        <w:t>Dokumenteigenschaften</w:t>
+        <w:t>Kanban</w:t>
       </w:r>
       <w:r>
         <w:rPr>
@@ -1814,7 +1829,7 @@
         <w:rPr>
           <w:noProof/>
         </w:rPr>
-        <w:instrText xml:space="preserve"> PAGEREF _Toc270506283 \h </w:instrText>
+        <w:instrText xml:space="preserve"> PAGEREF _Toc371774688 \h </w:instrText>
       </w:r>
       <w:r>
         <w:rPr>
@@ -1831,7 +1846,7 @@
         <w:rPr>
           <w:noProof/>
         </w:rPr>
-        <w:t>3</w:t>
+        <w:t>9</w:t>
       </w:r>
       <w:r>
         <w:rPr>
@@ -1842,9 +1857,9 @@
     </w:p>
     <w:p>
       <w:pPr>
-        <w:pStyle w:val="Verzeichnis2"/>
-        <w:rPr>
-          <w:rFonts w:ascii="Calibri" w:hAnsi="Calibri"/>
+        <w:pStyle w:val="Verzeichnis1"/>
+        <w:rPr>
+          <w:rFonts w:asciiTheme="minorHAnsi" w:eastAsiaTheme="minorEastAsia" w:hAnsiTheme="minorHAnsi" w:cstheme="minorBidi"/>
           <w:noProof/>
           <w:sz w:val="22"/>
           <w:szCs w:val="22"/>
@@ -1854,11 +1869,11 @@
         <w:rPr>
           <w:noProof/>
         </w:rPr>
-        <w:t>7.2</w:t>
-      </w:r>
-      <w:r>
-        <w:rPr>
-          <w:rFonts w:ascii="Calibri" w:hAnsi="Calibri"/>
+        <w:t>5.</w:t>
+      </w:r>
+      <w:r>
+        <w:rPr>
+          <w:rFonts w:asciiTheme="minorHAnsi" w:eastAsiaTheme="minorEastAsia" w:hAnsiTheme="minorHAnsi" w:cstheme="minorBidi"/>
           <w:noProof/>
           <w:sz w:val="22"/>
           <w:szCs w:val="22"/>
@@ -1869,7 +1884,7 @@
         <w:rPr>
           <w:noProof/>
         </w:rPr>
-        <w:t>Felder</w:t>
+        <w:t>Gegenüberstellung der Methoden</w:t>
       </w:r>
       <w:r>
         <w:rPr>
@@ -1887,7 +1902,7 @@
         <w:rPr>
           <w:noProof/>
         </w:rPr>
-        <w:instrText xml:space="preserve"> PAGEREF _Toc270506284 \h </w:instrText>
+        <w:instrText xml:space="preserve"> PAGEREF _Toc371774689 \h </w:instrText>
       </w:r>
       <w:r>
         <w:rPr>
@@ -1904,7 +1919,7 @@
         <w:rPr>
           <w:noProof/>
         </w:rPr>
-        <w:t>3</w:t>
+        <w:t>10</w:t>
       </w:r>
       <w:r>
         <w:rPr>
@@ -1917,7 +1932,7 @@
       <w:pPr>
         <w:pStyle w:val="Verzeichnis1"/>
         <w:rPr>
-          <w:rFonts w:ascii="Calibri" w:hAnsi="Calibri"/>
+          <w:rFonts w:asciiTheme="minorHAnsi" w:eastAsiaTheme="minorEastAsia" w:hAnsiTheme="minorHAnsi" w:cstheme="minorBidi"/>
           <w:noProof/>
           <w:sz w:val="22"/>
           <w:szCs w:val="22"/>
@@ -1927,11 +1942,14 @@
         <w:rPr>
           <w:noProof/>
         </w:rPr>
-        <w:t>Literaturverzeichnis</w:t>
-      </w:r>
-      <w:r>
-        <w:rPr>
-          <w:noProof/>
+        <w:t>6.</w:t>
+      </w:r>
+      <w:r>
+        <w:rPr>
+          <w:rFonts w:asciiTheme="minorHAnsi" w:eastAsiaTheme="minorEastAsia" w:hAnsiTheme="minorHAnsi" w:cstheme="minorBidi"/>
+          <w:noProof/>
+          <w:sz w:val="22"/>
+          <w:szCs w:val="22"/>
         </w:rPr>
         <w:tab/>
       </w:r>
@@ -1939,13 +1957,25 @@
         <w:rPr>
           <w:noProof/>
         </w:rPr>
+        <w:t>Fazit</w:t>
+      </w:r>
+      <w:r>
+        <w:rPr>
+          <w:noProof/>
+        </w:rPr>
+        <w:tab/>
+      </w:r>
+      <w:r>
+        <w:rPr>
+          <w:noProof/>
+        </w:rPr>
         <w:fldChar w:fldCharType="begin"/>
       </w:r>
       <w:r>
         <w:rPr>
           <w:noProof/>
         </w:rPr>
-        <w:instrText xml:space="preserve"> PAGEREF _Toc270506285 \h </w:instrText>
+        <w:instrText xml:space="preserve"> PAGEREF _Toc371774690 \h </w:instrText>
       </w:r>
       <w:r>
         <w:rPr>
@@ -1962,7 +1992,7 @@
         <w:rPr>
           <w:noProof/>
         </w:rPr>
-        <w:t>3</w:t>
+        <w:t>11</w:t>
       </w:r>
       <w:r>
         <w:rPr>
@@ -1992,7 +2022,7 @@
       <w:pPr>
         <w:pStyle w:val="Block"/>
       </w:pPr>
-      <w:bookmarkStart w:id="1" w:name="_Toc269368680"/>
+      <w:bookmarkStart w:id="3" w:name="_Toc269368680"/>
       <w:r>
         <w:br w:type="page"/>
       </w:r>
@@ -2001,13 +2031,13 @@
       <w:pPr>
         <w:pStyle w:val="berschriftOhneNummer"/>
       </w:pPr>
-      <w:bookmarkStart w:id="2" w:name="_Toc270506266"/>
+      <w:bookmarkStart w:id="4" w:name="_Toc371774672"/>
       <w:proofErr w:type="spellStart"/>
       <w:r>
         <w:lastRenderedPageBreak/>
         <w:t>Abbildungverzeichnis</w:t>
       </w:r>
-      <w:bookmarkEnd w:id="2"/>
+      <w:bookmarkEnd w:id="4"/>
       <w:proofErr w:type="spellEnd"/>
     </w:p>
     <w:p>
@@ -2155,11 +2185,11 @@
       <w:pPr>
         <w:pStyle w:val="berschriftOhneNummer"/>
       </w:pPr>
-      <w:bookmarkStart w:id="3" w:name="_Toc270506267"/>
+      <w:bookmarkStart w:id="5" w:name="_Toc371774673"/>
       <w:r>
         <w:t>Tabellenverzeichnis</w:t>
       </w:r>
-      <w:bookmarkEnd w:id="3"/>
+      <w:bookmarkEnd w:id="5"/>
     </w:p>
     <w:p>
       <w:pPr>
@@ -2275,7 +2305,7 @@
       <w:pPr>
         <w:pStyle w:val="berschriftOhneNummer"/>
       </w:pPr>
-      <w:bookmarkStart w:id="4" w:name="_Toc270506268"/>
+      <w:bookmarkStart w:id="6" w:name="_Toc371774674"/>
       <w:r>
         <w:t>Abkürzungsverzeic</w:t>
       </w:r>
@@ -2285,7 +2315,7 @@
       <w:r>
         <w:t>nis</w:t>
       </w:r>
-      <w:bookmarkEnd w:id="4"/>
+      <w:bookmarkEnd w:id="6"/>
     </w:p>
     <w:p>
       <w:pPr>
@@ -2480,12 +2510,12 @@
           <w:lang w:val="en-US"/>
         </w:rPr>
       </w:pPr>
-      <w:bookmarkStart w:id="5" w:name="_Ref268205252"/>
-      <w:bookmarkStart w:id="6" w:name="_Ref268205257"/>
-      <w:bookmarkStart w:id="7" w:name="_Ref268205281"/>
-      <w:bookmarkStart w:id="8" w:name="_Ref268205306"/>
-      <w:bookmarkStart w:id="9" w:name="_Toc269368665"/>
-      <w:bookmarkEnd w:id="1"/>
+      <w:bookmarkStart w:id="7" w:name="_Ref268205252"/>
+      <w:bookmarkStart w:id="8" w:name="_Ref268205257"/>
+      <w:bookmarkStart w:id="9" w:name="_Ref268205281"/>
+      <w:bookmarkStart w:id="10" w:name="_Ref268205306"/>
+      <w:bookmarkStart w:id="11" w:name="_Toc269368665"/>
+      <w:bookmarkEnd w:id="3"/>
     </w:p>
     <w:p>
       <w:pPr>
@@ -2506,19 +2536,21 @@
         </w:sectPr>
       </w:pPr>
     </w:p>
-    <w:bookmarkEnd w:id="5"/>
-    <w:bookmarkEnd w:id="6"/>
-    <w:bookmarkEnd w:id="7"/>
-    <w:bookmarkEnd w:id="8"/>
-    <w:bookmarkEnd w:id="9"/>
     <w:p>
       <w:pPr>
         <w:pStyle w:val="berschrift1"/>
       </w:pPr>
+      <w:bookmarkStart w:id="12" w:name="_Toc371774675"/>
+      <w:bookmarkEnd w:id="7"/>
+      <w:bookmarkEnd w:id="8"/>
+      <w:bookmarkEnd w:id="9"/>
+      <w:bookmarkEnd w:id="10"/>
+      <w:bookmarkEnd w:id="11"/>
       <w:r>
         <w:lastRenderedPageBreak/>
         <w:t>Aufgabenstellung</w:t>
       </w:r>
+      <w:bookmarkEnd w:id="12"/>
     </w:p>
     <w:p>
       <w:pPr>
@@ -2532,45 +2564,98 @@
       <w:r>
         <w:br w:type="page"/>
       </w:r>
+      <w:bookmarkStart w:id="13" w:name="_Toc371774676"/>
       <w:r>
         <w:lastRenderedPageBreak/>
         <w:t>Agile Prozesse</w:t>
       </w:r>
+      <w:bookmarkEnd w:id="13"/>
     </w:p>
     <w:p>
       <w:pPr>
         <w:pStyle w:val="berschrift2"/>
       </w:pPr>
+      <w:bookmarkStart w:id="14" w:name="_Toc371774677"/>
       <w:r>
         <w:t>Allgemein</w:t>
       </w:r>
+      <w:bookmarkEnd w:id="14"/>
     </w:p>
     <w:p>
       <w:pPr>
         <w:pStyle w:val="berschrift2"/>
       </w:pPr>
+      <w:bookmarkStart w:id="15" w:name="_Toc371774678"/>
       <w:r>
         <w:t>Crystal</w:t>
       </w:r>
+      <w:bookmarkEnd w:id="15"/>
+      <w:r>
+        <w:t xml:space="preserve"> Clear</w:t>
+      </w:r>
+    </w:p>
+    <w:p>
+      <w:pPr>
+        <w:pStyle w:val="berschrift3"/>
+      </w:pPr>
+      <w:r>
+        <w:t>Die Crystal Familie</w:t>
+      </w:r>
+    </w:p>
+    <w:p>
+      <w:pPr>
+        <w:pStyle w:val="berschrift3"/>
+      </w:pPr>
+      <w:r>
+        <w:t>Eigenschaften</w:t>
+      </w:r>
+    </w:p>
+    <w:p>
+      <w:pPr>
+        <w:pStyle w:val="berschrift3"/>
+      </w:pPr>
+      <w:r>
+        <w:t>Strategien und Techniken</w:t>
+      </w:r>
+    </w:p>
+    <w:p>
+      <w:pPr>
+        <w:pStyle w:val="berschrift3"/>
+      </w:pPr>
+      <w:r>
+        <w:t>Prozesse</w:t>
+      </w:r>
+    </w:p>
+    <w:p>
+      <w:pPr>
+        <w:pStyle w:val="berschrift3"/>
+      </w:pPr>
+      <w:r>
+        <w:t>Rollen und Arbeitsergebnisse</w:t>
+      </w:r>
     </w:p>
     <w:p>
       <w:pPr>
         <w:pStyle w:val="berschrift2"/>
       </w:pPr>
+      <w:bookmarkStart w:id="16" w:name="_Toc371774679"/>
       <w:proofErr w:type="spellStart"/>
       <w:r>
         <w:t>Scrum</w:t>
       </w:r>
+      <w:bookmarkEnd w:id="16"/>
       <w:proofErr w:type="spellEnd"/>
     </w:p>
     <w:p>
       <w:pPr>
         <w:pStyle w:val="berschrift2"/>
       </w:pPr>
+      <w:bookmarkStart w:id="17" w:name="_Toc371774680"/>
       <w:proofErr w:type="spellStart"/>
       <w:r>
         <w:t>Kanban</w:t>
       </w:r>
+      <w:bookmarkEnd w:id="17"/>
       <w:proofErr w:type="spellEnd"/>
     </w:p>
     <w:p>
@@ -2580,36 +2665,41 @@
       <w:r>
         <w:br w:type="page"/>
       </w:r>
+      <w:bookmarkStart w:id="18" w:name="_Toc371774681"/>
       <w:r>
         <w:lastRenderedPageBreak/>
         <w:t>Vorbereitung</w:t>
       </w:r>
+      <w:bookmarkEnd w:id="18"/>
     </w:p>
     <w:p>
       <w:pPr>
         <w:pStyle w:val="berschrift2"/>
       </w:pPr>
+      <w:bookmarkStart w:id="19" w:name="_Toc371774682"/>
       <w:r>
         <w:t>Festlegen der Vergleichskriterien</w:t>
       </w:r>
+      <w:bookmarkEnd w:id="19"/>
     </w:p>
     <w:p>
       <w:pPr>
         <w:pStyle w:val="berschrift2"/>
       </w:pPr>
+      <w:bookmarkStart w:id="20" w:name="_Toc371774683"/>
       <w:r>
         <w:t>Wahl des Projektes</w:t>
       </w:r>
+      <w:bookmarkEnd w:id="20"/>
     </w:p>
     <w:p>
       <w:pPr>
         <w:pStyle w:val="berschrift1"/>
       </w:pPr>
-      <w:bookmarkStart w:id="10" w:name="_GoBack"/>
-      <w:bookmarkEnd w:id="10"/>
       <w:r>
         <w:br w:type="page"/>
       </w:r>
+      <w:bookmarkStart w:id="21" w:name="_Toc371774684"/>
       <w:r>
         <w:lastRenderedPageBreak/>
         <w:t>Durchführung</w:t>
@@ -2617,66 +2707,101 @@
       <w:r>
         <w:t xml:space="preserve"> des Projektes</w:t>
       </w:r>
+      <w:bookmarkEnd w:id="21"/>
     </w:p>
     <w:p>
       <w:pPr>
         <w:pStyle w:val="berschrift2"/>
       </w:pPr>
+      <w:bookmarkStart w:id="22" w:name="_Toc371774685"/>
       <w:r>
         <w:t>Tools</w:t>
       </w:r>
+      <w:bookmarkEnd w:id="22"/>
     </w:p>
     <w:p>
       <w:pPr>
         <w:pStyle w:val="berschrift2"/>
       </w:pPr>
+      <w:bookmarkStart w:id="23" w:name="_Toc371774686"/>
       <w:r>
         <w:t>Crystal</w:t>
       </w:r>
+      <w:bookmarkEnd w:id="23"/>
     </w:p>
     <w:p>
       <w:pPr>
         <w:pStyle w:val="berschrift2"/>
       </w:pPr>
+      <w:bookmarkStart w:id="24" w:name="_Toc371774687"/>
       <w:proofErr w:type="spellStart"/>
       <w:r>
         <w:t>Scrum</w:t>
       </w:r>
+      <w:bookmarkEnd w:id="24"/>
       <w:proofErr w:type="spellEnd"/>
     </w:p>
     <w:p>
       <w:pPr>
         <w:pStyle w:val="berschrift2"/>
       </w:pPr>
+      <w:bookmarkStart w:id="25" w:name="_Toc371774688"/>
       <w:proofErr w:type="spellStart"/>
       <w:r>
         <w:t>Kanban</w:t>
       </w:r>
+      <w:bookmarkEnd w:id="25"/>
       <w:proofErr w:type="spellEnd"/>
     </w:p>
     <w:p>
       <w:pPr>
+        <w:widowControl/>
+        <w:jc w:val="left"/>
+        <w:rPr>
+          <w:b/>
+          <w:bCs/>
+          <w:sz w:val="28"/>
+          <w:szCs w:val="28"/>
+        </w:rPr>
+      </w:pPr>
+      <w:bookmarkStart w:id="26" w:name="_Toc371774689"/>
+      <w:r>
+        <w:br w:type="page"/>
+      </w:r>
+    </w:p>
+    <w:p>
+      <w:pPr>
         <w:pStyle w:val="berschrift1"/>
       </w:pPr>
       <w:r>
+        <w:lastRenderedPageBreak/>
+        <w:t>Ergebnisse</w:t>
+      </w:r>
+    </w:p>
+    <w:p>
+      <w:pPr>
+        <w:pStyle w:val="berschrift2"/>
+      </w:pPr>
+      <w:r>
+        <w:t>Gegenüberstellung der Methoden</w:t>
+      </w:r>
+      <w:bookmarkStart w:id="27" w:name="_GoBack"/>
+      <w:bookmarkEnd w:id="26"/>
+      <w:bookmarkEnd w:id="27"/>
+    </w:p>
+    <w:p>
+      <w:pPr>
+        <w:pStyle w:val="berschrift1"/>
+      </w:pPr>
+      <w:r>
         <w:br w:type="page"/>
       </w:r>
-      <w:r>
-        <w:lastRenderedPageBreak/>
-        <w:t>Gegenüberstellung der Methoden</w:t>
-      </w:r>
-    </w:p>
-    <w:p>
-      <w:pPr>
-        <w:pStyle w:val="berschrift1"/>
-      </w:pPr>
-      <w:r>
-        <w:br w:type="page"/>
-      </w:r>
+      <w:bookmarkStart w:id="28" w:name="_Toc371774690"/>
       <w:r>
         <w:lastRenderedPageBreak/>
         <w:t>Fazit</w:t>
       </w:r>
+      <w:bookmarkEnd w:id="28"/>
     </w:p>
     <w:p>
       <w:pPr>
@@ -2719,25 +2844,51 @@
     <w:pPr>
       <w:pStyle w:val="Fuzeile"/>
     </w:pPr>
-    <w:fldSimple w:instr=" AUTHOR   \* MERGEFORMAT ">
-      <w:r>
-        <w:rPr>
-          <w:noProof/>
-        </w:rPr>
-        <w:t>Prof. Dr. Johannes Freudenmann</w:t>
-      </w:r>
-    </w:fldSimple>
+    <w:r>
+      <w:fldChar w:fldCharType="begin"/>
+    </w:r>
+    <w:r>
+      <w:instrText xml:space="preserve"> AUTHOR   \* MERGEFORMAT </w:instrText>
+    </w:r>
+    <w:r>
+      <w:fldChar w:fldCharType="separate"/>
+    </w:r>
+    <w:r>
+      <w:rPr>
+        <w:noProof/>
+      </w:rPr>
+      <w:t>Prof. Dr. Johannes Freudenmann</w:t>
+    </w:r>
+    <w:r>
+      <w:rPr>
+        <w:noProof/>
+      </w:rPr>
+      <w:fldChar w:fldCharType="end"/>
+    </w:r>
     <w:r>
       <w:t>/</w:t>
     </w:r>
-    <w:fldSimple w:instr=" FILENAME   \* MERGEFORMAT ">
-      <w:r>
-        <w:rPr>
-          <w:noProof/>
-        </w:rPr>
-        <w:t>Dokument1</w:t>
-      </w:r>
-    </w:fldSimple>
+    <w:r>
+      <w:fldChar w:fldCharType="begin"/>
+    </w:r>
+    <w:r>
+      <w:instrText xml:space="preserve"> FILENAME   \* MERGEFORMAT </w:instrText>
+    </w:r>
+    <w:r>
+      <w:fldChar w:fldCharType="separate"/>
+    </w:r>
+    <w:r>
+      <w:rPr>
+        <w:noProof/>
+      </w:rPr>
+      <w:t>Dokument1</w:t>
+    </w:r>
+    <w:r>
+      <w:rPr>
+        <w:noProof/>
+      </w:rPr>
+      <w:fldChar w:fldCharType="end"/>
+    </w:r>
     <w:r>
       <w:t>/</w:t>
     </w:r>
@@ -2754,7 +2905,7 @@
       <w:rPr>
         <w:noProof/>
       </w:rPr>
-      <w:t>02.08.2012</w:t>
+      <w:t>28.10.2013</w:t>
     </w:r>
     <w:r>
       <w:fldChar w:fldCharType="end"/>
@@ -2762,14 +2913,27 @@
     <w:r>
       <w:t>/</w:t>
     </w:r>
-    <w:fldSimple w:instr=" REVNUM   \* MERGEFORMAT ">
-      <w:r>
-        <w:rPr>
-          <w:noProof/>
-        </w:rPr>
-        <w:t>1</w:t>
-      </w:r>
-    </w:fldSimple>
+    <w:r>
+      <w:fldChar w:fldCharType="begin"/>
+    </w:r>
+    <w:r>
+      <w:instrText xml:space="preserve"> REVNUM   \* MERGEFORMAT </w:instrText>
+    </w:r>
+    <w:r>
+      <w:fldChar w:fldCharType="separate"/>
+    </w:r>
+    <w:r>
+      <w:rPr>
+        <w:noProof/>
+      </w:rPr>
+      <w:t>1</w:t>
+    </w:r>
+    <w:r>
+      <w:rPr>
+        <w:noProof/>
+      </w:rPr>
+      <w:fldChar w:fldCharType="end"/>
+    </w:r>
     <w:r>
       <w:tab/>
     </w:r>
@@ -2790,7 +2954,7 @@
       <w:rPr>
         <w:noProof/>
       </w:rPr>
-      <w:t>X</w:t>
+      <w:t>VII</w:t>
     </w:r>
     <w:r>
       <w:rPr>
@@ -2956,25 +3120,51 @@
     <w:r>
       <w:t xml:space="preserve"> </w:t>
     </w:r>
-    <w:fldSimple w:instr=" STYLEREF  &quot;Überschrift 1&quot; \n  \* MERGEFORMAT ">
-      <w:r>
-        <w:rPr>
-          <w:noProof/>
-        </w:rPr>
-        <w:t>5</w:t>
-      </w:r>
-    </w:fldSimple>
+    <w:r>
+      <w:fldChar w:fldCharType="begin"/>
+    </w:r>
+    <w:r>
+      <w:instrText xml:space="preserve"> STYLEREF  "Überschrift 1" \n  \* MERGEFORMAT </w:instrText>
+    </w:r>
+    <w:r>
+      <w:fldChar w:fldCharType="separate"/>
+    </w:r>
+    <w:r>
+      <w:rPr>
+        <w:noProof/>
+      </w:rPr>
+      <w:t>2</w:t>
+    </w:r>
+    <w:r>
+      <w:rPr>
+        <w:noProof/>
+      </w:rPr>
+      <w:fldChar w:fldCharType="end"/>
+    </w:r>
     <w:r>
       <w:t xml:space="preserve"> </w:t>
     </w:r>
-    <w:fldSimple w:instr=" STYLEREF  &quot;Überschrift 1&quot;  \* MERGEFORMAT ">
-      <w:r>
-        <w:rPr>
-          <w:noProof/>
-        </w:rPr>
-        <w:t>Gegenüberstellung der Methoden</w:t>
-      </w:r>
-    </w:fldSimple>
+    <w:r>
+      <w:fldChar w:fldCharType="begin"/>
+    </w:r>
+    <w:r>
+      <w:instrText xml:space="preserve"> STYLEREF  "Überschrift 1"  \* MERGEFORMAT </w:instrText>
+    </w:r>
+    <w:r>
+      <w:fldChar w:fldCharType="separate"/>
+    </w:r>
+    <w:r>
+      <w:rPr>
+        <w:noProof/>
+      </w:rPr>
+      <w:t>Agile Prozesse</w:t>
+    </w:r>
+    <w:r>
+      <w:rPr>
+        <w:noProof/>
+      </w:rPr>
+      <w:fldChar w:fldCharType="end"/>
+    </w:r>
   </w:p>
 </w:hdr>
 </file>
@@ -7122,7 +7312,7 @@
 </file>
 
 <file path=customXml/itemProps1.xml><?xml version="1.0" encoding="utf-8"?>
-<ds:datastoreItem xmlns:ds="http://schemas.openxmlformats.org/officeDocument/2006/customXml" ds:itemID="{C1DD3EC1-2665-43DB-B098-AAB48D7A22CE}">
+<ds:datastoreItem xmlns:ds="http://schemas.openxmlformats.org/officeDocument/2006/customXml" ds:itemID="{446F2F6D-0C44-494E-BA73-8CAC2B7F11D9}">
   <ds:schemaRefs>
     <ds:schemaRef ds:uri="http://schemas.openxmlformats.org/officeDocument/2006/bibliography"/>
   </ds:schemaRefs>

</xml_diff>

<commit_message>
CHG: kleinere Fehler behoben
</commit_message>
<xml_diff>
--- a/Dokumentation/Dokumentation_v1.docx
+++ b/Dokumentation/Dokumentation_v1.docx
@@ -2042,39 +2042,71 @@
     </w:p>
     <w:p>
       <w:pPr>
-        <w:pStyle w:val="Abbildungsverzeichnis"/>
-        <w:rPr>
-          <w:rFonts w:ascii="Calibri" w:hAnsi="Calibri"/>
-          <w:sz w:val="22"/>
-          <w:szCs w:val="22"/>
-        </w:rPr>
-      </w:pPr>
-      <w:r>
+        <w:pStyle w:val="Block"/>
+      </w:pPr>
+      <w:r>
+        <w:rPr>
+          <w:noProof/>
+        </w:rPr>
         <w:fldChar w:fldCharType="begin"/>
       </w:r>
       <w:r>
         <w:instrText xml:space="preserve"> TOC \t "Beschriftung" \c </w:instrText>
       </w:r>
       <w:r>
+        <w:rPr>
+          <w:noProof/>
+        </w:rPr>
         <w:fldChar w:fldCharType="separate"/>
       </w:r>
       <w:r>
-        <w:t>Abb. 1: Abbildungen</w:t>
-      </w:r>
-      <w:r>
-        <w:tab/>
-      </w:r>
-      <w:r>
+        <w:rPr>
+          <w:b/>
+          <w:bCs/>
+          <w:noProof/>
+        </w:rPr>
+        <w:t>Es konnten keine Einträge für ein Abbildungsverzeichnis gefunden werden.</w:t>
+      </w:r>
+      <w:r>
+        <w:fldChar w:fldCharType="end"/>
+      </w:r>
+    </w:p>
+    <w:p>
+      <w:pPr>
+        <w:pStyle w:val="berschriftOhneNummer"/>
+      </w:pPr>
+      <w:bookmarkStart w:id="5" w:name="_Toc371774673"/>
+      <w:r>
+        <w:t>Tabellenverzeichnis</w:t>
+      </w:r>
+      <w:bookmarkEnd w:id="5"/>
+    </w:p>
+    <w:p>
+      <w:pPr>
+        <w:pStyle w:val="Block"/>
+      </w:pPr>
+      <w:r>
+        <w:rPr>
+          <w:noProof/>
+        </w:rPr>
         <w:fldChar w:fldCharType="begin"/>
       </w:r>
       <w:r>
-        <w:instrText xml:space="preserve"> PAGEREF _Toc269396256 \h </w:instrText>
-      </w:r>
-      <w:r>
+        <w:instrText xml:space="preserve"> TOC \c "Tab." </w:instrText>
+      </w:r>
+      <w:r>
+        <w:rPr>
+          <w:noProof/>
+        </w:rPr>
         <w:fldChar w:fldCharType="separate"/>
       </w:r>
       <w:r>
-        <w:t>3</w:t>
+        <w:rPr>
+          <w:b/>
+          <w:bCs/>
+          <w:noProof/>
+        </w:rPr>
+        <w:t>Es konnten keine Einträge für ein Abbildungsverzeichnis gefunden werden.</w:t>
       </w:r>
       <w:r>
         <w:fldChar w:fldCharType="end"/>
@@ -2082,229 +2114,8 @@
     </w:p>
     <w:p>
       <w:pPr>
-        <w:pStyle w:val="Abbildungsverzeichnis"/>
-        <w:rPr>
-          <w:rFonts w:ascii="Calibri" w:hAnsi="Calibri"/>
-          <w:sz w:val="22"/>
-          <w:szCs w:val="22"/>
-        </w:rPr>
-      </w:pPr>
-      <w:r>
-        <w:t>Abb. 2: Abbildung A</w:t>
-      </w:r>
-      <w:r>
-        <w:tab/>
-      </w:r>
-      <w:r>
-        <w:fldChar w:fldCharType="begin"/>
-      </w:r>
-      <w:r>
-        <w:instrText xml:space="preserve"> PAGEREF _Toc269396257 \h </w:instrText>
-      </w:r>
-      <w:r>
-        <w:fldChar w:fldCharType="separate"/>
-      </w:r>
-      <w:r>
-        <w:t>3</w:t>
-      </w:r>
-      <w:r>
-        <w:fldChar w:fldCharType="end"/>
-      </w:r>
-    </w:p>
-    <w:p>
-      <w:pPr>
-        <w:pStyle w:val="Abbildungsverzeichnis"/>
-        <w:rPr>
-          <w:rFonts w:ascii="Calibri" w:hAnsi="Calibri"/>
-          <w:sz w:val="22"/>
-          <w:szCs w:val="22"/>
-        </w:rPr>
-      </w:pPr>
-      <w:r>
-        <w:t>Abb. 3: Abbildung B</w:t>
-      </w:r>
-      <w:r>
-        <w:tab/>
-      </w:r>
-      <w:r>
-        <w:fldChar w:fldCharType="begin"/>
-      </w:r>
-      <w:r>
-        <w:instrText xml:space="preserve"> PAGEREF _Toc269396258 \h </w:instrText>
-      </w:r>
-      <w:r>
-        <w:fldChar w:fldCharType="separate"/>
-      </w:r>
-      <w:r>
-        <w:t>3</w:t>
-      </w:r>
-      <w:r>
-        <w:fldChar w:fldCharType="end"/>
-      </w:r>
-    </w:p>
-    <w:p>
-      <w:pPr>
-        <w:pStyle w:val="Abbildungsverzeichnis"/>
-        <w:rPr>
-          <w:rFonts w:ascii="Calibri" w:hAnsi="Calibri"/>
-          <w:sz w:val="22"/>
-          <w:szCs w:val="22"/>
-        </w:rPr>
-      </w:pPr>
-      <w:r>
-        <w:t>Abb. 2: Abbildung C</w:t>
-      </w:r>
-      <w:r>
-        <w:tab/>
-      </w:r>
-      <w:r>
-        <w:fldChar w:fldCharType="begin"/>
-      </w:r>
-      <w:r>
-        <w:instrText xml:space="preserve"> PAGEREF _Toc269396259 \h </w:instrText>
-      </w:r>
-      <w:r>
-        <w:fldChar w:fldCharType="separate"/>
-      </w:r>
-      <w:r>
-        <w:t>3</w:t>
-      </w:r>
-      <w:r>
-        <w:fldChar w:fldCharType="end"/>
-      </w:r>
-    </w:p>
-    <w:p>
-      <w:pPr>
-        <w:pStyle w:val="Block"/>
-      </w:pPr>
-      <w:r>
-        <w:fldChar w:fldCharType="end"/>
-      </w:r>
-    </w:p>
-    <w:p>
-      <w:pPr>
         <w:pStyle w:val="berschriftOhneNummer"/>
       </w:pPr>
-      <w:bookmarkStart w:id="5" w:name="_Toc371774673"/>
-      <w:r>
-        <w:t>Tabellenverzeichnis</w:t>
-      </w:r>
-      <w:bookmarkEnd w:id="5"/>
-    </w:p>
-    <w:p>
-      <w:pPr>
-        <w:pStyle w:val="Abbildungsverzeichnis"/>
-        <w:rPr>
-          <w:rFonts w:ascii="Calibri" w:hAnsi="Calibri"/>
-          <w:sz w:val="22"/>
-          <w:szCs w:val="22"/>
-        </w:rPr>
-      </w:pPr>
-      <w:r>
-        <w:fldChar w:fldCharType="begin"/>
-      </w:r>
-      <w:r>
-        <w:instrText xml:space="preserve"> TOC \c "Tab." </w:instrText>
-      </w:r>
-      <w:r>
-        <w:fldChar w:fldCharType="separate"/>
-      </w:r>
-      <w:r>
-        <w:t>Tab. 1: Tabelle I</w:t>
-      </w:r>
-      <w:r>
-        <w:tab/>
-      </w:r>
-      <w:r>
-        <w:fldChar w:fldCharType="begin"/>
-      </w:r>
-      <w:r>
-        <w:instrText xml:space="preserve"> PAGEREF _Toc269397018 \h </w:instrText>
-      </w:r>
-      <w:r>
-        <w:fldChar w:fldCharType="separate"/>
-      </w:r>
-      <w:r>
-        <w:t>3</w:t>
-      </w:r>
-      <w:r>
-        <w:fldChar w:fldCharType="end"/>
-      </w:r>
-    </w:p>
-    <w:p>
-      <w:pPr>
-        <w:pStyle w:val="Abbildungsverzeichnis"/>
-        <w:rPr>
-          <w:rFonts w:ascii="Calibri" w:hAnsi="Calibri"/>
-          <w:sz w:val="22"/>
-          <w:szCs w:val="22"/>
-        </w:rPr>
-      </w:pPr>
-      <w:r>
-        <w:t>Tab. 2: II</w:t>
-      </w:r>
-      <w:r>
-        <w:tab/>
-      </w:r>
-      <w:r>
-        <w:fldChar w:fldCharType="begin"/>
-      </w:r>
-      <w:r>
-        <w:instrText xml:space="preserve"> PAGEREF _Toc269397019 \h </w:instrText>
-      </w:r>
-      <w:r>
-        <w:fldChar w:fldCharType="separate"/>
-      </w:r>
-      <w:r>
-        <w:t>3</w:t>
-      </w:r>
-      <w:r>
-        <w:fldChar w:fldCharType="end"/>
-      </w:r>
-    </w:p>
-    <w:p>
-      <w:pPr>
-        <w:pStyle w:val="Abbildungsverzeichnis"/>
-        <w:rPr>
-          <w:rFonts w:ascii="Calibri" w:hAnsi="Calibri"/>
-          <w:sz w:val="22"/>
-          <w:szCs w:val="22"/>
-        </w:rPr>
-      </w:pPr>
-      <w:r>
-        <w:t>Tab. 3: Tabelle III</w:t>
-      </w:r>
-      <w:r>
-        <w:tab/>
-      </w:r>
-      <w:r>
-        <w:fldChar w:fldCharType="begin"/>
-      </w:r>
-      <w:r>
-        <w:instrText xml:space="preserve"> PAGEREF _Toc269397020 \h </w:instrText>
-      </w:r>
-      <w:r>
-        <w:fldChar w:fldCharType="separate"/>
-      </w:r>
-      <w:r>
-        <w:t>3</w:t>
-      </w:r>
-      <w:r>
-        <w:fldChar w:fldCharType="end"/>
-      </w:r>
-    </w:p>
-    <w:p>
-      <w:pPr>
-        <w:pStyle w:val="Block"/>
-      </w:pPr>
-      <w:r>
-        <w:fldChar w:fldCharType="end"/>
-      </w:r>
-    </w:p>
-    <w:p>
-      <w:pPr>
-        <w:pStyle w:val="berschriftOhneNummer"/>
-      </w:pPr>
       <w:bookmarkStart w:id="6" w:name="_Toc371774674"/>
       <w:r>
         <w:t>Abkürzungsverzeic</w:t>
@@ -2316,193 +2127,6 @@
         <w:t>nis</w:t>
       </w:r>
       <w:bookmarkEnd w:id="6"/>
-    </w:p>
-    <w:p>
-      <w:pPr>
-        <w:pStyle w:val="Abkrzungsverzeichnis"/>
-      </w:pPr>
-      <w:r>
-        <w:t xml:space="preserve">UMTS </w:t>
-      </w:r>
-      <w:r>
-        <w:tab/>
-        <w:t>Universal Mobile Telecommunications System</w:t>
-      </w:r>
-    </w:p>
-    <w:p>
-      <w:pPr>
-        <w:pStyle w:val="Abkrzungsverzeichnis"/>
-        <w:rPr>
-          <w:lang w:val="en-US"/>
-        </w:rPr>
-      </w:pPr>
-      <w:r>
-        <w:rPr>
-          <w:lang w:val="en-US"/>
-        </w:rPr>
-        <w:t xml:space="preserve">IEEE </w:t>
-      </w:r>
-      <w:r>
-        <w:rPr>
-          <w:lang w:val="en-US"/>
-        </w:rPr>
-        <w:tab/>
-        <w:t>Institute of Electrical and Electronics Engineers</w:t>
-      </w:r>
-      <w:proofErr w:type="gramStart"/>
-      <w:r>
-        <w:rPr>
-          <w:lang w:val="en-US"/>
-        </w:rPr>
-        <w:t>,</w:t>
-      </w:r>
-      <w:proofErr w:type="gramEnd"/>
-      <w:r>
-        <w:rPr>
-          <w:lang w:val="en-US"/>
-        </w:rPr>
-        <w:br/>
-      </w:r>
-      <w:proofErr w:type="spellStart"/>
-      <w:r>
-        <w:rPr>
-          <w:lang w:val="en-US"/>
-        </w:rPr>
-        <w:t>Definitionen</w:t>
-      </w:r>
-      <w:proofErr w:type="spellEnd"/>
-      <w:r>
-        <w:rPr>
-          <w:lang w:val="en-US"/>
-        </w:rPr>
-        <w:t xml:space="preserve"> von </w:t>
-      </w:r>
-      <w:proofErr w:type="spellStart"/>
-      <w:r>
-        <w:rPr>
-          <w:lang w:val="en-US"/>
-        </w:rPr>
-        <w:t>Normen</w:t>
-      </w:r>
-      <w:proofErr w:type="spellEnd"/>
-      <w:r>
-        <w:rPr>
-          <w:lang w:val="en-US"/>
-        </w:rPr>
-        <w:t xml:space="preserve"> und Standards </w:t>
-      </w:r>
-      <w:proofErr w:type="spellStart"/>
-      <w:r>
-        <w:rPr>
-          <w:lang w:val="en-US"/>
-        </w:rPr>
-        <w:t>mit</w:t>
-      </w:r>
-      <w:proofErr w:type="spellEnd"/>
-      <w:r>
-        <w:rPr>
-          <w:lang w:val="en-US"/>
-        </w:rPr>
-        <w:t xml:space="preserve"> </w:t>
-      </w:r>
-      <w:proofErr w:type="spellStart"/>
-      <w:r>
-        <w:rPr>
-          <w:lang w:val="en-US"/>
-        </w:rPr>
-        <w:t>Abkürzung</w:t>
-      </w:r>
-      <w:proofErr w:type="spellEnd"/>
-      <w:r>
-        <w:rPr>
-          <w:lang w:val="en-US"/>
-        </w:rPr>
-        <w:t xml:space="preserve"> IEEE</w:t>
-      </w:r>
-    </w:p>
-    <w:p>
-      <w:pPr>
-        <w:pStyle w:val="Abkrzungsverzeichnis"/>
-        <w:rPr>
-          <w:lang w:val="en-US"/>
-        </w:rPr>
-      </w:pPr>
-      <w:r>
-        <w:rPr>
-          <w:lang w:val="en-US"/>
-        </w:rPr>
-        <w:t xml:space="preserve">WLAN </w:t>
-      </w:r>
-      <w:r>
-        <w:rPr>
-          <w:lang w:val="en-US"/>
-        </w:rPr>
-        <w:tab/>
-        <w:t>Wireless Local Area Network</w:t>
-      </w:r>
-    </w:p>
-    <w:p>
-      <w:pPr>
-        <w:pStyle w:val="Abkrzungsverzeichnis"/>
-        <w:rPr>
-          <w:lang w:val="en-US"/>
-        </w:rPr>
-      </w:pPr>
-      <w:r>
-        <w:rPr>
-          <w:lang w:val="en-US"/>
-        </w:rPr>
-        <w:t xml:space="preserve">FCC </w:t>
-      </w:r>
-      <w:r>
-        <w:rPr>
-          <w:lang w:val="en-US"/>
-        </w:rPr>
-        <w:tab/>
-        <w:t>Federal Communications Commission</w:t>
-      </w:r>
-    </w:p>
-    <w:p>
-      <w:pPr>
-        <w:pStyle w:val="Abkrzungsverzeichnis"/>
-        <w:rPr>
-          <w:lang w:val="en-US"/>
-        </w:rPr>
-      </w:pPr>
-      <w:r>
-        <w:rPr>
-          <w:lang w:val="en-US"/>
-        </w:rPr>
-        <w:t xml:space="preserve">WUSB </w:t>
-      </w:r>
-      <w:r>
-        <w:rPr>
-          <w:lang w:val="en-US"/>
-        </w:rPr>
-        <w:tab/>
-        <w:t>Wireless Universal Serial Bus</w:t>
-      </w:r>
-    </w:p>
-    <w:p>
-      <w:pPr>
-        <w:pStyle w:val="Abkrzungsverzeichnis"/>
-        <w:rPr>
-          <w:lang w:val="en-US"/>
-        </w:rPr>
-      </w:pPr>
-      <w:r>
-        <w:rPr>
-          <w:lang w:val="en-US"/>
-        </w:rPr>
-        <w:t xml:space="preserve">VM </w:t>
-      </w:r>
-      <w:r>
-        <w:rPr>
-          <w:lang w:val="en-US"/>
-        </w:rPr>
-        <w:tab/>
-        <w:t xml:space="preserve">Virtual Machine </w:t>
-      </w:r>
     </w:p>
     <w:p>
       <w:pPr>
@@ -2583,10 +2207,26 @@
     </w:p>
     <w:p>
       <w:pPr>
+        <w:widowControl/>
+        <w:jc w:val="left"/>
+        <w:rPr>
+          <w:b/>
+          <w:bCs/>
+          <w:sz w:val="28"/>
+          <w:szCs w:val="26"/>
+        </w:rPr>
+      </w:pPr>
+      <w:bookmarkStart w:id="15" w:name="_Toc371774678"/>
+      <w:r>
+        <w:br w:type="page"/>
+      </w:r>
+    </w:p>
+    <w:p>
+      <w:pPr>
         <w:pStyle w:val="berschrift2"/>
       </w:pPr>
-      <w:bookmarkStart w:id="15" w:name="_Toc371774678"/>
-      <w:r>
+      <w:r>
+        <w:lastRenderedPageBreak/>
         <w:t>Crystal</w:t>
       </w:r>
       <w:bookmarkEnd w:id="15"/>
@@ -2601,6 +2241,8 @@
       <w:r>
         <w:t>Die Crystal Familie</w:t>
       </w:r>
+      <w:bookmarkStart w:id="16" w:name="_GoBack"/>
+      <w:bookmarkEnd w:id="16"/>
     </w:p>
     <w:p>
       <w:pPr>
@@ -2636,61 +2278,77 @@
     </w:p>
     <w:p>
       <w:pPr>
+        <w:widowControl/>
+        <w:jc w:val="left"/>
+        <w:rPr>
+          <w:b/>
+          <w:bCs/>
+          <w:sz w:val="28"/>
+          <w:szCs w:val="26"/>
+        </w:rPr>
+      </w:pPr>
+      <w:bookmarkStart w:id="17" w:name="_Toc371774679"/>
+      <w:r>
+        <w:br w:type="page"/>
+      </w:r>
+    </w:p>
+    <w:p>
+      <w:pPr>
         <w:pStyle w:val="berschrift2"/>
       </w:pPr>
-      <w:bookmarkStart w:id="16" w:name="_Toc371774679"/>
       <w:proofErr w:type="spellStart"/>
       <w:r>
+        <w:lastRenderedPageBreak/>
         <w:t>Scrum</w:t>
-      </w:r>
-      <w:bookmarkEnd w:id="16"/>
-      <w:proofErr w:type="spellEnd"/>
-    </w:p>
-    <w:p>
-      <w:pPr>
-        <w:pStyle w:val="berschrift2"/>
-      </w:pPr>
-      <w:bookmarkStart w:id="17" w:name="_Toc371774680"/>
-      <w:proofErr w:type="spellStart"/>
-      <w:r>
-        <w:t>Kanban</w:t>
       </w:r>
       <w:bookmarkEnd w:id="17"/>
       <w:proofErr w:type="spellEnd"/>
     </w:p>
     <w:p>
       <w:pPr>
+        <w:pStyle w:val="berschrift2"/>
+      </w:pPr>
+      <w:bookmarkStart w:id="18" w:name="_Toc371774680"/>
+      <w:proofErr w:type="spellStart"/>
+      <w:r>
+        <w:t>Kanban</w:t>
+      </w:r>
+      <w:bookmarkEnd w:id="18"/>
+      <w:proofErr w:type="spellEnd"/>
+    </w:p>
+    <w:p>
+      <w:pPr>
         <w:pStyle w:val="berschrift1"/>
       </w:pPr>
       <w:r>
         <w:br w:type="page"/>
       </w:r>
-      <w:bookmarkStart w:id="18" w:name="_Toc371774681"/>
+      <w:bookmarkStart w:id="19" w:name="_Toc371774681"/>
       <w:r>
         <w:lastRenderedPageBreak/>
         <w:t>Vorbereitung</w:t>
       </w:r>
-      <w:bookmarkEnd w:id="18"/>
+      <w:bookmarkEnd w:id="19"/>
     </w:p>
     <w:p>
       <w:pPr>
         <w:pStyle w:val="berschrift2"/>
       </w:pPr>
-      <w:bookmarkStart w:id="19" w:name="_Toc371774682"/>
+      <w:bookmarkStart w:id="20" w:name="_Toc371774682"/>
       <w:r>
         <w:t>Festlegen der Vergleichskriterien</w:t>
       </w:r>
-      <w:bookmarkEnd w:id="19"/>
+      <w:bookmarkEnd w:id="20"/>
     </w:p>
     <w:p>
       <w:pPr>
         <w:pStyle w:val="berschrift2"/>
       </w:pPr>
-      <w:bookmarkStart w:id="20" w:name="_Toc371774683"/>
+      <w:bookmarkStart w:id="21" w:name="_Toc371774683"/>
       <w:r>
         <w:t>Wahl des Projektes</w:t>
       </w:r>
-      <w:bookmarkEnd w:id="20"/>
+      <w:bookmarkEnd w:id="21"/>
     </w:p>
     <w:p>
       <w:pPr>
@@ -2699,7 +2357,7 @@
       <w:r>
         <w:br w:type="page"/>
       </w:r>
-      <w:bookmarkStart w:id="21" w:name="_Toc371774684"/>
+      <w:bookmarkStart w:id="22" w:name="_Toc371774684"/>
       <w:r>
         <w:lastRenderedPageBreak/>
         <w:t>Durchführung</w:t>
@@ -2707,50 +2365,50 @@
       <w:r>
         <w:t xml:space="preserve"> des Projektes</w:t>
       </w:r>
-      <w:bookmarkEnd w:id="21"/>
+      <w:bookmarkEnd w:id="22"/>
     </w:p>
     <w:p>
       <w:pPr>
         <w:pStyle w:val="berschrift2"/>
       </w:pPr>
-      <w:bookmarkStart w:id="22" w:name="_Toc371774685"/>
+      <w:bookmarkStart w:id="23" w:name="_Toc371774685"/>
       <w:r>
         <w:t>Tools</w:t>
       </w:r>
-      <w:bookmarkEnd w:id="22"/>
+      <w:bookmarkEnd w:id="23"/>
     </w:p>
     <w:p>
       <w:pPr>
         <w:pStyle w:val="berschrift2"/>
       </w:pPr>
-      <w:bookmarkStart w:id="23" w:name="_Toc371774686"/>
+      <w:bookmarkStart w:id="24" w:name="_Toc371774686"/>
       <w:r>
         <w:t>Crystal</w:t>
       </w:r>
-      <w:bookmarkEnd w:id="23"/>
+      <w:bookmarkEnd w:id="24"/>
     </w:p>
     <w:p>
       <w:pPr>
         <w:pStyle w:val="berschrift2"/>
       </w:pPr>
-      <w:bookmarkStart w:id="24" w:name="_Toc371774687"/>
+      <w:bookmarkStart w:id="25" w:name="_Toc371774687"/>
       <w:proofErr w:type="spellStart"/>
       <w:r>
         <w:t>Scrum</w:t>
       </w:r>
-      <w:bookmarkEnd w:id="24"/>
+      <w:bookmarkEnd w:id="25"/>
       <w:proofErr w:type="spellEnd"/>
     </w:p>
     <w:p>
       <w:pPr>
         <w:pStyle w:val="berschrift2"/>
       </w:pPr>
-      <w:bookmarkStart w:id="25" w:name="_Toc371774688"/>
+      <w:bookmarkStart w:id="26" w:name="_Toc371774688"/>
       <w:proofErr w:type="spellStart"/>
       <w:r>
         <w:t>Kanban</w:t>
       </w:r>
-      <w:bookmarkEnd w:id="25"/>
+      <w:bookmarkEnd w:id="26"/>
       <w:proofErr w:type="spellEnd"/>
     </w:p>
     <w:p>
@@ -2764,7 +2422,7 @@
           <w:szCs w:val="28"/>
         </w:rPr>
       </w:pPr>
-      <w:bookmarkStart w:id="26" w:name="_Toc371774689"/>
+      <w:bookmarkStart w:id="27" w:name="_Toc371774689"/>
       <w:r>
         <w:br w:type="page"/>
       </w:r>
@@ -2785,8 +2443,6 @@
       <w:r>
         <w:t>Gegenüberstellung der Methoden</w:t>
       </w:r>
-      <w:bookmarkStart w:id="27" w:name="_GoBack"/>
-      <w:bookmarkEnd w:id="26"/>
       <w:bookmarkEnd w:id="27"/>
     </w:p>
     <w:p>
@@ -2844,51 +2500,25 @@
     <w:pPr>
       <w:pStyle w:val="Fuzeile"/>
     </w:pPr>
-    <w:r>
-      <w:fldChar w:fldCharType="begin"/>
-    </w:r>
-    <w:r>
-      <w:instrText xml:space="preserve"> AUTHOR   \* MERGEFORMAT </w:instrText>
-    </w:r>
-    <w:r>
-      <w:fldChar w:fldCharType="separate"/>
-    </w:r>
-    <w:r>
-      <w:rPr>
-        <w:noProof/>
-      </w:rPr>
-      <w:t>Prof. Dr. Johannes Freudenmann</w:t>
-    </w:r>
-    <w:r>
-      <w:rPr>
-        <w:noProof/>
-      </w:rPr>
-      <w:fldChar w:fldCharType="end"/>
-    </w:r>
+    <w:fldSimple w:instr=" AUTHOR   \* MERGEFORMAT ">
+      <w:r>
+        <w:rPr>
+          <w:noProof/>
+        </w:rPr>
+        <w:t>Prof. Dr. Johannes Freudenmann</w:t>
+      </w:r>
+    </w:fldSimple>
     <w:r>
       <w:t>/</w:t>
     </w:r>
-    <w:r>
-      <w:fldChar w:fldCharType="begin"/>
-    </w:r>
-    <w:r>
-      <w:instrText xml:space="preserve"> FILENAME   \* MERGEFORMAT </w:instrText>
-    </w:r>
-    <w:r>
-      <w:fldChar w:fldCharType="separate"/>
-    </w:r>
-    <w:r>
-      <w:rPr>
-        <w:noProof/>
-      </w:rPr>
-      <w:t>Dokument1</w:t>
-    </w:r>
-    <w:r>
-      <w:rPr>
-        <w:noProof/>
-      </w:rPr>
-      <w:fldChar w:fldCharType="end"/>
-    </w:r>
+    <w:fldSimple w:instr=" FILENAME   \* MERGEFORMAT ">
+      <w:r>
+        <w:rPr>
+          <w:noProof/>
+        </w:rPr>
+        <w:t>Dokument1</w:t>
+      </w:r>
+    </w:fldSimple>
     <w:r>
       <w:t>/</w:t>
     </w:r>
@@ -2905,7 +2535,7 @@
       <w:rPr>
         <w:noProof/>
       </w:rPr>
-      <w:t>28.10.2013</w:t>
+      <w:t>09.11.2013</w:t>
     </w:r>
     <w:r>
       <w:fldChar w:fldCharType="end"/>
@@ -2913,27 +2543,14 @@
     <w:r>
       <w:t>/</w:t>
     </w:r>
-    <w:r>
-      <w:fldChar w:fldCharType="begin"/>
-    </w:r>
-    <w:r>
-      <w:instrText xml:space="preserve"> REVNUM   \* MERGEFORMAT </w:instrText>
-    </w:r>
-    <w:r>
-      <w:fldChar w:fldCharType="separate"/>
-    </w:r>
-    <w:r>
-      <w:rPr>
-        <w:noProof/>
-      </w:rPr>
-      <w:t>1</w:t>
-    </w:r>
-    <w:r>
-      <w:rPr>
-        <w:noProof/>
-      </w:rPr>
-      <w:fldChar w:fldCharType="end"/>
-    </w:r>
+    <w:fldSimple w:instr=" REVNUM   \* MERGEFORMAT ">
+      <w:r>
+        <w:rPr>
+          <w:noProof/>
+        </w:rPr>
+        <w:t>1</w:t>
+      </w:r>
+    </w:fldSimple>
     <w:r>
       <w:tab/>
     </w:r>
@@ -2954,7 +2571,7 @@
       <w:rPr>
         <w:noProof/>
       </w:rPr>
-      <w:t>VII</w:t>
+      <w:t>VIII</w:t>
     </w:r>
     <w:r>
       <w:rPr>
@@ -3053,7 +2670,7 @@
         <w:noProof/>
       </w:rPr>
       <w:drawing>
-        <wp:inline distT="0" distB="0" distL="0" distR="0">
+        <wp:inline distT="0" distB="0" distL="0" distR="0" wp14:anchorId="68EDADE0" wp14:editId="01344651">
           <wp:extent cx="1762125" cy="847725"/>
           <wp:effectExtent l="0" t="0" r="9525" b="9525"/>
           <wp:docPr id="1" name="Bild 1" descr="Beschreibung: DHBW_d_KA_46mm_RGB_300dpi-rand-normal"/>
@@ -3120,51 +2737,25 @@
     <w:r>
       <w:t xml:space="preserve"> </w:t>
     </w:r>
-    <w:r>
-      <w:fldChar w:fldCharType="begin"/>
-    </w:r>
-    <w:r>
-      <w:instrText xml:space="preserve"> STYLEREF  "Überschrift 1" \n  \* MERGEFORMAT </w:instrText>
-    </w:r>
-    <w:r>
-      <w:fldChar w:fldCharType="separate"/>
-    </w:r>
-    <w:r>
-      <w:rPr>
-        <w:noProof/>
-      </w:rPr>
-      <w:t>2</w:t>
-    </w:r>
-    <w:r>
-      <w:rPr>
-        <w:noProof/>
-      </w:rPr>
-      <w:fldChar w:fldCharType="end"/>
-    </w:r>
+    <w:fldSimple w:instr=" STYLEREF  &quot;Überschrift 1&quot; \n  \* MERGEFORMAT ">
+      <w:r>
+        <w:rPr>
+          <w:noProof/>
+        </w:rPr>
+        <w:t>2</w:t>
+      </w:r>
+    </w:fldSimple>
     <w:r>
       <w:t xml:space="preserve"> </w:t>
     </w:r>
-    <w:r>
-      <w:fldChar w:fldCharType="begin"/>
-    </w:r>
-    <w:r>
-      <w:instrText xml:space="preserve"> STYLEREF  "Überschrift 1"  \* MERGEFORMAT </w:instrText>
-    </w:r>
-    <w:r>
-      <w:fldChar w:fldCharType="separate"/>
-    </w:r>
-    <w:r>
-      <w:rPr>
-        <w:noProof/>
-      </w:rPr>
-      <w:t>Agile Prozesse</w:t>
-    </w:r>
-    <w:r>
-      <w:rPr>
-        <w:noProof/>
-      </w:rPr>
-      <w:fldChar w:fldCharType="end"/>
-    </w:r>
+    <w:fldSimple w:instr=" STYLEREF  &quot;Überschrift 1&quot;  \* MERGEFORMAT ">
+      <w:r>
+        <w:rPr>
+          <w:noProof/>
+        </w:rPr>
+        <w:t>Agile Prozesse</w:t>
+      </w:r>
+    </w:fldSimple>
   </w:p>
 </w:hdr>
 </file>
@@ -7312,7 +6903,7 @@
 </file>
 
 <file path=customXml/itemProps1.xml><?xml version="1.0" encoding="utf-8"?>
-<ds:datastoreItem xmlns:ds="http://schemas.openxmlformats.org/officeDocument/2006/customXml" ds:itemID="{446F2F6D-0C44-494E-BA73-8CAC2B7F11D9}">
+<ds:datastoreItem xmlns:ds="http://schemas.openxmlformats.org/officeDocument/2006/customXml" ds:itemID="{60CEF103-9DC3-4E2B-BE67-92992CE1F560}">
   <ds:schemaRefs>
     <ds:schemaRef ds:uri="http://schemas.openxmlformats.org/officeDocument/2006/bibliography"/>
   </ds:schemaRefs>

</xml_diff>

<commit_message>
CHG: part Crystal Familie done
</commit_message>
<xml_diff>
--- a/Dokumentation/Dokumentation_v1.docx
+++ b/Dokumentation/Dokumentation_v1.docx
@@ -43,34 +43,11 @@
             <w:pPr>
               <w:pStyle w:val="DeckBlattThema"/>
             </w:pPr>
-            <w:r>
-              <w:fldChar w:fldCharType="begin"/>
-            </w:r>
-            <w:r>
-              <w:instrText xml:space="preserve"> TITLE   \* MERGEFORMAT </w:instrText>
-            </w:r>
-            <w:r>
-              <w:fldChar w:fldCharType="separate"/>
-            </w:r>
-            <w:r>
-              <w:t xml:space="preserve">Vergleich der drei agilen Softwareentwicklungsprozesse Crystal, </w:t>
-            </w:r>
-            <w:proofErr w:type="spellStart"/>
-            <w:r>
-              <w:t>Scrum</w:t>
-            </w:r>
-            <w:proofErr w:type="spellEnd"/>
-            <w:r>
-              <w:t xml:space="preserve"> und </w:t>
-            </w:r>
-            <w:proofErr w:type="spellStart"/>
-            <w:r>
-              <w:t>Kanban</w:t>
-            </w:r>
-            <w:proofErr w:type="spellEnd"/>
-            <w:r>
-              <w:fldChar w:fldCharType="end"/>
-            </w:r>
+            <w:fldSimple w:instr=" TITLE   \* MERGEFORMAT ">
+              <w:r>
+                <w:t>Vergleich der drei agilen Softwareentwicklungsprozesse Crystal, Scrum und Kanban</w:t>
+              </w:r>
+            </w:fldSimple>
           </w:p>
           <w:p>
             <w:pPr>
@@ -114,23 +91,7 @@
               <w:pStyle w:val="DeckblattZentriert"/>
             </w:pPr>
             <w:r>
-              <w:t xml:space="preserve">Bachelor </w:t>
-            </w:r>
-            <w:proofErr w:type="spellStart"/>
-            <w:r>
-              <w:t>of</w:t>
-            </w:r>
-            <w:proofErr w:type="spellEnd"/>
-            <w:r>
-              <w:t xml:space="preserve"> Engineering/Bachelor </w:t>
-            </w:r>
-            <w:proofErr w:type="spellStart"/>
-            <w:r>
-              <w:t>of</w:t>
-            </w:r>
-            <w:proofErr w:type="spellEnd"/>
-            <w:r>
-              <w:t xml:space="preserve"> Science</w:t>
+              <w:t>Bachelor of Engineering/Bachelor of Science</w:t>
             </w:r>
           </w:p>
           <w:p>
@@ -240,12 +201,8 @@
             </w:r>
             <w:r>
               <w:tab/>
-            </w:r>
-            <w:proofErr w:type="spellStart"/>
-            <w:r>
               <w:t>Matrikelnummer</w:t>
             </w:r>
-            <w:proofErr w:type="spellEnd"/>
           </w:p>
           <w:p>
             <w:pPr>
@@ -2032,13 +1989,11 @@
         <w:pStyle w:val="berschriftOhneNummer"/>
       </w:pPr>
       <w:bookmarkStart w:id="4" w:name="_Toc371774672"/>
-      <w:proofErr w:type="spellStart"/>
       <w:r>
         <w:lastRenderedPageBreak/>
         <w:t>Abbildungverzeichnis</w:t>
       </w:r>
       <w:bookmarkEnd w:id="4"/>
-      <w:proofErr w:type="spellEnd"/>
     </w:p>
     <w:p>
       <w:pPr>
@@ -2241,6 +2196,231 @@
       <w:r>
         <w:t>Die Crystal Familie</w:t>
       </w:r>
+    </w:p>
+    <w:p>
+      <w:pPr>
+        <w:pStyle w:val="Block"/>
+      </w:pPr>
+      <w:r>
+        <w:t>Jedes Projekt ist unterschiedlich und benötigt andere Methoden, um erfolgreich abgeschlossen zu werden. Aus diesem Grund hat Alistair Cockburn, einer der Urheber des agilen Manifests</w:t>
+      </w:r>
+      <w:r>
+        <w:t>,</w:t>
+      </w:r>
+      <w:r>
+        <w:t xml:space="preserve"> eine Methodikfamilie entworfen namens Crystal.</w:t>
+      </w:r>
+      <w:r>
+        <w:t xml:space="preserve"> Sie enthält viele verschiedene Methodiken für unterschiedliche Projektarten, doch alle diese Methodiken haben einen „gemeinsamen genetischen Code“</w:t>
+      </w:r>
+      <w:sdt>
+        <w:sdtPr>
+          <w:id w:val="-251510018"/>
+          <w:citation/>
+        </w:sdtPr>
+        <w:sdtEndPr/>
+        <w:sdtContent>
+          <w:r>
+            <w:fldChar w:fldCharType="begin"/>
+          </w:r>
+          <w:r>
+            <w:instrText xml:space="preserve"> CITATION Coc05 \l 1031 </w:instrText>
+          </w:r>
+          <w:r>
+            <w:fldChar w:fldCharType="separate"/>
+          </w:r>
+          <w:r>
+            <w:rPr>
+              <w:noProof/>
+            </w:rPr>
+            <w:t xml:space="preserve"> (Cockburn, 2005)</w:t>
+          </w:r>
+          <w:r>
+            <w:fldChar w:fldCharType="end"/>
+          </w:r>
+        </w:sdtContent>
+      </w:sdt>
+      <w:r>
+        <w:t xml:space="preserve">. Mit Hilfe des Codes </w:t>
+      </w:r>
+      <w:r>
+        <w:t>können Unternehmen ein neues Familienmitglied erzeugen, welches an die Bedürfnisse ihrer Projekte angepasst ist.</w:t>
+      </w:r>
+    </w:p>
+    <w:p>
+      <w:pPr>
+        <w:pStyle w:val="Block"/>
+      </w:pPr>
+      <w:r>
+        <w:t xml:space="preserve">Die einzelnen Methodiken der Familie werden </w:t>
+      </w:r>
+      <w:r>
+        <w:t>durch</w:t>
+      </w:r>
+      <w:r>
+        <w:t xml:space="preserve"> Teamgröße und Kritikalität charakterisiert, welche mit Hilfe von Farbe und Härtegrad angegeben werden. </w:t>
+      </w:r>
+      <w:r>
+        <w:t xml:space="preserve">Desto dunkler die Farbe ist, umso größer ist das Projektteam. So wird Crystal Clear zum Beispiel für Teams mit ein bis sechs Mitgliedern ausgeführt. </w:t>
+      </w:r>
+    </w:p>
+    <w:p>
+      <w:pPr>
+        <w:pStyle w:val="Block"/>
+      </w:pPr>
+      <w:r>
+        <w:t>Gemeinsam verfolgen die Crystal Methodiken alle dieselben Ziele: der positive Projektausgang soll sichergestellt werden, eine effiziente Entwicklung wird angestrebt und das Team soll</w:t>
+      </w:r>
+      <w:r>
+        <w:t xml:space="preserve"> sich mit den Konventionen wohl</w:t>
+      </w:r>
+      <w:r>
+        <w:t xml:space="preserve">fühlen </w:t>
+      </w:r>
+      <w:sdt>
+        <w:sdtPr>
+          <w:id w:val="-544370270"/>
+          <w:citation/>
+        </w:sdtPr>
+        <w:sdtContent>
+          <w:r>
+            <w:fldChar w:fldCharType="begin"/>
+          </w:r>
+          <w:r>
+            <w:instrText xml:space="preserve"> CITATION Coc05 \l 1031 </w:instrText>
+          </w:r>
+          <w:r>
+            <w:fldChar w:fldCharType="separate"/>
+          </w:r>
+          <w:r>
+            <w:rPr>
+              <w:noProof/>
+            </w:rPr>
+            <w:t>(Cockburn, 2005)</w:t>
+          </w:r>
+          <w:r>
+            <w:fldChar w:fldCharType="end"/>
+          </w:r>
+        </w:sdtContent>
+      </w:sdt>
+      <w:r>
+        <w:t xml:space="preserve">. </w:t>
+      </w:r>
+      <w:r>
+        <w:t xml:space="preserve">Darüber hinaus legte Alistair Cockburn für die Crystal Familie fest, dass der Detailierungsgrad der Dokumentation von den Projektgegebenheiten abhängt und nicht für jedes Projekt gleich sein muss. </w:t>
+      </w:r>
+      <w:r>
+        <w:t>Als Ausgleich</w:t>
+      </w:r>
+      <w:r>
+        <w:t xml:space="preserve"> legt Crystal </w:t>
+      </w:r>
+      <w:r>
+        <w:t xml:space="preserve">aber </w:t>
+      </w:r>
+      <w:r>
+        <w:t>sehr viel Wert auf kurze und ergiebige Kommunikationspfade und regelmäßige Abstimmungen der Arbeitsgewohnheiten</w:t>
+      </w:r>
+      <w:r>
+        <w:t>, um die Zusammenarbeit flexibel verbessern zu können.</w:t>
+      </w:r>
+    </w:p>
+    <w:p>
+      <w:pPr>
+        <w:pStyle w:val="Block"/>
+      </w:pPr>
+      <w:r>
+        <w:t>Gute und effiziente Kommunikation ist eines der wichtigsten Prinzipien, aus diesem Grund gibt es speziell für kleine Teams ein auf osmotische (enge) Kommunikation spezialisiertes Famili</w:t>
+      </w:r>
+      <w:r>
+        <w:t>enmitglied namens Crystal Clear</w:t>
+      </w:r>
+      <w:r>
+        <w:t xml:space="preserve">. Alistair Cockburn stellt bei der Definition der Methodik </w:t>
+      </w:r>
+      <w:r>
+        <w:t>klar, dass Crystal Clear „nicht vollständig festgeschrieben“ ist, da sich auch alle Projekte unterscheiden</w:t>
+      </w:r>
+      <w:sdt>
+        <w:sdtPr>
+          <w:id w:val="-1446689728"/>
+          <w:citation/>
+        </w:sdtPr>
+        <w:sdtContent>
+          <w:r>
+            <w:fldChar w:fldCharType="begin"/>
+          </w:r>
+          <w:r>
+            <w:instrText xml:space="preserve"> CITATION Coc05 \l 1031 </w:instrText>
+          </w:r>
+          <w:r>
+            <w:fldChar w:fldCharType="separate"/>
+          </w:r>
+          <w:r>
+            <w:rPr>
+              <w:noProof/>
+            </w:rPr>
+            <w:t xml:space="preserve"> (Cockburn, 2005)</w:t>
+          </w:r>
+          <w:r>
+            <w:fldChar w:fldCharType="end"/>
+          </w:r>
+        </w:sdtContent>
+      </w:sdt>
+      <w:r>
+        <w:t xml:space="preserve">. Die Methodik soll während eines Projektes Schritt für Schritt an das Projekt und das Team angepasst werden. Deshalb möchte er das Team nicht durch festgeschriebene Techniken und </w:t>
+      </w:r>
+      <w:r>
+        <w:t>Methoden</w:t>
+      </w:r>
+      <w:r>
+        <w:t xml:space="preserve"> einengen, sondern versucht eher Empfehlungen zu geben.</w:t>
+      </w:r>
+      <w:r>
+        <w:t xml:space="preserve"> Alistair Cockburn schreibt, dass Crystal Clear ein „einfacher und toleranter Regelsatz sein soll, der das Projekt in sicheres Fahrwasser bringt“</w:t>
+      </w:r>
+      <w:sdt>
+        <w:sdtPr>
+          <w:id w:val="65930947"/>
+          <w:citation/>
+        </w:sdtPr>
+        <w:sdtContent>
+          <w:r>
+            <w:fldChar w:fldCharType="begin"/>
+          </w:r>
+          <w:r>
+            <w:instrText xml:space="preserve"> CITATION Coc05 \l 1031 </w:instrText>
+          </w:r>
+          <w:r>
+            <w:fldChar w:fldCharType="separate"/>
+          </w:r>
+          <w:r>
+            <w:rPr>
+              <w:noProof/>
+            </w:rPr>
+            <w:t xml:space="preserve"> (Cockburn, 2005)</w:t>
+          </w:r>
+          <w:r>
+            <w:fldChar w:fldCharType="end"/>
+          </w:r>
+        </w:sdtContent>
+      </w:sdt>
+      <w:r>
+        <w:t>.</w:t>
+      </w:r>
+    </w:p>
+    <w:p>
+      <w:pPr>
+        <w:pStyle w:val="berschrift3"/>
+      </w:pPr>
+      <w:r>
+        <w:t>Eigenschaften</w:t>
+      </w:r>
+    </w:p>
+    <w:p>
+      <w:pPr>
+        <w:pStyle w:val="Block"/>
+      </w:pPr>
       <w:bookmarkStart w:id="16" w:name="_GoBack"/>
       <w:bookmarkEnd w:id="16"/>
     </w:p>
@@ -2249,14 +2429,7 @@
         <w:pStyle w:val="berschrift3"/>
       </w:pPr>
       <w:r>
-        <w:t>Eigenschaften</w:t>
-      </w:r>
-    </w:p>
-    <w:p>
-      <w:pPr>
-        <w:pStyle w:val="berschrift3"/>
-      </w:pPr>
-      <w:r>
+        <w:lastRenderedPageBreak/>
         <w:t>Strategien und Techniken</w:t>
       </w:r>
     </w:p>
@@ -2296,25 +2469,21 @@
       <w:pPr>
         <w:pStyle w:val="berschrift2"/>
       </w:pPr>
-      <w:proofErr w:type="spellStart"/>
       <w:r>
         <w:lastRenderedPageBreak/>
         <w:t>Scrum</w:t>
       </w:r>
       <w:bookmarkEnd w:id="17"/>
-      <w:proofErr w:type="spellEnd"/>
     </w:p>
     <w:p>
       <w:pPr>
         <w:pStyle w:val="berschrift2"/>
       </w:pPr>
       <w:bookmarkStart w:id="18" w:name="_Toc371774680"/>
-      <w:proofErr w:type="spellStart"/>
       <w:r>
         <w:t>Kanban</w:t>
       </w:r>
       <w:bookmarkEnd w:id="18"/>
-      <w:proofErr w:type="spellEnd"/>
     </w:p>
     <w:p>
       <w:pPr>
@@ -2392,24 +2561,20 @@
         <w:pStyle w:val="berschrift2"/>
       </w:pPr>
       <w:bookmarkStart w:id="25" w:name="_Toc371774687"/>
-      <w:proofErr w:type="spellStart"/>
       <w:r>
         <w:t>Scrum</w:t>
       </w:r>
       <w:bookmarkEnd w:id="25"/>
-      <w:proofErr w:type="spellEnd"/>
     </w:p>
     <w:p>
       <w:pPr>
         <w:pStyle w:val="berschrift2"/>
       </w:pPr>
       <w:bookmarkStart w:id="26" w:name="_Toc371774688"/>
-      <w:proofErr w:type="spellStart"/>
       <w:r>
         <w:t>Kanban</w:t>
       </w:r>
       <w:bookmarkEnd w:id="26"/>
-      <w:proofErr w:type="spellEnd"/>
     </w:p>
     <w:p>
       <w:pPr>
@@ -2535,7 +2700,7 @@
       <w:rPr>
         <w:noProof/>
       </w:rPr>
-      <w:t>09.11.2013</w:t>
+      <w:t>17.11.2013</w:t>
     </w:r>
     <w:r>
       <w:fldChar w:fldCharType="end"/>
@@ -2624,34 +2789,11 @@
     <w:pPr>
       <w:pStyle w:val="Kopfzeile"/>
     </w:pPr>
-    <w:r>
-      <w:fldChar w:fldCharType="begin"/>
-    </w:r>
-    <w:r>
-      <w:instrText xml:space="preserve"> DOCPROPERTY  Title  \* MERGEFORMAT </w:instrText>
-    </w:r>
-    <w:r>
-      <w:fldChar w:fldCharType="separate"/>
-    </w:r>
-    <w:r>
-      <w:t xml:space="preserve">Vergleich der drei agilen Softwareentwicklungsprozesse Crystal, </w:t>
-    </w:r>
-    <w:proofErr w:type="spellStart"/>
-    <w:r>
-      <w:t>Scrum</w:t>
-    </w:r>
-    <w:proofErr w:type="spellEnd"/>
-    <w:r>
-      <w:t xml:space="preserve"> und </w:t>
-    </w:r>
-    <w:proofErr w:type="spellStart"/>
-    <w:r>
-      <w:t>Kanban</w:t>
-    </w:r>
-    <w:proofErr w:type="spellEnd"/>
-    <w:r>
-      <w:fldChar w:fldCharType="end"/>
-    </w:r>
+    <w:fldSimple w:instr=" DOCPROPERTY  Title  \* MERGEFORMAT ">
+      <w:r>
+        <w:t>Vergleich der drei agilen Softwareentwicklungsprozesse Crystal, Scrum und Kanban</w:t>
+      </w:r>
+    </w:fldSimple>
     <w:r>
       <w:tab/>
     </w:r>
@@ -6858,52 +7000,31 @@
 <file path=customXml/item1.xml><?xml version="1.0" encoding="utf-8"?>
 <b:Sources xmlns:b="http://schemas.openxmlformats.org/officeDocument/2006/bibliography" xmlns="http://schemas.openxmlformats.org/officeDocument/2006/bibliography" SelectedStyle="\ISO690.XSL" StyleName="ISO 690 - First Element and Date">
   <b:Source>
-    <b:Tag>Platzhalter1</b:Tag>
+    <b:Tag>Coc05</b:Tag>
     <b:SourceType>Book</b:SourceType>
-    <b:Guid>{9CF4DC5C-DD12-4038-857E-1496D898E0AC}</b:Guid>
-    <b:RefOrder>2</b:RefOrder>
-  </b:Source>
-  <b:Source>
-    <b:Tag>Bal02</b:Tag>
-    <b:SourceType>Book</b:SourceType>
-    <b:Guid>{AA9282CF-BDE4-4C13-BCA0-B7D8FE51CBE2}</b:Guid>
+    <b:Guid>{6C8065DB-FA23-48E1-88D6-5EB0A737E0DC}</b:Guid>
+    <b:Title>Crystal Clear</b:Title>
+    <b:Year>2005</b:Year>
+    <b:City>Bonn</b:City>
+    <b:Publisher>mitp-Verlag</b:Publisher>
+    <b:StandardNumber>3-8266-1456-9</b:StandardNumber>
     <b:Author>
       <b:Author>
         <b:NameList>
           <b:Person>
-            <b:Last>Balzert</b:Last>
-            <b:First>Helmut</b:First>
+            <b:Last>Cockburn</b:Last>
+            <b:First>Alistair</b:First>
           </b:Person>
         </b:NameList>
       </b:Author>
     </b:Author>
-    <b:Title>Software-Technik</b:Title>
-    <b:Year>2002</b:Year>
-    <b:City>Heidelberg</b:City>
-    <b:Publisher>Spektrum</b:Publisher>
     <b:RefOrder>1</b:RefOrder>
-  </b:Source>
-  <b:Source>
-    <b:Tag>AAA</b:Tag>
-    <b:SourceType>Book</b:SourceType>
-    <b:Guid>{B13E4057-88D6-4395-AAA1-2BCE6E7ABE35}</b:Guid>
-    <b:Author>
-      <b:Author>
-        <b:NameList>
-          <b:Person>
-            <b:Last>AAA</b:Last>
-          </b:Person>
-        </b:NameList>
-      </b:Author>
-    </b:Author>
-    <b:Title>XXXX</b:Title>
-    <b:RefOrder>3</b:RefOrder>
   </b:Source>
 </b:Sources>
 </file>
 
 <file path=customXml/itemProps1.xml><?xml version="1.0" encoding="utf-8"?>
-<ds:datastoreItem xmlns:ds="http://schemas.openxmlformats.org/officeDocument/2006/customXml" ds:itemID="{60CEF103-9DC3-4E2B-BE67-92992CE1F560}">
+<ds:datastoreItem xmlns:ds="http://schemas.openxmlformats.org/officeDocument/2006/customXml" ds:itemID="{CB544E2F-2715-452B-95AD-05CC0BB59EC2}">
   <ds:schemaRefs>
     <ds:schemaRef ds:uri="http://schemas.openxmlformats.org/officeDocument/2006/bibliography"/>
   </ds:schemaRefs>

</xml_diff>

<commit_message>
CHG: korrektur Crystal Clear
</commit_message>
<xml_diff>
--- a/Dokumentation/Dokumentation_v1.docx
+++ b/Dokumentation/Dokumentation_v1.docx
@@ -421,7 +421,7 @@
       <w:r>
         <w:br w:type="page"/>
       </w:r>
-      <w:bookmarkStart w:id="0" w:name="_Toc373066737"/>
+      <w:bookmarkStart w:id="0" w:name="_Toc373243503"/>
       <w:r>
         <w:lastRenderedPageBreak/>
         <w:t>Zusammenfassung</w:t>
@@ -442,7 +442,7 @@
       <w:pPr>
         <w:pStyle w:val="berschriftOhneNummer"/>
       </w:pPr>
-      <w:bookmarkStart w:id="1" w:name="_Toc373066738"/>
+      <w:bookmarkStart w:id="1" w:name="_Toc373243504"/>
       <w:r>
         <w:t>Abstract</w:t>
       </w:r>
@@ -460,7 +460,7 @@
       <w:pPr>
         <w:pStyle w:val="berschriftOhneNummer"/>
       </w:pPr>
-      <w:bookmarkStart w:id="2" w:name="_Toc373066739"/>
+      <w:bookmarkStart w:id="2" w:name="_Toc373243505"/>
       <w:r>
         <w:lastRenderedPageBreak/>
         <w:t>Inhaltsverzeichnis</w:t>
@@ -517,7 +517,7 @@
         <w:rPr>
           <w:noProof/>
         </w:rPr>
-        <w:instrText xml:space="preserve"> PAGEREF _Toc373066737 \h </w:instrText>
+        <w:instrText xml:space="preserve"> PAGEREF _Toc373243503 \h </w:instrText>
       </w:r>
       <w:r>
         <w:rPr>
@@ -575,7 +575,7 @@
         <w:rPr>
           <w:noProof/>
         </w:rPr>
-        <w:instrText xml:space="preserve"> PAGEREF _Toc373066738 \h </w:instrText>
+        <w:instrText xml:space="preserve"> PAGEREF _Toc373243504 \h </w:instrText>
       </w:r>
       <w:r>
         <w:rPr>
@@ -633,7 +633,7 @@
         <w:rPr>
           <w:noProof/>
         </w:rPr>
-        <w:instrText xml:space="preserve"> PAGEREF _Toc373066739 \h </w:instrText>
+        <w:instrText xml:space="preserve"> PAGEREF _Toc373243505 \h </w:instrText>
       </w:r>
       <w:r>
         <w:rPr>
@@ -691,7 +691,7 @@
         <w:rPr>
           <w:noProof/>
         </w:rPr>
-        <w:instrText xml:space="preserve"> PAGEREF _Toc373066740 \h </w:instrText>
+        <w:instrText xml:space="preserve"> PAGEREF _Toc373243506 \h </w:instrText>
       </w:r>
       <w:r>
         <w:rPr>
@@ -708,7 +708,7 @@
         <w:rPr>
           <w:noProof/>
         </w:rPr>
-        <w:t>5</w:t>
+        <w:t>6</w:t>
       </w:r>
       <w:r>
         <w:rPr>
@@ -749,7 +749,7 @@
         <w:rPr>
           <w:noProof/>
         </w:rPr>
-        <w:instrText xml:space="preserve"> PAGEREF _Toc373066741 \h </w:instrText>
+        <w:instrText xml:space="preserve"> PAGEREF _Toc373243507 \h </w:instrText>
       </w:r>
       <w:r>
         <w:rPr>
@@ -766,7 +766,7 @@
         <w:rPr>
           <w:noProof/>
         </w:rPr>
-        <w:t>5</w:t>
+        <w:t>6</w:t>
       </w:r>
       <w:r>
         <w:rPr>
@@ -807,7 +807,7 @@
         <w:rPr>
           <w:noProof/>
         </w:rPr>
-        <w:instrText xml:space="preserve"> PAGEREF _Toc373066742 \h </w:instrText>
+        <w:instrText xml:space="preserve"> PAGEREF _Toc373243508 \h </w:instrText>
       </w:r>
       <w:r>
         <w:rPr>
@@ -824,7 +824,7 @@
         <w:rPr>
           <w:noProof/>
         </w:rPr>
-        <w:t>5</w:t>
+        <w:t>6</w:t>
       </w:r>
       <w:r>
         <w:rPr>
@@ -862,7 +862,7 @@
         <w:rPr>
           <w:noProof/>
         </w:rPr>
-        <w:t>Aufgabenstellung</w:t>
+        <w:t>Aufgabenstellung (1)</w:t>
       </w:r>
       <w:r>
         <w:rPr>
@@ -880,7 +880,7 @@
         <w:rPr>
           <w:noProof/>
         </w:rPr>
-        <w:instrText xml:space="preserve"> PAGEREF _Toc373066743 \h </w:instrText>
+        <w:instrText xml:space="preserve"> PAGEREF _Toc373243509 \h </w:instrText>
       </w:r>
       <w:r>
         <w:rPr>
@@ -897,7 +897,7 @@
         <w:rPr>
           <w:noProof/>
         </w:rPr>
-        <w:t>6</w:t>
+        <w:t>7</w:t>
       </w:r>
       <w:r>
         <w:rPr>
@@ -935,7 +935,7 @@
         <w:rPr>
           <w:noProof/>
         </w:rPr>
-        <w:t>Agile Prozesse</w:t>
+        <w:t>Agile Softwareentwicklung (11)</w:t>
       </w:r>
       <w:r>
         <w:rPr>
@@ -953,7 +953,7 @@
         <w:rPr>
           <w:noProof/>
         </w:rPr>
-        <w:instrText xml:space="preserve"> PAGEREF _Toc373066744 \h </w:instrText>
+        <w:instrText xml:space="preserve"> PAGEREF _Toc373243510 \h </w:instrText>
       </w:r>
       <w:r>
         <w:rPr>
@@ -970,7 +970,7 @@
         <w:rPr>
           <w:noProof/>
         </w:rPr>
-        <w:t>7</w:t>
+        <w:t>8</w:t>
       </w:r>
       <w:r>
         <w:rPr>
@@ -1008,7 +1008,7 @@
         <w:rPr>
           <w:noProof/>
         </w:rPr>
-        <w:t>Allgemein</w:t>
+        <w:t>Allgemein (2)</w:t>
       </w:r>
       <w:r>
         <w:rPr>
@@ -1026,7 +1026,7 @@
         <w:rPr>
           <w:noProof/>
         </w:rPr>
-        <w:instrText xml:space="preserve"> PAGEREF _Toc373066745 \h </w:instrText>
+        <w:instrText xml:space="preserve"> PAGEREF _Toc373243511 \h </w:instrText>
       </w:r>
       <w:r>
         <w:rPr>
@@ -1043,7 +1043,299 @@
         <w:rPr>
           <w:noProof/>
         </w:rPr>
-        <w:t>7</w:t>
+        <w:t>8</w:t>
+      </w:r>
+      <w:r>
+        <w:rPr>
+          <w:noProof/>
+        </w:rPr>
+        <w:fldChar w:fldCharType="end"/>
+      </w:r>
+    </w:p>
+    <w:p>
+      <w:pPr>
+        <w:pStyle w:val="Verzeichnis3"/>
+        <w:rPr>
+          <w:rFonts w:asciiTheme="minorHAnsi" w:eastAsiaTheme="minorEastAsia" w:hAnsiTheme="minorHAnsi" w:cstheme="minorBidi"/>
+          <w:noProof/>
+          <w:sz w:val="22"/>
+          <w:szCs w:val="22"/>
+        </w:rPr>
+      </w:pPr>
+      <w:r>
+        <w:rPr>
+          <w:noProof/>
+        </w:rPr>
+        <w:t>2.1.1</w:t>
+      </w:r>
+      <w:r>
+        <w:rPr>
+          <w:rFonts w:asciiTheme="minorHAnsi" w:eastAsiaTheme="minorEastAsia" w:hAnsiTheme="minorHAnsi" w:cstheme="minorBidi"/>
+          <w:noProof/>
+          <w:sz w:val="22"/>
+          <w:szCs w:val="22"/>
+        </w:rPr>
+        <w:tab/>
+      </w:r>
+      <w:r>
+        <w:rPr>
+          <w:noProof/>
+        </w:rPr>
+        <w:t>Einführung (Christiane)</w:t>
+      </w:r>
+      <w:r>
+        <w:rPr>
+          <w:noProof/>
+        </w:rPr>
+        <w:tab/>
+      </w:r>
+      <w:r>
+        <w:rPr>
+          <w:noProof/>
+        </w:rPr>
+        <w:fldChar w:fldCharType="begin"/>
+      </w:r>
+      <w:r>
+        <w:rPr>
+          <w:noProof/>
+        </w:rPr>
+        <w:instrText xml:space="preserve"> PAGEREF _Toc373243512 \h </w:instrText>
+      </w:r>
+      <w:r>
+        <w:rPr>
+          <w:noProof/>
+        </w:rPr>
+      </w:r>
+      <w:r>
+        <w:rPr>
+          <w:noProof/>
+        </w:rPr>
+        <w:fldChar w:fldCharType="separate"/>
+      </w:r>
+      <w:r>
+        <w:rPr>
+          <w:noProof/>
+        </w:rPr>
+        <w:t>8</w:t>
+      </w:r>
+      <w:r>
+        <w:rPr>
+          <w:noProof/>
+        </w:rPr>
+        <w:fldChar w:fldCharType="end"/>
+      </w:r>
+    </w:p>
+    <w:p>
+      <w:pPr>
+        <w:pStyle w:val="Verzeichnis3"/>
+        <w:rPr>
+          <w:rFonts w:asciiTheme="minorHAnsi" w:eastAsiaTheme="minorEastAsia" w:hAnsiTheme="minorHAnsi" w:cstheme="minorBidi"/>
+          <w:noProof/>
+          <w:sz w:val="22"/>
+          <w:szCs w:val="22"/>
+        </w:rPr>
+      </w:pPr>
+      <w:r>
+        <w:rPr>
+          <w:noProof/>
+        </w:rPr>
+        <w:t>2.1.2</w:t>
+      </w:r>
+      <w:r>
+        <w:rPr>
+          <w:rFonts w:asciiTheme="minorHAnsi" w:eastAsiaTheme="minorEastAsia" w:hAnsiTheme="minorHAnsi" w:cstheme="minorBidi"/>
+          <w:noProof/>
+          <w:sz w:val="22"/>
+          <w:szCs w:val="22"/>
+        </w:rPr>
+        <w:tab/>
+      </w:r>
+      <w:r>
+        <w:rPr>
+          <w:noProof/>
+        </w:rPr>
+        <w:t>Das agile Manifest (Yvonne)</w:t>
+      </w:r>
+      <w:r>
+        <w:rPr>
+          <w:noProof/>
+        </w:rPr>
+        <w:tab/>
+      </w:r>
+      <w:r>
+        <w:rPr>
+          <w:noProof/>
+        </w:rPr>
+        <w:fldChar w:fldCharType="begin"/>
+      </w:r>
+      <w:r>
+        <w:rPr>
+          <w:noProof/>
+        </w:rPr>
+        <w:instrText xml:space="preserve"> PAGEREF _Toc373243513 \h </w:instrText>
+      </w:r>
+      <w:r>
+        <w:rPr>
+          <w:noProof/>
+        </w:rPr>
+      </w:r>
+      <w:r>
+        <w:rPr>
+          <w:noProof/>
+        </w:rPr>
+        <w:fldChar w:fldCharType="separate"/>
+      </w:r>
+      <w:r>
+        <w:rPr>
+          <w:noProof/>
+        </w:rPr>
+        <w:t>8</w:t>
+      </w:r>
+      <w:r>
+        <w:rPr>
+          <w:noProof/>
+        </w:rPr>
+        <w:fldChar w:fldCharType="end"/>
+      </w:r>
+    </w:p>
+    <w:p>
+      <w:pPr>
+        <w:pStyle w:val="Verzeichnis3"/>
+        <w:rPr>
+          <w:rFonts w:asciiTheme="minorHAnsi" w:eastAsiaTheme="minorEastAsia" w:hAnsiTheme="minorHAnsi" w:cstheme="minorBidi"/>
+          <w:noProof/>
+          <w:sz w:val="22"/>
+          <w:szCs w:val="22"/>
+        </w:rPr>
+      </w:pPr>
+      <w:r>
+        <w:rPr>
+          <w:noProof/>
+        </w:rPr>
+        <w:t>2.1.3</w:t>
+      </w:r>
+      <w:r>
+        <w:rPr>
+          <w:rFonts w:asciiTheme="minorHAnsi" w:eastAsiaTheme="minorEastAsia" w:hAnsiTheme="minorHAnsi" w:cstheme="minorBidi"/>
+          <w:noProof/>
+          <w:sz w:val="22"/>
+          <w:szCs w:val="22"/>
+        </w:rPr>
+        <w:tab/>
+      </w:r>
+      <w:r>
+        <w:rPr>
+          <w:noProof/>
+        </w:rPr>
+        <w:t>Agile Prinzipien/Methoden (Janina)</w:t>
+      </w:r>
+      <w:r>
+        <w:rPr>
+          <w:noProof/>
+        </w:rPr>
+        <w:tab/>
+      </w:r>
+      <w:r>
+        <w:rPr>
+          <w:noProof/>
+        </w:rPr>
+        <w:fldChar w:fldCharType="begin"/>
+      </w:r>
+      <w:r>
+        <w:rPr>
+          <w:noProof/>
+        </w:rPr>
+        <w:instrText xml:space="preserve"> PAGEREF _Toc373243514 \h </w:instrText>
+      </w:r>
+      <w:r>
+        <w:rPr>
+          <w:noProof/>
+        </w:rPr>
+      </w:r>
+      <w:r>
+        <w:rPr>
+          <w:noProof/>
+        </w:rPr>
+        <w:fldChar w:fldCharType="separate"/>
+      </w:r>
+      <w:r>
+        <w:rPr>
+          <w:noProof/>
+        </w:rPr>
+        <w:t>8</w:t>
+      </w:r>
+      <w:r>
+        <w:rPr>
+          <w:noProof/>
+        </w:rPr>
+        <w:fldChar w:fldCharType="end"/>
+      </w:r>
+    </w:p>
+    <w:p>
+      <w:pPr>
+        <w:pStyle w:val="Verzeichnis3"/>
+        <w:rPr>
+          <w:rFonts w:asciiTheme="minorHAnsi" w:eastAsiaTheme="minorEastAsia" w:hAnsiTheme="minorHAnsi" w:cstheme="minorBidi"/>
+          <w:noProof/>
+          <w:sz w:val="22"/>
+          <w:szCs w:val="22"/>
+        </w:rPr>
+      </w:pPr>
+      <w:r>
+        <w:rPr>
+          <w:noProof/>
+        </w:rPr>
+        <w:t>2.1.4</w:t>
+      </w:r>
+      <w:r>
+        <w:rPr>
+          <w:rFonts w:asciiTheme="minorHAnsi" w:eastAsiaTheme="minorEastAsia" w:hAnsiTheme="minorHAnsi" w:cstheme="minorBidi"/>
+          <w:noProof/>
+          <w:sz w:val="22"/>
+          <w:szCs w:val="22"/>
+        </w:rPr>
+        <w:tab/>
+      </w:r>
+      <w:r>
+        <w:rPr>
+          <w:noProof/>
+        </w:rPr>
+        <w:t>Agiler Prozess</w:t>
+      </w:r>
+      <w:r>
+        <w:rPr>
+          <w:noProof/>
+        </w:rPr>
+        <w:tab/>
+      </w:r>
+      <w:r>
+        <w:rPr>
+          <w:noProof/>
+        </w:rPr>
+        <w:fldChar w:fldCharType="begin"/>
+      </w:r>
+      <w:r>
+        <w:rPr>
+          <w:noProof/>
+        </w:rPr>
+        <w:instrText xml:space="preserve"> PAGEREF _Toc373243515 \h </w:instrText>
+      </w:r>
+      <w:r>
+        <w:rPr>
+          <w:noProof/>
+        </w:rPr>
+      </w:r>
+      <w:r>
+        <w:rPr>
+          <w:noProof/>
+        </w:rPr>
+        <w:fldChar w:fldCharType="separate"/>
+      </w:r>
+      <w:r>
+        <w:rPr>
+          <w:noProof/>
+        </w:rPr>
+        <w:t>8</w:t>
       </w:r>
       <w:r>
         <w:rPr>
@@ -1105,7 +1397,7 @@
           <w:noProof/>
           <w:lang w:val="en-US"/>
         </w:rPr>
-        <w:instrText xml:space="preserve"> PAGEREF _Toc373066746 \h </w:instrText>
+        <w:instrText xml:space="preserve"> PAGEREF _Toc373243516 \h </w:instrText>
       </w:r>
       <w:r>
         <w:rPr>
@@ -1123,7 +1415,7 @@
           <w:noProof/>
           <w:lang w:val="en-US"/>
         </w:rPr>
-        <w:t>8</w:t>
+        <w:t>9</w:t>
       </w:r>
       <w:r>
         <w:rPr>
@@ -1185,7 +1477,7 @@
           <w:noProof/>
           <w:lang w:val="en-US"/>
         </w:rPr>
-        <w:instrText xml:space="preserve"> PAGEREF _Toc373066747 \h </w:instrText>
+        <w:instrText xml:space="preserve"> PAGEREF _Toc373243517 \h </w:instrText>
       </w:r>
       <w:r>
         <w:rPr>
@@ -1203,7 +1495,7 @@
           <w:noProof/>
           <w:lang w:val="en-US"/>
         </w:rPr>
-        <w:t>8</w:t>
+        <w:t>9</w:t>
       </w:r>
       <w:r>
         <w:rPr>
@@ -1259,7 +1551,7 @@
         <w:rPr>
           <w:noProof/>
         </w:rPr>
-        <w:instrText xml:space="preserve"> PAGEREF _Toc373066748 \h </w:instrText>
+        <w:instrText xml:space="preserve"> PAGEREF _Toc373243518 \h </w:instrText>
       </w:r>
       <w:r>
         <w:rPr>
@@ -1276,7 +1568,7 @@
         <w:rPr>
           <w:noProof/>
         </w:rPr>
-        <w:t>8</w:t>
+        <w:t>10</w:t>
       </w:r>
       <w:r>
         <w:rPr>
@@ -1314,7 +1606,7 @@
         <w:rPr>
           <w:noProof/>
         </w:rPr>
-        <w:t>Strategien und Techniken</w:t>
+        <w:t>Prozesse</w:t>
       </w:r>
       <w:r>
         <w:rPr>
@@ -1332,7 +1624,7 @@
         <w:rPr>
           <w:noProof/>
         </w:rPr>
-        <w:instrText xml:space="preserve"> PAGEREF _Toc373066749 \h </w:instrText>
+        <w:instrText xml:space="preserve"> PAGEREF _Toc373243519 \h </w:instrText>
       </w:r>
       <w:r>
         <w:rPr>
@@ -1349,7 +1641,7 @@
         <w:rPr>
           <w:noProof/>
         </w:rPr>
-        <w:t>9</w:t>
+        <w:t>10</w:t>
       </w:r>
       <w:r>
         <w:rPr>
@@ -1387,7 +1679,7 @@
         <w:rPr>
           <w:noProof/>
         </w:rPr>
-        <w:t>Prozesse</w:t>
+        <w:t>Die Rollen</w:t>
       </w:r>
       <w:r>
         <w:rPr>
@@ -1405,7 +1697,7 @@
         <w:rPr>
           <w:noProof/>
         </w:rPr>
-        <w:instrText xml:space="preserve"> PAGEREF _Toc373066750 \h </w:instrText>
+        <w:instrText xml:space="preserve"> PAGEREF _Toc373243520 \h </w:instrText>
       </w:r>
       <w:r>
         <w:rPr>
@@ -1422,7 +1714,7 @@
         <w:rPr>
           <w:noProof/>
         </w:rPr>
-        <w:t>9</w:t>
+        <w:t>11</w:t>
       </w:r>
       <w:r>
         <w:rPr>
@@ -1460,7 +1752,7 @@
         <w:rPr>
           <w:noProof/>
         </w:rPr>
-        <w:t>Rollen und Arbeitsergebnisse</w:t>
+        <w:t>Die Arbeitsergebnisse</w:t>
       </w:r>
       <w:r>
         <w:rPr>
@@ -1478,7 +1770,7 @@
         <w:rPr>
           <w:noProof/>
         </w:rPr>
-        <w:instrText xml:space="preserve"> PAGEREF _Toc373066751 \h </w:instrText>
+        <w:instrText xml:space="preserve"> PAGEREF _Toc373243521 \h </w:instrText>
       </w:r>
       <w:r>
         <w:rPr>
@@ -1495,7 +1787,7 @@
         <w:rPr>
           <w:noProof/>
         </w:rPr>
-        <w:t>9</w:t>
+        <w:t>11</w:t>
       </w:r>
       <w:r>
         <w:rPr>
@@ -1551,7 +1843,7 @@
         <w:rPr>
           <w:noProof/>
         </w:rPr>
-        <w:instrText xml:space="preserve"> PAGEREF _Toc373066752 \h </w:instrText>
+        <w:instrText xml:space="preserve"> PAGEREF _Toc373243522 \h </w:instrText>
       </w:r>
       <w:r>
         <w:rPr>
@@ -1568,7 +1860,7 @@
         <w:rPr>
           <w:noProof/>
         </w:rPr>
-        <w:t>10</w:t>
+        <w:t>12</w:t>
       </w:r>
       <w:r>
         <w:rPr>
@@ -1624,7 +1916,7 @@
         <w:rPr>
           <w:noProof/>
         </w:rPr>
-        <w:instrText xml:space="preserve"> PAGEREF _Toc373066753 \h </w:instrText>
+        <w:instrText xml:space="preserve"> PAGEREF _Toc373243523 \h </w:instrText>
       </w:r>
       <w:r>
         <w:rPr>
@@ -1641,7 +1933,7 @@
         <w:rPr>
           <w:noProof/>
         </w:rPr>
-        <w:t>10</w:t>
+        <w:t>12</w:t>
       </w:r>
       <w:r>
         <w:rPr>
@@ -1679,7 +1971,7 @@
         <w:rPr>
           <w:noProof/>
         </w:rPr>
-        <w:t>Vorbereitung</w:t>
+        <w:t>Vorbereitung (10)</w:t>
       </w:r>
       <w:r>
         <w:rPr>
@@ -1697,7 +1989,7 @@
         <w:rPr>
           <w:noProof/>
         </w:rPr>
-        <w:instrText xml:space="preserve"> PAGEREF _Toc373066754 \h </w:instrText>
+        <w:instrText xml:space="preserve"> PAGEREF _Toc373243524 \h </w:instrText>
       </w:r>
       <w:r>
         <w:rPr>
@@ -1714,7 +2006,7 @@
         <w:rPr>
           <w:noProof/>
         </w:rPr>
-        <w:t>11</w:t>
+        <w:t>13</w:t>
       </w:r>
       <w:r>
         <w:rPr>
@@ -1752,7 +2044,7 @@
         <w:rPr>
           <w:noProof/>
         </w:rPr>
-        <w:t>Festlegen der Vergleichskriterien</w:t>
+        <w:t>Festlegen der Vergleichskriterien (3)</w:t>
       </w:r>
       <w:r>
         <w:rPr>
@@ -1770,7 +2062,7 @@
         <w:rPr>
           <w:noProof/>
         </w:rPr>
-        <w:instrText xml:space="preserve"> PAGEREF _Toc373066755 \h </w:instrText>
+        <w:instrText xml:space="preserve"> PAGEREF _Toc373243525 \h </w:instrText>
       </w:r>
       <w:r>
         <w:rPr>
@@ -1787,7 +2079,7 @@
         <w:rPr>
           <w:noProof/>
         </w:rPr>
-        <w:t>11</w:t>
+        <w:t>13</w:t>
       </w:r>
       <w:r>
         <w:rPr>
@@ -1798,7 +2090,7 @@
     </w:p>
     <w:p>
       <w:pPr>
-        <w:pStyle w:val="Verzeichnis2"/>
+        <w:pStyle w:val="Verzeichnis3"/>
         <w:rPr>
           <w:rFonts w:asciiTheme="minorHAnsi" w:eastAsiaTheme="minorEastAsia" w:hAnsiTheme="minorHAnsi" w:cstheme="minorBidi"/>
           <w:noProof/>
@@ -1810,7 +2102,7 @@
         <w:rPr>
           <w:noProof/>
         </w:rPr>
-        <w:t>3.2</w:t>
+        <w:t>3.1.1</w:t>
       </w:r>
       <w:r>
         <w:rPr>
@@ -1825,7 +2117,7 @@
         <w:rPr>
           <w:noProof/>
         </w:rPr>
-        <w:t>Wahl des Projektes</w:t>
+        <w:t>Kriterien</w:t>
       </w:r>
       <w:r>
         <w:rPr>
@@ -1843,7 +2135,7 @@
         <w:rPr>
           <w:noProof/>
         </w:rPr>
-        <w:instrText xml:space="preserve"> PAGEREF _Toc373066756 \h </w:instrText>
+        <w:instrText xml:space="preserve"> PAGEREF _Toc373243526 \h </w:instrText>
       </w:r>
       <w:r>
         <w:rPr>
@@ -1860,7 +2152,7 @@
         <w:rPr>
           <w:noProof/>
         </w:rPr>
-        <w:t>11</w:t>
+        <w:t>13</w:t>
       </w:r>
       <w:r>
         <w:rPr>
@@ -1871,7 +2163,7 @@
     </w:p>
     <w:p>
       <w:pPr>
-        <w:pStyle w:val="Verzeichnis1"/>
+        <w:pStyle w:val="Verzeichnis3"/>
         <w:rPr>
           <w:rFonts w:asciiTheme="minorHAnsi" w:eastAsiaTheme="minorEastAsia" w:hAnsiTheme="minorHAnsi" w:cstheme="minorBidi"/>
           <w:noProof/>
@@ -1883,7 +2175,7 @@
         <w:rPr>
           <w:noProof/>
         </w:rPr>
-        <w:t>4.</w:t>
+        <w:t>3.1.2</w:t>
       </w:r>
       <w:r>
         <w:rPr>
@@ -1898,7 +2190,7 @@
         <w:rPr>
           <w:noProof/>
         </w:rPr>
-        <w:t>Durchführung des Projektes</w:t>
+        <w:t>Zusammenfassung</w:t>
       </w:r>
       <w:r>
         <w:rPr>
@@ -1916,7 +2208,7 @@
         <w:rPr>
           <w:noProof/>
         </w:rPr>
-        <w:instrText xml:space="preserve"> PAGEREF _Toc373066757 \h </w:instrText>
+        <w:instrText xml:space="preserve"> PAGEREF _Toc373243527 \h </w:instrText>
       </w:r>
       <w:r>
         <w:rPr>
@@ -1933,7 +2225,7 @@
         <w:rPr>
           <w:noProof/>
         </w:rPr>
-        <w:t>12</w:t>
+        <w:t>13</w:t>
       </w:r>
       <w:r>
         <w:rPr>
@@ -1956,7 +2248,7 @@
         <w:rPr>
           <w:noProof/>
         </w:rPr>
-        <w:t>4.1</w:t>
+        <w:t>3.2</w:t>
       </w:r>
       <w:r>
         <w:rPr>
@@ -1971,7 +2263,7 @@
         <w:rPr>
           <w:noProof/>
         </w:rPr>
-        <w:t>Tools</w:t>
+        <w:t>Wahl des Projektes (2)</w:t>
       </w:r>
       <w:r>
         <w:rPr>
@@ -1989,7 +2281,7 @@
         <w:rPr>
           <w:noProof/>
         </w:rPr>
-        <w:instrText xml:space="preserve"> PAGEREF _Toc373066758 \h </w:instrText>
+        <w:instrText xml:space="preserve"> PAGEREF _Toc373243528 \h </w:instrText>
       </w:r>
       <w:r>
         <w:rPr>
@@ -2006,7 +2298,7 @@
         <w:rPr>
           <w:noProof/>
         </w:rPr>
-        <w:t>12</w:t>
+        <w:t>14</w:t>
       </w:r>
       <w:r>
         <w:rPr>
@@ -2029,7 +2321,7 @@
         <w:rPr>
           <w:noProof/>
         </w:rPr>
-        <w:t>4.2</w:t>
+        <w:t>3.3</w:t>
       </w:r>
       <w:r>
         <w:rPr>
@@ -2044,7 +2336,7 @@
         <w:rPr>
           <w:noProof/>
         </w:rPr>
-        <w:t>Crystal</w:t>
+        <w:t>Planung der Durchführung (5)</w:t>
       </w:r>
       <w:r>
         <w:rPr>
@@ -2062,7 +2354,7 @@
         <w:rPr>
           <w:noProof/>
         </w:rPr>
-        <w:instrText xml:space="preserve"> PAGEREF _Toc373066759 \h </w:instrText>
+        <w:instrText xml:space="preserve"> PAGEREF _Toc373243529 \h </w:instrText>
       </w:r>
       <w:r>
         <w:rPr>
@@ -2079,7 +2371,7 @@
         <w:rPr>
           <w:noProof/>
         </w:rPr>
-        <w:t>12</w:t>
+        <w:t>14</w:t>
       </w:r>
       <w:r>
         <w:rPr>
@@ -2090,7 +2382,7 @@
     </w:p>
     <w:p>
       <w:pPr>
-        <w:pStyle w:val="Verzeichnis2"/>
+        <w:pStyle w:val="Verzeichnis1"/>
         <w:rPr>
           <w:rFonts w:asciiTheme="minorHAnsi" w:eastAsiaTheme="minorEastAsia" w:hAnsiTheme="minorHAnsi" w:cstheme="minorBidi"/>
           <w:noProof/>
@@ -2102,7 +2394,7 @@
         <w:rPr>
           <w:noProof/>
         </w:rPr>
-        <w:t>4.3</w:t>
+        <w:t>4.</w:t>
       </w:r>
       <w:r>
         <w:rPr>
@@ -2117,7 +2409,7 @@
         <w:rPr>
           <w:noProof/>
         </w:rPr>
-        <w:t>Scrum</w:t>
+        <w:t>Durchführung des Projektes (60)</w:t>
       </w:r>
       <w:r>
         <w:rPr>
@@ -2135,7 +2427,7 @@
         <w:rPr>
           <w:noProof/>
         </w:rPr>
-        <w:instrText xml:space="preserve"> PAGEREF _Toc373066760 \h </w:instrText>
+        <w:instrText xml:space="preserve"> PAGEREF _Toc373243530 \h </w:instrText>
       </w:r>
       <w:r>
         <w:rPr>
@@ -2152,7 +2444,7 @@
         <w:rPr>
           <w:noProof/>
         </w:rPr>
-        <w:t>12</w:t>
+        <w:t>15</w:t>
       </w:r>
       <w:r>
         <w:rPr>
@@ -2175,7 +2467,7 @@
         <w:rPr>
           <w:noProof/>
         </w:rPr>
-        <w:t>4.4</w:t>
+        <w:t>4.1</w:t>
       </w:r>
       <w:r>
         <w:rPr>
@@ -2190,7 +2482,7 @@
         <w:rPr>
           <w:noProof/>
         </w:rPr>
-        <w:t>Kanban</w:t>
+        <w:t>Crystal Clear (20)</w:t>
       </w:r>
       <w:r>
         <w:rPr>
@@ -2208,7 +2500,7 @@
         <w:rPr>
           <w:noProof/>
         </w:rPr>
-        <w:instrText xml:space="preserve"> PAGEREF _Toc373066761 \h </w:instrText>
+        <w:instrText xml:space="preserve"> PAGEREF _Toc373243531 \h </w:instrText>
       </w:r>
       <w:r>
         <w:rPr>
@@ -2225,7 +2517,7 @@
         <w:rPr>
           <w:noProof/>
         </w:rPr>
-        <w:t>12</w:t>
+        <w:t>15</w:t>
       </w:r>
       <w:r>
         <w:rPr>
@@ -2236,7 +2528,7 @@
     </w:p>
     <w:p>
       <w:pPr>
-        <w:pStyle w:val="Verzeichnis1"/>
+        <w:pStyle w:val="Verzeichnis2"/>
         <w:rPr>
           <w:rFonts w:asciiTheme="minorHAnsi" w:eastAsiaTheme="minorEastAsia" w:hAnsiTheme="minorHAnsi" w:cstheme="minorBidi"/>
           <w:noProof/>
@@ -2248,7 +2540,7 @@
         <w:rPr>
           <w:noProof/>
         </w:rPr>
-        <w:t>5.</w:t>
+        <w:t>4.2</w:t>
       </w:r>
       <w:r>
         <w:rPr>
@@ -2263,7 +2555,7 @@
         <w:rPr>
           <w:noProof/>
         </w:rPr>
-        <w:t>Ergebnisse</w:t>
+        <w:t>Scrum (20)</w:t>
       </w:r>
       <w:r>
         <w:rPr>
@@ -2281,7 +2573,7 @@
         <w:rPr>
           <w:noProof/>
         </w:rPr>
-        <w:instrText xml:space="preserve"> PAGEREF _Toc373066762 \h </w:instrText>
+        <w:instrText xml:space="preserve"> PAGEREF _Toc373243532 \h </w:instrText>
       </w:r>
       <w:r>
         <w:rPr>
@@ -2298,7 +2590,7 @@
         <w:rPr>
           <w:noProof/>
         </w:rPr>
-        <w:t>13</w:t>
+        <w:t>15</w:t>
       </w:r>
       <w:r>
         <w:rPr>
@@ -2321,7 +2613,7 @@
         <w:rPr>
           <w:noProof/>
         </w:rPr>
-        <w:t>5.1</w:t>
+        <w:t>4.3</w:t>
       </w:r>
       <w:r>
         <w:rPr>
@@ -2336,7 +2628,7 @@
         <w:rPr>
           <w:noProof/>
         </w:rPr>
-        <w:t>Gegenüberstellung der Methoden</w:t>
+        <w:t>Kanban (20)</w:t>
       </w:r>
       <w:r>
         <w:rPr>
@@ -2354,7 +2646,7 @@
         <w:rPr>
           <w:noProof/>
         </w:rPr>
-        <w:instrText xml:space="preserve"> PAGEREF _Toc373066763 \h </w:instrText>
+        <w:instrText xml:space="preserve"> PAGEREF _Toc373243533 \h </w:instrText>
       </w:r>
       <w:r>
         <w:rPr>
@@ -2371,7 +2663,7 @@
         <w:rPr>
           <w:noProof/>
         </w:rPr>
-        <w:t>13</w:t>
+        <w:t>15</w:t>
       </w:r>
       <w:r>
         <w:rPr>
@@ -2394,7 +2686,7 @@
         <w:rPr>
           <w:noProof/>
         </w:rPr>
-        <w:t>6.</w:t>
+        <w:t>5.</w:t>
       </w:r>
       <w:r>
         <w:rPr>
@@ -2409,7 +2701,7 @@
         <w:rPr>
           <w:noProof/>
         </w:rPr>
-        <w:t>Fazit</w:t>
+        <w:t>Ergebnisse (12)</w:t>
       </w:r>
       <w:r>
         <w:rPr>
@@ -2427,7 +2719,7 @@
         <w:rPr>
           <w:noProof/>
         </w:rPr>
-        <w:instrText xml:space="preserve"> PAGEREF _Toc373066764 \h </w:instrText>
+        <w:instrText xml:space="preserve"> PAGEREF _Toc373243534 \h </w:instrText>
       </w:r>
       <w:r>
         <w:rPr>
@@ -2444,7 +2736,7 @@
         <w:rPr>
           <w:noProof/>
         </w:rPr>
-        <w:t>14</w:t>
+        <w:t>16</w:t>
       </w:r>
       <w:r>
         <w:rPr>
@@ -2455,6 +2747,518 @@
     </w:p>
     <w:p>
       <w:pPr>
+        <w:pStyle w:val="Verzeichnis2"/>
+        <w:rPr>
+          <w:rFonts w:asciiTheme="minorHAnsi" w:eastAsiaTheme="minorEastAsia" w:hAnsiTheme="minorHAnsi" w:cstheme="minorBidi"/>
+          <w:noProof/>
+          <w:sz w:val="22"/>
+          <w:szCs w:val="22"/>
+        </w:rPr>
+      </w:pPr>
+      <w:r>
+        <w:rPr>
+          <w:noProof/>
+        </w:rPr>
+        <w:t>5.1</w:t>
+      </w:r>
+      <w:r>
+        <w:rPr>
+          <w:rFonts w:asciiTheme="minorHAnsi" w:eastAsiaTheme="minorEastAsia" w:hAnsiTheme="minorHAnsi" w:cstheme="minorBidi"/>
+          <w:noProof/>
+          <w:sz w:val="22"/>
+          <w:szCs w:val="22"/>
+        </w:rPr>
+        <w:tab/>
+      </w:r>
+      <w:r>
+        <w:rPr>
+          <w:noProof/>
+        </w:rPr>
+        <w:t>Analyse/Ursachenforschung (6)</w:t>
+      </w:r>
+      <w:r>
+        <w:rPr>
+          <w:noProof/>
+        </w:rPr>
+        <w:tab/>
+      </w:r>
+      <w:r>
+        <w:rPr>
+          <w:noProof/>
+        </w:rPr>
+        <w:fldChar w:fldCharType="begin"/>
+      </w:r>
+      <w:r>
+        <w:rPr>
+          <w:noProof/>
+        </w:rPr>
+        <w:instrText xml:space="preserve"> PAGEREF _Toc373243535 \h </w:instrText>
+      </w:r>
+      <w:r>
+        <w:rPr>
+          <w:noProof/>
+        </w:rPr>
+      </w:r>
+      <w:r>
+        <w:rPr>
+          <w:noProof/>
+        </w:rPr>
+        <w:fldChar w:fldCharType="separate"/>
+      </w:r>
+      <w:r>
+        <w:rPr>
+          <w:noProof/>
+        </w:rPr>
+        <w:t>16</w:t>
+      </w:r>
+      <w:r>
+        <w:rPr>
+          <w:noProof/>
+        </w:rPr>
+        <w:fldChar w:fldCharType="end"/>
+      </w:r>
+    </w:p>
+    <w:p>
+      <w:pPr>
+        <w:pStyle w:val="Verzeichnis3"/>
+        <w:rPr>
+          <w:rFonts w:asciiTheme="minorHAnsi" w:eastAsiaTheme="minorEastAsia" w:hAnsiTheme="minorHAnsi" w:cstheme="minorBidi"/>
+          <w:noProof/>
+          <w:sz w:val="22"/>
+          <w:szCs w:val="22"/>
+        </w:rPr>
+      </w:pPr>
+      <w:r>
+        <w:rPr>
+          <w:noProof/>
+        </w:rPr>
+        <w:t>5.1.1</w:t>
+      </w:r>
+      <w:r>
+        <w:rPr>
+          <w:rFonts w:asciiTheme="minorHAnsi" w:eastAsiaTheme="minorEastAsia" w:hAnsiTheme="minorHAnsi" w:cstheme="minorBidi"/>
+          <w:noProof/>
+          <w:sz w:val="22"/>
+          <w:szCs w:val="22"/>
+        </w:rPr>
+        <w:tab/>
+      </w:r>
+      <w:r>
+        <w:rPr>
+          <w:noProof/>
+        </w:rPr>
+        <w:t>Crystal Clear (2-3)</w:t>
+      </w:r>
+      <w:r>
+        <w:rPr>
+          <w:noProof/>
+        </w:rPr>
+        <w:tab/>
+      </w:r>
+      <w:r>
+        <w:rPr>
+          <w:noProof/>
+        </w:rPr>
+        <w:fldChar w:fldCharType="begin"/>
+      </w:r>
+      <w:r>
+        <w:rPr>
+          <w:noProof/>
+        </w:rPr>
+        <w:instrText xml:space="preserve"> PAGEREF _Toc373243536 \h </w:instrText>
+      </w:r>
+      <w:r>
+        <w:rPr>
+          <w:noProof/>
+        </w:rPr>
+      </w:r>
+      <w:r>
+        <w:rPr>
+          <w:noProof/>
+        </w:rPr>
+        <w:fldChar w:fldCharType="separate"/>
+      </w:r>
+      <w:r>
+        <w:rPr>
+          <w:noProof/>
+        </w:rPr>
+        <w:t>16</w:t>
+      </w:r>
+      <w:r>
+        <w:rPr>
+          <w:noProof/>
+        </w:rPr>
+        <w:fldChar w:fldCharType="end"/>
+      </w:r>
+    </w:p>
+    <w:p>
+      <w:pPr>
+        <w:pStyle w:val="Verzeichnis3"/>
+        <w:rPr>
+          <w:rFonts w:asciiTheme="minorHAnsi" w:eastAsiaTheme="minorEastAsia" w:hAnsiTheme="minorHAnsi" w:cstheme="minorBidi"/>
+          <w:noProof/>
+          <w:sz w:val="22"/>
+          <w:szCs w:val="22"/>
+        </w:rPr>
+      </w:pPr>
+      <w:r>
+        <w:rPr>
+          <w:noProof/>
+        </w:rPr>
+        <w:t>5.1.2</w:t>
+      </w:r>
+      <w:r>
+        <w:rPr>
+          <w:rFonts w:asciiTheme="minorHAnsi" w:eastAsiaTheme="minorEastAsia" w:hAnsiTheme="minorHAnsi" w:cstheme="minorBidi"/>
+          <w:noProof/>
+          <w:sz w:val="22"/>
+          <w:szCs w:val="22"/>
+        </w:rPr>
+        <w:tab/>
+      </w:r>
+      <w:r>
+        <w:rPr>
+          <w:noProof/>
+        </w:rPr>
+        <w:t>Scrum (2-3)</w:t>
+      </w:r>
+      <w:r>
+        <w:rPr>
+          <w:noProof/>
+        </w:rPr>
+        <w:tab/>
+      </w:r>
+      <w:r>
+        <w:rPr>
+          <w:noProof/>
+        </w:rPr>
+        <w:fldChar w:fldCharType="begin"/>
+      </w:r>
+      <w:r>
+        <w:rPr>
+          <w:noProof/>
+        </w:rPr>
+        <w:instrText xml:space="preserve"> PAGEREF _Toc373243537 \h </w:instrText>
+      </w:r>
+      <w:r>
+        <w:rPr>
+          <w:noProof/>
+        </w:rPr>
+      </w:r>
+      <w:r>
+        <w:rPr>
+          <w:noProof/>
+        </w:rPr>
+        <w:fldChar w:fldCharType="separate"/>
+      </w:r>
+      <w:r>
+        <w:rPr>
+          <w:noProof/>
+        </w:rPr>
+        <w:t>16</w:t>
+      </w:r>
+      <w:r>
+        <w:rPr>
+          <w:noProof/>
+        </w:rPr>
+        <w:fldChar w:fldCharType="end"/>
+      </w:r>
+    </w:p>
+    <w:p>
+      <w:pPr>
+        <w:pStyle w:val="Verzeichnis3"/>
+        <w:rPr>
+          <w:rFonts w:asciiTheme="minorHAnsi" w:eastAsiaTheme="minorEastAsia" w:hAnsiTheme="minorHAnsi" w:cstheme="minorBidi"/>
+          <w:noProof/>
+          <w:sz w:val="22"/>
+          <w:szCs w:val="22"/>
+        </w:rPr>
+      </w:pPr>
+      <w:r>
+        <w:rPr>
+          <w:noProof/>
+        </w:rPr>
+        <w:lastRenderedPageBreak/>
+        <w:t>5.1.3</w:t>
+      </w:r>
+      <w:r>
+        <w:rPr>
+          <w:rFonts w:asciiTheme="minorHAnsi" w:eastAsiaTheme="minorEastAsia" w:hAnsiTheme="minorHAnsi" w:cstheme="minorBidi"/>
+          <w:noProof/>
+          <w:sz w:val="22"/>
+          <w:szCs w:val="22"/>
+        </w:rPr>
+        <w:tab/>
+      </w:r>
+      <w:r>
+        <w:rPr>
+          <w:noProof/>
+        </w:rPr>
+        <w:t>Kanban(2-3)</w:t>
+      </w:r>
+      <w:r>
+        <w:rPr>
+          <w:noProof/>
+        </w:rPr>
+        <w:tab/>
+      </w:r>
+      <w:r>
+        <w:rPr>
+          <w:noProof/>
+        </w:rPr>
+        <w:fldChar w:fldCharType="begin"/>
+      </w:r>
+      <w:r>
+        <w:rPr>
+          <w:noProof/>
+        </w:rPr>
+        <w:instrText xml:space="preserve"> PAGEREF _Toc373243538 \h </w:instrText>
+      </w:r>
+      <w:r>
+        <w:rPr>
+          <w:noProof/>
+        </w:rPr>
+      </w:r>
+      <w:r>
+        <w:rPr>
+          <w:noProof/>
+        </w:rPr>
+        <w:fldChar w:fldCharType="separate"/>
+      </w:r>
+      <w:r>
+        <w:rPr>
+          <w:noProof/>
+        </w:rPr>
+        <w:t>16</w:t>
+      </w:r>
+      <w:r>
+        <w:rPr>
+          <w:noProof/>
+        </w:rPr>
+        <w:fldChar w:fldCharType="end"/>
+      </w:r>
+    </w:p>
+    <w:p>
+      <w:pPr>
+        <w:pStyle w:val="Verzeichnis2"/>
+        <w:rPr>
+          <w:rFonts w:asciiTheme="minorHAnsi" w:eastAsiaTheme="minorEastAsia" w:hAnsiTheme="minorHAnsi" w:cstheme="minorBidi"/>
+          <w:noProof/>
+          <w:sz w:val="22"/>
+          <w:szCs w:val="22"/>
+        </w:rPr>
+      </w:pPr>
+      <w:r>
+        <w:rPr>
+          <w:noProof/>
+        </w:rPr>
+        <w:t>5.2</w:t>
+      </w:r>
+      <w:r>
+        <w:rPr>
+          <w:rFonts w:asciiTheme="minorHAnsi" w:eastAsiaTheme="minorEastAsia" w:hAnsiTheme="minorHAnsi" w:cstheme="minorBidi"/>
+          <w:noProof/>
+          <w:sz w:val="22"/>
+          <w:szCs w:val="22"/>
+        </w:rPr>
+        <w:tab/>
+      </w:r>
+      <w:r>
+        <w:rPr>
+          <w:noProof/>
+        </w:rPr>
+        <w:t>Auswertung der Tools (3)</w:t>
+      </w:r>
+      <w:r>
+        <w:rPr>
+          <w:noProof/>
+        </w:rPr>
+        <w:tab/>
+      </w:r>
+      <w:r>
+        <w:rPr>
+          <w:noProof/>
+        </w:rPr>
+        <w:fldChar w:fldCharType="begin"/>
+      </w:r>
+      <w:r>
+        <w:rPr>
+          <w:noProof/>
+        </w:rPr>
+        <w:instrText xml:space="preserve"> PAGEREF _Toc373243539 \h </w:instrText>
+      </w:r>
+      <w:r>
+        <w:rPr>
+          <w:noProof/>
+        </w:rPr>
+      </w:r>
+      <w:r>
+        <w:rPr>
+          <w:noProof/>
+        </w:rPr>
+        <w:fldChar w:fldCharType="separate"/>
+      </w:r>
+      <w:r>
+        <w:rPr>
+          <w:noProof/>
+        </w:rPr>
+        <w:t>16</w:t>
+      </w:r>
+      <w:r>
+        <w:rPr>
+          <w:noProof/>
+        </w:rPr>
+        <w:fldChar w:fldCharType="end"/>
+      </w:r>
+    </w:p>
+    <w:p>
+      <w:pPr>
+        <w:pStyle w:val="Verzeichnis2"/>
+        <w:rPr>
+          <w:rFonts w:asciiTheme="minorHAnsi" w:eastAsiaTheme="minorEastAsia" w:hAnsiTheme="minorHAnsi" w:cstheme="minorBidi"/>
+          <w:noProof/>
+          <w:sz w:val="22"/>
+          <w:szCs w:val="22"/>
+        </w:rPr>
+      </w:pPr>
+      <w:r>
+        <w:rPr>
+          <w:noProof/>
+        </w:rPr>
+        <w:t>5.3</w:t>
+      </w:r>
+      <w:r>
+        <w:rPr>
+          <w:rFonts w:asciiTheme="minorHAnsi" w:eastAsiaTheme="minorEastAsia" w:hAnsiTheme="minorHAnsi" w:cstheme="minorBidi"/>
+          <w:noProof/>
+          <w:sz w:val="22"/>
+          <w:szCs w:val="22"/>
+        </w:rPr>
+        <w:tab/>
+      </w:r>
+      <w:r>
+        <w:rPr>
+          <w:noProof/>
+        </w:rPr>
+        <w:t>Gegenüberstellung der agilen Prozesse (3)</w:t>
+      </w:r>
+      <w:r>
+        <w:rPr>
+          <w:noProof/>
+        </w:rPr>
+        <w:tab/>
+      </w:r>
+      <w:r>
+        <w:rPr>
+          <w:noProof/>
+        </w:rPr>
+        <w:fldChar w:fldCharType="begin"/>
+      </w:r>
+      <w:r>
+        <w:rPr>
+          <w:noProof/>
+        </w:rPr>
+        <w:instrText xml:space="preserve"> PAGEREF _Toc373243540 \h </w:instrText>
+      </w:r>
+      <w:r>
+        <w:rPr>
+          <w:noProof/>
+        </w:rPr>
+      </w:r>
+      <w:r>
+        <w:rPr>
+          <w:noProof/>
+        </w:rPr>
+        <w:fldChar w:fldCharType="separate"/>
+      </w:r>
+      <w:r>
+        <w:rPr>
+          <w:noProof/>
+        </w:rPr>
+        <w:t>16</w:t>
+      </w:r>
+      <w:r>
+        <w:rPr>
+          <w:noProof/>
+        </w:rPr>
+        <w:fldChar w:fldCharType="end"/>
+      </w:r>
+    </w:p>
+    <w:p>
+      <w:pPr>
+        <w:pStyle w:val="Verzeichnis1"/>
+        <w:rPr>
+          <w:rFonts w:asciiTheme="minorHAnsi" w:eastAsiaTheme="minorEastAsia" w:hAnsiTheme="minorHAnsi" w:cstheme="minorBidi"/>
+          <w:noProof/>
+          <w:sz w:val="22"/>
+          <w:szCs w:val="22"/>
+        </w:rPr>
+      </w:pPr>
+      <w:r>
+        <w:rPr>
+          <w:noProof/>
+        </w:rPr>
+        <w:t>6.</w:t>
+      </w:r>
+      <w:r>
+        <w:rPr>
+          <w:rFonts w:asciiTheme="minorHAnsi" w:eastAsiaTheme="minorEastAsia" w:hAnsiTheme="minorHAnsi" w:cstheme="minorBidi"/>
+          <w:noProof/>
+          <w:sz w:val="22"/>
+          <w:szCs w:val="22"/>
+        </w:rPr>
+        <w:tab/>
+      </w:r>
+      <w:r>
+        <w:rPr>
+          <w:noProof/>
+        </w:rPr>
+        <w:t>Fazit (1)</w:t>
+      </w:r>
+      <w:r>
+        <w:rPr>
+          <w:noProof/>
+        </w:rPr>
+        <w:tab/>
+      </w:r>
+      <w:r>
+        <w:rPr>
+          <w:noProof/>
+        </w:rPr>
+        <w:fldChar w:fldCharType="begin"/>
+      </w:r>
+      <w:r>
+        <w:rPr>
+          <w:noProof/>
+        </w:rPr>
+        <w:instrText xml:space="preserve"> PAGEREF _Toc373243541 \h </w:instrText>
+      </w:r>
+      <w:r>
+        <w:rPr>
+          <w:noProof/>
+        </w:rPr>
+      </w:r>
+      <w:r>
+        <w:rPr>
+          <w:noProof/>
+        </w:rPr>
+        <w:fldChar w:fldCharType="separate"/>
+      </w:r>
+      <w:r>
+        <w:rPr>
+          <w:noProof/>
+        </w:rPr>
+        <w:t>17</w:t>
+      </w:r>
+      <w:r>
+        <w:rPr>
+          <w:noProof/>
+        </w:rPr>
+        <w:fldChar w:fldCharType="end"/>
+      </w:r>
+    </w:p>
+    <w:p>
+      <w:pPr>
         <w:pStyle w:val="BlockFiller"/>
       </w:pPr>
       <w:r>
@@ -2483,7 +3287,7 @@
       <w:pPr>
         <w:pStyle w:val="berschriftOhneNummer"/>
       </w:pPr>
-      <w:bookmarkStart w:id="4" w:name="_Toc373066740"/>
+      <w:bookmarkStart w:id="4" w:name="_Toc373243506"/>
       <w:proofErr w:type="spellStart"/>
       <w:r>
         <w:lastRenderedPageBreak/>
@@ -2527,7 +3331,7 @@
       <w:pPr>
         <w:pStyle w:val="berschriftOhneNummer"/>
       </w:pPr>
-      <w:bookmarkStart w:id="5" w:name="_Toc373066741"/>
+      <w:bookmarkStart w:id="5" w:name="_Toc373243507"/>
       <w:r>
         <w:t>Tabellenverzeichnis</w:t>
       </w:r>
@@ -2568,7 +3372,7 @@
       <w:pPr>
         <w:pStyle w:val="berschriftOhneNummer"/>
       </w:pPr>
-      <w:bookmarkStart w:id="6" w:name="_Toc373066742"/>
+      <w:bookmarkStart w:id="6" w:name="_Toc373243508"/>
       <w:r>
         <w:t>Abkürzungsverzeic</w:t>
       </w:r>
@@ -2616,7 +3420,7 @@
       <w:pPr>
         <w:pStyle w:val="berschrift1"/>
       </w:pPr>
-      <w:bookmarkStart w:id="12" w:name="_Toc373066743"/>
+      <w:bookmarkStart w:id="12" w:name="_Toc373243509"/>
       <w:bookmarkEnd w:id="7"/>
       <w:bookmarkEnd w:id="8"/>
       <w:bookmarkEnd w:id="9"/>
@@ -2640,10 +3444,13 @@
       <w:r>
         <w:br w:type="page"/>
       </w:r>
-      <w:bookmarkStart w:id="13" w:name="_Toc373066744"/>
+      <w:bookmarkStart w:id="13" w:name="_Toc373243510"/>
       <w:r>
         <w:lastRenderedPageBreak/>
-        <w:t>Agile Prozesse</w:t>
+        <w:t xml:space="preserve">Agile </w:t>
+      </w:r>
+      <w:r>
+        <w:t>Softwareentwicklung</w:t>
       </w:r>
       <w:bookmarkEnd w:id="13"/>
     </w:p>
@@ -2651,11 +3458,56 @@
       <w:pPr>
         <w:pStyle w:val="berschrift2"/>
       </w:pPr>
-      <w:bookmarkStart w:id="14" w:name="_Toc373066745"/>
+      <w:bookmarkStart w:id="14" w:name="_Toc373243511"/>
       <w:r>
         <w:t>Allgemein</w:t>
       </w:r>
       <w:bookmarkEnd w:id="14"/>
+    </w:p>
+    <w:p>
+      <w:pPr>
+        <w:pStyle w:val="berschrift3"/>
+      </w:pPr>
+      <w:bookmarkStart w:id="15" w:name="_Toc373243512"/>
+      <w:r>
+        <w:t>Einführung</w:t>
+      </w:r>
+      <w:bookmarkEnd w:id="15"/>
+    </w:p>
+    <w:p>
+      <w:pPr>
+        <w:pStyle w:val="berschrift3"/>
+      </w:pPr>
+      <w:bookmarkStart w:id="16" w:name="_Toc373243513"/>
+      <w:r>
+        <w:t>Das agile Manifest</w:t>
+      </w:r>
+      <w:bookmarkEnd w:id="16"/>
+    </w:p>
+    <w:p>
+      <w:pPr>
+        <w:pStyle w:val="berschrift3"/>
+      </w:pPr>
+      <w:bookmarkStart w:id="17" w:name="_Toc373243514"/>
+      <w:r>
+        <w:t>Agile Prinzipien/Methoden</w:t>
+      </w:r>
+      <w:bookmarkEnd w:id="17"/>
+    </w:p>
+    <w:p>
+      <w:pPr>
+        <w:pStyle w:val="berschrift3"/>
+      </w:pPr>
+      <w:bookmarkStart w:id="18" w:name="_Toc373243515"/>
+      <w:r>
+        <w:t>Agiler Prozess</w:t>
+      </w:r>
+      <w:bookmarkEnd w:id="18"/>
+    </w:p>
+    <w:p>
+      <w:pPr>
+        <w:pStyle w:val="Block"/>
+      </w:pPr>
     </w:p>
     <w:p>
       <w:pPr>
@@ -2676,7 +3528,7 @@
       <w:pPr>
         <w:pStyle w:val="berschrift2"/>
       </w:pPr>
-      <w:bookmarkStart w:id="15" w:name="_Toc373066746"/>
+      <w:bookmarkStart w:id="19" w:name="_Toc373243516"/>
       <w:r>
         <w:lastRenderedPageBreak/>
         <w:t>Crystal</w:t>
@@ -2684,17 +3536,17 @@
       <w:r>
         <w:t xml:space="preserve"> Clear</w:t>
       </w:r>
-      <w:bookmarkEnd w:id="15"/>
+      <w:bookmarkEnd w:id="19"/>
     </w:p>
     <w:p>
       <w:pPr>
         <w:pStyle w:val="berschrift3"/>
       </w:pPr>
-      <w:bookmarkStart w:id="16" w:name="_Toc373066747"/>
+      <w:bookmarkStart w:id="20" w:name="_Toc373243517"/>
       <w:r>
         <w:t>Die Crystal Familie</w:t>
       </w:r>
-      <w:bookmarkEnd w:id="16"/>
+      <w:bookmarkEnd w:id="20"/>
     </w:p>
     <w:p>
       <w:pPr>
@@ -2993,7 +3845,6 @@
           <w:szCs w:val="28"/>
         </w:rPr>
       </w:pPr>
-      <w:bookmarkStart w:id="17" w:name="_Toc373066748"/>
       <w:r>
         <w:br w:type="page"/>
       </w:r>
@@ -3002,11 +3853,12 @@
       <w:pPr>
         <w:pStyle w:val="berschrift3"/>
       </w:pPr>
+      <w:bookmarkStart w:id="21" w:name="_Toc373243518"/>
       <w:r>
         <w:lastRenderedPageBreak/>
         <w:t>Eigenschaften</w:t>
       </w:r>
-      <w:bookmarkEnd w:id="17"/>
+      <w:bookmarkEnd w:id="21"/>
     </w:p>
     <w:p>
       <w:pPr>
@@ -3023,6 +3875,7 @@
           <w:id w:val="-175419574"/>
           <w:citation/>
         </w:sdtPr>
+        <w:sdtEndPr/>
         <w:sdtContent>
           <w:r>
             <w:fldChar w:fldCharType="begin"/>
@@ -3084,11 +3937,11 @@
       <w:pPr>
         <w:pStyle w:val="berschrift3"/>
       </w:pPr>
-      <w:bookmarkStart w:id="18" w:name="_Toc373066750"/>
+      <w:bookmarkStart w:id="22" w:name="_Toc373243519"/>
       <w:r>
         <w:t>Prozesse</w:t>
       </w:r>
-      <w:bookmarkEnd w:id="18"/>
+      <w:bookmarkEnd w:id="22"/>
     </w:p>
     <w:p>
       <w:pPr>
@@ -3102,6 +3955,7 @@
           <w:id w:val="-2009668786"/>
           <w:citation/>
         </w:sdtPr>
+        <w:sdtEndPr/>
         <w:sdtContent>
           <w:r>
             <w:fldChar w:fldCharType="begin"/>
@@ -3132,8 +3986,6 @@
       <w:r>
         <w:t xml:space="preserve">besteht </w:t>
       </w:r>
-      <w:bookmarkStart w:id="19" w:name="_GoBack"/>
-      <w:bookmarkEnd w:id="19"/>
       <w:r>
         <w:t>aus den folgenden Zyklen:</w:t>
       </w:r>
@@ -3143,10 +3995,13 @@
         <w:pStyle w:val="Block"/>
       </w:pPr>
       <w:r>
+        <w:rPr>
+          <w:noProof/>
+        </w:rPr>
         <w:drawing>
           <wp:inline distT="0" distB="0" distL="0" distR="0" wp14:anchorId="200DA70C" wp14:editId="46CE41B0">
-            <wp:extent cx="5486400" cy="360000"/>
-            <wp:effectExtent l="19050" t="0" r="0" b="21590"/>
+            <wp:extent cx="5772150" cy="361950"/>
+            <wp:effectExtent l="19050" t="0" r="19050" b="19050"/>
             <wp:docPr id="3" name="Diagramm 3"/>
             <wp:cNvGraphicFramePr/>
             <a:graphic xmlns:a="http://schemas.openxmlformats.org/drawingml/2006/main">
@@ -3158,10 +4013,13 @@
         </w:drawing>
       </w:r>
       <w:r>
+        <w:rPr>
+          <w:noProof/>
+        </w:rPr>
         <w:drawing>
           <wp:inline distT="0" distB="0" distL="0" distR="0" wp14:anchorId="71BADDF8" wp14:editId="28E2558D">
-            <wp:extent cx="5486400" cy="360000"/>
-            <wp:effectExtent l="19050" t="19050" r="0" b="59690"/>
+            <wp:extent cx="5772150" cy="361950"/>
+            <wp:effectExtent l="19050" t="19050" r="19050" b="57150"/>
             <wp:docPr id="2" name="Diagramm 2"/>
             <wp:cNvGraphicFramePr/>
             <a:graphic xmlns:a="http://schemas.openxmlformats.org/drawingml/2006/main">
@@ -3172,11 +4030,16 @@
           </wp:inline>
         </w:drawing>
       </w:r>
-      <w:r>
+      <w:bookmarkStart w:id="23" w:name="_GoBack"/>
+      <w:bookmarkEnd w:id="23"/>
+      <w:r>
+        <w:rPr>
+          <w:noProof/>
+        </w:rPr>
         <w:drawing>
           <wp:inline distT="0" distB="0" distL="0" distR="0" wp14:anchorId="0DF8CFC7" wp14:editId="1D47B8B2">
-            <wp:extent cx="5486400" cy="360000"/>
-            <wp:effectExtent l="19050" t="0" r="0" b="21590"/>
+            <wp:extent cx="5772150" cy="361950"/>
+            <wp:effectExtent l="19050" t="0" r="19050" b="19050"/>
             <wp:docPr id="4" name="Diagramm 4"/>
             <wp:cNvGraphicFramePr/>
             <a:graphic xmlns:a="http://schemas.openxmlformats.org/drawingml/2006/main">
@@ -3188,10 +4051,13 @@
         </w:drawing>
       </w:r>
       <w:r>
+        <w:rPr>
+          <w:noProof/>
+        </w:rPr>
         <w:drawing>
           <wp:inline distT="0" distB="0" distL="0" distR="0" wp14:anchorId="63854F5E" wp14:editId="0C42A6AA">
-            <wp:extent cx="5486400" cy="360000"/>
-            <wp:effectExtent l="19050" t="0" r="0" b="21590"/>
+            <wp:extent cx="5772150" cy="361950"/>
+            <wp:effectExtent l="19050" t="0" r="19050" b="19050"/>
             <wp:docPr id="5" name="Diagramm 5"/>
             <wp:cNvGraphicFramePr/>
             <a:graphic xmlns:a="http://schemas.openxmlformats.org/drawingml/2006/main">
@@ -3215,7 +4081,7 @@
       <w:pPr>
         <w:pStyle w:val="berschrift3"/>
       </w:pPr>
-      <w:bookmarkStart w:id="20" w:name="_Toc373066751"/>
+      <w:bookmarkStart w:id="24" w:name="_Toc373243520"/>
       <w:r>
         <w:lastRenderedPageBreak/>
         <w:t xml:space="preserve">Die </w:t>
@@ -3223,6 +4089,7 @@
       <w:r>
         <w:t>Rollen</w:t>
       </w:r>
+      <w:bookmarkEnd w:id="24"/>
     </w:p>
     <w:p>
       <w:pPr>
@@ -3236,6 +4103,7 @@
           <w:id w:val="-458190568"/>
           <w:citation/>
         </w:sdtPr>
+        <w:sdtEndPr/>
         <w:sdtContent>
           <w:r>
             <w:fldChar w:fldCharType="begin"/>
@@ -3395,13 +4263,14 @@
       <w:pPr>
         <w:pStyle w:val="berschrift3"/>
       </w:pPr>
+      <w:bookmarkStart w:id="25" w:name="_Toc373243521"/>
       <w:r>
         <w:t xml:space="preserve">Die </w:t>
       </w:r>
       <w:r>
         <w:t>Arbeitsergebnisse</w:t>
       </w:r>
-      <w:bookmarkEnd w:id="20"/>
+      <w:bookmarkEnd w:id="25"/>
     </w:p>
     <w:p>
       <w:pPr>
@@ -3421,6 +4290,7 @@
           <w:id w:val="-701564247"/>
           <w:citation/>
         </w:sdtPr>
+        <w:sdtEndPr/>
         <w:sdtContent>
           <w:r>
             <w:fldChar w:fldCharType="begin"/>
@@ -3443,13 +4313,11 @@
         </w:sdtContent>
       </w:sdt>
       <w:r>
-        <w:t xml:space="preserve">. Aus diesem Grund sind durch aus äquivalente Ersetzungen, Variationen und Anpassungen der </w:t>
-      </w:r>
-      <w:proofErr w:type="gramStart"/>
-      <w:r>
-        <w:t>Arbeitsergebnissen</w:t>
-      </w:r>
-      <w:proofErr w:type="gramEnd"/>
+        <w:t>. Aus diesem Grund sind durch aus äquivalente Ersetzungen, Variationen und An</w:t>
+      </w:r>
+      <w:r>
+        <w:t>passungen der Arbeitsergebnisse</w:t>
+      </w:r>
       <w:r>
         <w:t xml:space="preserve"> möglich. Gerade bei Crystal Clear kann die Anzahl und Notwendigkeit von Zwischenergebnissen stark reduziert werden, da diese durch interpersonelle Kommunikation, Anmerkungen auf den Whiteboards</w:t>
       </w:r>
@@ -3460,18 +4328,7 @@
         <w:t>oder Lieferungen teilweise ersetzt werden. Das schließt die Dokumentation aber nicht vollkommen aus.</w:t>
       </w:r>
       <w:r>
-        <w:t xml:space="preserve"> Alle </w:t>
-      </w:r>
-      <w:proofErr w:type="gramStart"/>
-      <w:r>
-        <w:t>Projekt</w:t>
-      </w:r>
-      <w:proofErr w:type="gramEnd"/>
-      <w:r>
-        <w:t xml:space="preserve"> </w:t>
-      </w:r>
-      <w:r>
-        <w:t>relevanten Arbeitsergebnisse müssen in irgendeiner Form dokumentiert werden. Hierbei ist der Formalismus eher nebensächlich, da auch Ergebnisse in Form von Whiteboard-Aufschrieben und Flipcharts angemessen sind. Jedes Dokument wird einer oder mehreren Rollen zugeordnet, damit allen bewusst ist, wer für welches Ergebnis verantwortlich ist.</w:t>
+        <w:t xml:space="preserve"> Alle Projektrelevanten Arbeitsergebnisse müssen in irgendeiner Form dokumentiert werden. Hierbei ist der Formalismus eher nebensächlich, da auch Ergebnisse in Form von Whiteboard-Aufschrieben und Flipcharts angemessen sind. Jedes Dokument wird einer oder mehreren Rollen zugeordnet, damit allen bewusst ist, wer für welches Ergebnis verantwortlich ist.</w:t>
       </w:r>
       <w:r>
         <w:br w:type="page"/>
@@ -3481,25 +4338,25 @@
       <w:pPr>
         <w:pStyle w:val="berschrift2"/>
       </w:pPr>
-      <w:bookmarkStart w:id="21" w:name="_Toc373066752"/>
+      <w:bookmarkStart w:id="26" w:name="_Toc373243522"/>
       <w:proofErr w:type="spellStart"/>
       <w:r>
         <w:lastRenderedPageBreak/>
         <w:t>Scrum</w:t>
       </w:r>
-      <w:bookmarkEnd w:id="21"/>
+      <w:bookmarkEnd w:id="26"/>
       <w:proofErr w:type="spellEnd"/>
     </w:p>
     <w:p>
       <w:pPr>
         <w:pStyle w:val="berschrift2"/>
       </w:pPr>
-      <w:bookmarkStart w:id="22" w:name="_Toc373066753"/>
+      <w:bookmarkStart w:id="27" w:name="_Toc373243523"/>
       <w:proofErr w:type="spellStart"/>
       <w:r>
         <w:t>Kanban</w:t>
       </w:r>
-      <w:bookmarkEnd w:id="22"/>
+      <w:bookmarkEnd w:id="27"/>
       <w:proofErr w:type="spellEnd"/>
     </w:p>
     <w:p>
@@ -3509,67 +4366,10 @@
       <w:r>
         <w:br w:type="page"/>
       </w:r>
-      <w:bookmarkStart w:id="23" w:name="_Toc373066754"/>
+      <w:bookmarkStart w:id="28" w:name="_Toc373243524"/>
       <w:r>
         <w:lastRenderedPageBreak/>
         <w:t>Vorbereitung</w:t>
-      </w:r>
-      <w:bookmarkEnd w:id="23"/>
-    </w:p>
-    <w:p>
-      <w:pPr>
-        <w:pStyle w:val="berschrift2"/>
-      </w:pPr>
-      <w:bookmarkStart w:id="24" w:name="_Toc373066755"/>
-      <w:r>
-        <w:t>Festlegen der Vergleichskriterien</w:t>
-      </w:r>
-      <w:bookmarkEnd w:id="24"/>
-    </w:p>
-    <w:p>
-      <w:pPr>
-        <w:pStyle w:val="berschrift2"/>
-      </w:pPr>
-      <w:bookmarkStart w:id="25" w:name="_Toc373066756"/>
-      <w:r>
-        <w:t>Wahl des Projektes</w:t>
-      </w:r>
-      <w:bookmarkEnd w:id="25"/>
-    </w:p>
-    <w:p>
-      <w:pPr>
-        <w:pStyle w:val="berschrift1"/>
-      </w:pPr>
-      <w:r>
-        <w:br w:type="page"/>
-      </w:r>
-      <w:bookmarkStart w:id="26" w:name="_Toc373066757"/>
-      <w:r>
-        <w:lastRenderedPageBreak/>
-        <w:t>Durchführung</w:t>
-      </w:r>
-      <w:r>
-        <w:t xml:space="preserve"> des Projektes</w:t>
-      </w:r>
-      <w:bookmarkEnd w:id="26"/>
-    </w:p>
-    <w:p>
-      <w:pPr>
-        <w:pStyle w:val="berschrift2"/>
-      </w:pPr>
-      <w:bookmarkStart w:id="27" w:name="_Toc373066758"/>
-      <w:r>
-        <w:t>Tools</w:t>
-      </w:r>
-      <w:bookmarkEnd w:id="27"/>
-    </w:p>
-    <w:p>
-      <w:pPr>
-        <w:pStyle w:val="berschrift2"/>
-      </w:pPr>
-      <w:bookmarkStart w:id="28" w:name="_Toc373066759"/>
-      <w:r>
-        <w:t>Crystal</w:t>
       </w:r>
       <w:bookmarkEnd w:id="28"/>
     </w:p>
@@ -3577,24 +4377,128 @@
       <w:pPr>
         <w:pStyle w:val="berschrift2"/>
       </w:pPr>
-      <w:bookmarkStart w:id="29" w:name="_Toc373066760"/>
+      <w:bookmarkStart w:id="29" w:name="_Toc373243525"/>
+      <w:r>
+        <w:t>Festlegen der Vergleichskriterien</w:t>
+      </w:r>
+      <w:bookmarkEnd w:id="29"/>
+    </w:p>
+    <w:p>
+      <w:pPr>
+        <w:pStyle w:val="berschrift3"/>
+      </w:pPr>
+      <w:bookmarkStart w:id="30" w:name="_Toc373243526"/>
+      <w:r>
+        <w:t>Kriterien</w:t>
+      </w:r>
+      <w:bookmarkEnd w:id="30"/>
+    </w:p>
+    <w:p>
+      <w:pPr>
+        <w:pStyle w:val="berschrift3"/>
+        <w:rPr>
+          <w:lang w:val="en-US"/>
+        </w:rPr>
+      </w:pPr>
+      <w:bookmarkStart w:id="31" w:name="_Toc373243527"/>
       <w:proofErr w:type="spellStart"/>
       <w:r>
-        <w:t>Scrum</w:t>
-      </w:r>
-      <w:bookmarkEnd w:id="29"/>
+        <w:rPr>
+          <w:lang w:val="en-US"/>
+        </w:rPr>
+        <w:t>Zusammenfassung</w:t>
+      </w:r>
+      <w:bookmarkEnd w:id="31"/>
       <w:proofErr w:type="spellEnd"/>
     </w:p>
     <w:p>
       <w:pPr>
+        <w:widowControl/>
+        <w:jc w:val="left"/>
+        <w:rPr>
+          <w:b/>
+          <w:bCs/>
+          <w:sz w:val="28"/>
+          <w:szCs w:val="26"/>
+        </w:rPr>
+      </w:pPr>
+      <w:r>
+        <w:br w:type="page"/>
+      </w:r>
+    </w:p>
+    <w:p>
+      <w:pPr>
         <w:pStyle w:val="berschrift2"/>
       </w:pPr>
-      <w:bookmarkStart w:id="30" w:name="_Toc373066761"/>
+      <w:bookmarkStart w:id="32" w:name="_Toc373243528"/>
+      <w:r>
+        <w:lastRenderedPageBreak/>
+        <w:t>Wahl des Projektes</w:t>
+      </w:r>
+      <w:bookmarkEnd w:id="32"/>
+    </w:p>
+    <w:p>
+      <w:pPr>
+        <w:pStyle w:val="berschrift2"/>
+      </w:pPr>
+      <w:bookmarkStart w:id="33" w:name="_Toc373243529"/>
+      <w:r>
+        <w:t>Planung der Durchführung</w:t>
+      </w:r>
+      <w:bookmarkEnd w:id="33"/>
+    </w:p>
+    <w:p>
+      <w:pPr>
+        <w:pStyle w:val="berschrift1"/>
+      </w:pPr>
+      <w:r>
+        <w:br w:type="page"/>
+      </w:r>
+      <w:bookmarkStart w:id="34" w:name="_Toc373243530"/>
+      <w:r>
+        <w:lastRenderedPageBreak/>
+        <w:t>Durchführung</w:t>
+      </w:r>
+      <w:r>
+        <w:t xml:space="preserve"> des Projektes</w:t>
+      </w:r>
+      <w:bookmarkEnd w:id="34"/>
+    </w:p>
+    <w:p>
+      <w:pPr>
+        <w:pStyle w:val="berschrift2"/>
+      </w:pPr>
+      <w:bookmarkStart w:id="35" w:name="_Toc373243531"/>
+      <w:r>
+        <w:t>Crystal</w:t>
+      </w:r>
+      <w:r>
+        <w:t xml:space="preserve"> Clear</w:t>
+      </w:r>
+      <w:bookmarkEnd w:id="35"/>
+    </w:p>
+    <w:p>
+      <w:pPr>
+        <w:pStyle w:val="berschrift2"/>
+      </w:pPr>
+      <w:bookmarkStart w:id="36" w:name="_Toc373243532"/>
       <w:proofErr w:type="spellStart"/>
       <w:r>
+        <w:t>Scrum</w:t>
+      </w:r>
+      <w:bookmarkEnd w:id="36"/>
+      <w:proofErr w:type="spellEnd"/>
+    </w:p>
+    <w:p>
+      <w:pPr>
+        <w:pStyle w:val="berschrift2"/>
+      </w:pPr>
+      <w:bookmarkStart w:id="37" w:name="_Toc373243533"/>
+      <w:proofErr w:type="spellStart"/>
+      <w:r>
         <w:t>Kanban</w:t>
       </w:r>
-      <w:bookmarkEnd w:id="30"/>
+      <w:bookmarkEnd w:id="37"/>
       <w:proofErr w:type="spellEnd"/>
     </w:p>
     <w:p>
@@ -3616,36 +4520,96 @@
       <w:pPr>
         <w:pStyle w:val="berschrift1"/>
       </w:pPr>
-      <w:bookmarkStart w:id="31" w:name="_Toc373066762"/>
+      <w:bookmarkStart w:id="38" w:name="_Toc373243534"/>
       <w:r>
         <w:lastRenderedPageBreak/>
         <w:t>Ergebnisse</w:t>
       </w:r>
-      <w:bookmarkEnd w:id="31"/>
+      <w:bookmarkEnd w:id="38"/>
     </w:p>
     <w:p>
       <w:pPr>
         <w:pStyle w:val="berschrift2"/>
       </w:pPr>
-      <w:bookmarkStart w:id="32" w:name="_Toc373066763"/>
-      <w:r>
-        <w:t>Gegenüberstellung der Methoden</w:t>
-      </w:r>
-      <w:bookmarkEnd w:id="32"/>
+      <w:bookmarkStart w:id="39" w:name="_Toc373243535"/>
+      <w:r>
+        <w:t>Analyse/Ursachenforschung</w:t>
+      </w:r>
+      <w:bookmarkEnd w:id="39"/>
     </w:p>
     <w:p>
       <w:pPr>
+        <w:pStyle w:val="berschrift3"/>
+      </w:pPr>
+      <w:bookmarkStart w:id="40" w:name="_Toc373243536"/>
+      <w:r>
+        <w:t>Crystal Clear</w:t>
+      </w:r>
+      <w:bookmarkEnd w:id="40"/>
+    </w:p>
+    <w:p>
+      <w:pPr>
+        <w:pStyle w:val="berschrift3"/>
+      </w:pPr>
+      <w:bookmarkStart w:id="41" w:name="_Toc373243537"/>
+      <w:proofErr w:type="spellStart"/>
+      <w:r>
+        <w:t>Scrum</w:t>
+      </w:r>
+      <w:bookmarkEnd w:id="41"/>
+      <w:proofErr w:type="spellEnd"/>
+    </w:p>
+    <w:p>
+      <w:pPr>
+        <w:pStyle w:val="berschrift3"/>
+      </w:pPr>
+      <w:bookmarkStart w:id="42" w:name="_Toc373243538"/>
+      <w:proofErr w:type="spellStart"/>
+      <w:r>
+        <w:t>Kanba</w:t>
+      </w:r>
+      <w:bookmarkEnd w:id="42"/>
+      <w:r>
+        <w:t>n</w:t>
+      </w:r>
+      <w:proofErr w:type="spellEnd"/>
+    </w:p>
+    <w:p>
+      <w:pPr>
+        <w:pStyle w:val="berschrift2"/>
+      </w:pPr>
+      <w:bookmarkStart w:id="43" w:name="_Toc373243539"/>
+      <w:r>
+        <w:t>Auswertung der Tools</w:t>
+      </w:r>
+      <w:bookmarkEnd w:id="43"/>
+    </w:p>
+    <w:p>
+      <w:pPr>
+        <w:pStyle w:val="berschrift2"/>
+      </w:pPr>
+      <w:bookmarkStart w:id="44" w:name="_Toc373243540"/>
+      <w:r>
+        <w:t xml:space="preserve">Gegenüberstellung der </w:t>
+      </w:r>
+      <w:r>
+        <w:t>agilen Prozesse</w:t>
+      </w:r>
+      <w:bookmarkEnd w:id="44"/>
+    </w:p>
+    <w:p>
+      <w:pPr>
         <w:pStyle w:val="berschrift1"/>
       </w:pPr>
       <w:r>
         <w:br w:type="page"/>
       </w:r>
-      <w:bookmarkStart w:id="33" w:name="_Toc373066764"/>
+      <w:bookmarkStart w:id="45" w:name="_Toc373243541"/>
       <w:r>
         <w:lastRenderedPageBreak/>
         <w:t>Fazit</w:t>
       </w:r>
-      <w:bookmarkEnd w:id="33"/>
+      <w:bookmarkEnd w:id="45"/>
     </w:p>
     <w:p>
       <w:pPr>
@@ -3692,6 +4656,7 @@
         <w:docPartUnique/>
       </w:docPartObj>
     </w:sdtPr>
+    <w:sdtEndPr/>
     <w:sdtContent>
       <w:p>
         <w:pPr>
@@ -3714,7 +4679,7 @@
           <w:rPr>
             <w:noProof/>
           </w:rPr>
-          <w:t>11</w:t>
+          <w:t>10</w:t>
         </w:r>
         <w:r>
           <w:fldChar w:fldCharType="end"/>
@@ -3895,51 +4860,25 @@
     <w:r>
       <w:t xml:space="preserve"> </w:t>
     </w:r>
-    <w:r>
-      <w:fldChar w:fldCharType="begin"/>
-    </w:r>
-    <w:r>
-      <w:instrText xml:space="preserve"> STYLEREF  "Überschrift 1" \n  \* MERGEFORMAT </w:instrText>
-    </w:r>
-    <w:r>
-      <w:fldChar w:fldCharType="separate"/>
-    </w:r>
-    <w:r>
-      <w:rPr>
-        <w:noProof/>
-      </w:rPr>
-      <w:t>2</w:t>
-    </w:r>
-    <w:r>
-      <w:rPr>
-        <w:noProof/>
-      </w:rPr>
-      <w:fldChar w:fldCharType="end"/>
-    </w:r>
+    <w:fldSimple w:instr=" STYLEREF  &quot;Überschrift 1&quot; \n  \* MERGEFORMAT ">
+      <w:r>
+        <w:rPr>
+          <w:noProof/>
+        </w:rPr>
+        <w:t>2</w:t>
+      </w:r>
+    </w:fldSimple>
     <w:r>
       <w:t xml:space="preserve"> </w:t>
     </w:r>
-    <w:r>
-      <w:fldChar w:fldCharType="begin"/>
-    </w:r>
-    <w:r>
-      <w:instrText xml:space="preserve"> STYLEREF  "Überschrift 1"  \* MERGEFORMAT </w:instrText>
-    </w:r>
-    <w:r>
-      <w:fldChar w:fldCharType="separate"/>
-    </w:r>
-    <w:r>
-      <w:rPr>
-        <w:noProof/>
-      </w:rPr>
-      <w:t>Agile Prozesse</w:t>
-    </w:r>
-    <w:r>
-      <w:rPr>
-        <w:noProof/>
-      </w:rPr>
-      <w:fldChar w:fldCharType="end"/>
-    </w:r>
+    <w:fldSimple w:instr=" STYLEREF  &quot;Überschrift 1&quot;  \* MERGEFORMAT ">
+      <w:r>
+        <w:rPr>
+          <w:noProof/>
+        </w:rPr>
+        <w:t>Agile Softwareentwicklung</w:t>
+      </w:r>
+    </w:fldSimple>
   </w:p>
 </w:hdr>
 </file>
@@ -4361,6 +5300,119 @@
     </w:lvl>
   </w:abstractNum>
   <w:abstractNum w:abstractNumId="4">
+    <w:nsid w:val="1F4F4D8B"/>
+    <w:multiLevelType w:val="hybridMultilevel"/>
+    <w:tmpl w:val="1E867BDC"/>
+    <w:lvl w:ilvl="0" w:tplc="04070001">
+      <w:start w:val="1"/>
+      <w:numFmt w:val="bullet"/>
+      <w:lvlText w:val=""/>
+      <w:lvlJc w:val="left"/>
+      <w:pPr>
+        <w:ind w:left="720" w:hanging="360"/>
+      </w:pPr>
+      <w:rPr>
+        <w:rFonts w:ascii="Symbol" w:hAnsi="Symbol" w:hint="default"/>
+      </w:rPr>
+    </w:lvl>
+    <w:lvl w:ilvl="1" w:tplc="04070003" w:tentative="1">
+      <w:start w:val="1"/>
+      <w:numFmt w:val="bullet"/>
+      <w:lvlText w:val="o"/>
+      <w:lvlJc w:val="left"/>
+      <w:pPr>
+        <w:ind w:left="1440" w:hanging="360"/>
+      </w:pPr>
+      <w:rPr>
+        <w:rFonts w:ascii="Courier New" w:hAnsi="Courier New" w:cs="Courier New" w:hint="default"/>
+      </w:rPr>
+    </w:lvl>
+    <w:lvl w:ilvl="2" w:tplc="04070005" w:tentative="1">
+      <w:start w:val="1"/>
+      <w:numFmt w:val="bullet"/>
+      <w:lvlText w:val=""/>
+      <w:lvlJc w:val="left"/>
+      <w:pPr>
+        <w:ind w:left="2160" w:hanging="360"/>
+      </w:pPr>
+      <w:rPr>
+        <w:rFonts w:ascii="Wingdings" w:hAnsi="Wingdings" w:hint="default"/>
+      </w:rPr>
+    </w:lvl>
+    <w:lvl w:ilvl="3" w:tplc="04070001" w:tentative="1">
+      <w:start w:val="1"/>
+      <w:numFmt w:val="bullet"/>
+      <w:lvlText w:val=""/>
+      <w:lvlJc w:val="left"/>
+      <w:pPr>
+        <w:ind w:left="2880" w:hanging="360"/>
+      </w:pPr>
+      <w:rPr>
+        <w:rFonts w:ascii="Symbol" w:hAnsi="Symbol" w:hint="default"/>
+      </w:rPr>
+    </w:lvl>
+    <w:lvl w:ilvl="4" w:tplc="04070003" w:tentative="1">
+      <w:start w:val="1"/>
+      <w:numFmt w:val="bullet"/>
+      <w:lvlText w:val="o"/>
+      <w:lvlJc w:val="left"/>
+      <w:pPr>
+        <w:ind w:left="3600" w:hanging="360"/>
+      </w:pPr>
+      <w:rPr>
+        <w:rFonts w:ascii="Courier New" w:hAnsi="Courier New" w:cs="Courier New" w:hint="default"/>
+      </w:rPr>
+    </w:lvl>
+    <w:lvl w:ilvl="5" w:tplc="04070005" w:tentative="1">
+      <w:start w:val="1"/>
+      <w:numFmt w:val="bullet"/>
+      <w:lvlText w:val=""/>
+      <w:lvlJc w:val="left"/>
+      <w:pPr>
+        <w:ind w:left="4320" w:hanging="360"/>
+      </w:pPr>
+      <w:rPr>
+        <w:rFonts w:ascii="Wingdings" w:hAnsi="Wingdings" w:hint="default"/>
+      </w:rPr>
+    </w:lvl>
+    <w:lvl w:ilvl="6" w:tplc="04070001" w:tentative="1">
+      <w:start w:val="1"/>
+      <w:numFmt w:val="bullet"/>
+      <w:lvlText w:val=""/>
+      <w:lvlJc w:val="left"/>
+      <w:pPr>
+        <w:ind w:left="5040" w:hanging="360"/>
+      </w:pPr>
+      <w:rPr>
+        <w:rFonts w:ascii="Symbol" w:hAnsi="Symbol" w:hint="default"/>
+      </w:rPr>
+    </w:lvl>
+    <w:lvl w:ilvl="7" w:tplc="04070003" w:tentative="1">
+      <w:start w:val="1"/>
+      <w:numFmt w:val="bullet"/>
+      <w:lvlText w:val="o"/>
+      <w:lvlJc w:val="left"/>
+      <w:pPr>
+        <w:ind w:left="5760" w:hanging="360"/>
+      </w:pPr>
+      <w:rPr>
+        <w:rFonts w:ascii="Courier New" w:hAnsi="Courier New" w:cs="Courier New" w:hint="default"/>
+      </w:rPr>
+    </w:lvl>
+    <w:lvl w:ilvl="8" w:tplc="04070005" w:tentative="1">
+      <w:start w:val="1"/>
+      <w:numFmt w:val="bullet"/>
+      <w:lvlText w:val=""/>
+      <w:lvlJc w:val="left"/>
+      <w:pPr>
+        <w:ind w:left="6480" w:hanging="360"/>
+      </w:pPr>
+      <w:rPr>
+        <w:rFonts w:ascii="Wingdings" w:hAnsi="Wingdings" w:hint="default"/>
+      </w:rPr>
+    </w:lvl>
+  </w:abstractNum>
+  <w:abstractNum w:abstractNumId="5">
     <w:nsid w:val="23EA06FC"/>
     <w:multiLevelType w:val="multilevel"/>
     <w:tmpl w:val="D4E0240A"/>
@@ -4474,7 +5526,7 @@
       </w:rPr>
     </w:lvl>
   </w:abstractNum>
-  <w:abstractNum w:abstractNumId="5">
+  <w:abstractNum w:abstractNumId="6">
     <w:nsid w:val="28771A80"/>
     <w:multiLevelType w:val="hybridMultilevel"/>
     <w:tmpl w:val="44E45398"/>
@@ -4560,7 +5612,7 @@
       </w:pPr>
     </w:lvl>
   </w:abstractNum>
-  <w:abstractNum w:abstractNumId="6">
+  <w:abstractNum w:abstractNumId="7">
     <w:nsid w:val="2E8C5E7D"/>
     <w:multiLevelType w:val="hybridMultilevel"/>
     <w:tmpl w:val="73527642"/>
@@ -4674,7 +5726,7 @@
       </w:rPr>
     </w:lvl>
   </w:abstractNum>
-  <w:abstractNum w:abstractNumId="7">
+  <w:abstractNum w:abstractNumId="8">
     <w:nsid w:val="3A69107A"/>
     <w:multiLevelType w:val="multilevel"/>
     <w:tmpl w:val="0D8E831C"/>
@@ -4791,7 +5843,7 @@
       </w:rPr>
     </w:lvl>
   </w:abstractNum>
-  <w:abstractNum w:abstractNumId="8">
+  <w:abstractNum w:abstractNumId="9">
     <w:nsid w:val="3C327BF3"/>
     <w:multiLevelType w:val="multilevel"/>
     <w:tmpl w:val="7FAC906C"/>
@@ -4912,7 +5964,7 @@
       </w:rPr>
     </w:lvl>
   </w:abstractNum>
-  <w:abstractNum w:abstractNumId="9">
+  <w:abstractNum w:abstractNumId="10">
     <w:nsid w:val="3DCA239F"/>
     <w:multiLevelType w:val="multilevel"/>
     <w:tmpl w:val="F184F954"/>
@@ -5008,7 +6060,7 @@
       </w:pPr>
     </w:lvl>
   </w:abstractNum>
-  <w:abstractNum w:abstractNumId="10">
+  <w:abstractNum w:abstractNumId="11">
     <w:nsid w:val="3F3875C4"/>
     <w:multiLevelType w:val="multilevel"/>
     <w:tmpl w:val="651EC0A6"/>
@@ -5122,7 +6174,120 @@
       </w:rPr>
     </w:lvl>
   </w:abstractNum>
-  <w:abstractNum w:abstractNumId="11">
+  <w:abstractNum w:abstractNumId="12">
+    <w:nsid w:val="40775EB9"/>
+    <w:multiLevelType w:val="hybridMultilevel"/>
+    <w:tmpl w:val="30B2A174"/>
+    <w:lvl w:ilvl="0" w:tplc="04070001">
+      <w:start w:val="1"/>
+      <w:numFmt w:val="bullet"/>
+      <w:lvlText w:val=""/>
+      <w:lvlJc w:val="left"/>
+      <w:pPr>
+        <w:ind w:left="720" w:hanging="360"/>
+      </w:pPr>
+      <w:rPr>
+        <w:rFonts w:ascii="Symbol" w:hAnsi="Symbol" w:hint="default"/>
+      </w:rPr>
+    </w:lvl>
+    <w:lvl w:ilvl="1" w:tplc="04070003" w:tentative="1">
+      <w:start w:val="1"/>
+      <w:numFmt w:val="bullet"/>
+      <w:lvlText w:val="o"/>
+      <w:lvlJc w:val="left"/>
+      <w:pPr>
+        <w:ind w:left="1440" w:hanging="360"/>
+      </w:pPr>
+      <w:rPr>
+        <w:rFonts w:ascii="Courier New" w:hAnsi="Courier New" w:cs="Courier New" w:hint="default"/>
+      </w:rPr>
+    </w:lvl>
+    <w:lvl w:ilvl="2" w:tplc="04070005" w:tentative="1">
+      <w:start w:val="1"/>
+      <w:numFmt w:val="bullet"/>
+      <w:lvlText w:val=""/>
+      <w:lvlJc w:val="left"/>
+      <w:pPr>
+        <w:ind w:left="2160" w:hanging="360"/>
+      </w:pPr>
+      <w:rPr>
+        <w:rFonts w:ascii="Wingdings" w:hAnsi="Wingdings" w:hint="default"/>
+      </w:rPr>
+    </w:lvl>
+    <w:lvl w:ilvl="3" w:tplc="04070001" w:tentative="1">
+      <w:start w:val="1"/>
+      <w:numFmt w:val="bullet"/>
+      <w:lvlText w:val=""/>
+      <w:lvlJc w:val="left"/>
+      <w:pPr>
+        <w:ind w:left="2880" w:hanging="360"/>
+      </w:pPr>
+      <w:rPr>
+        <w:rFonts w:ascii="Symbol" w:hAnsi="Symbol" w:hint="default"/>
+      </w:rPr>
+    </w:lvl>
+    <w:lvl w:ilvl="4" w:tplc="04070003" w:tentative="1">
+      <w:start w:val="1"/>
+      <w:numFmt w:val="bullet"/>
+      <w:lvlText w:val="o"/>
+      <w:lvlJc w:val="left"/>
+      <w:pPr>
+        <w:ind w:left="3600" w:hanging="360"/>
+      </w:pPr>
+      <w:rPr>
+        <w:rFonts w:ascii="Courier New" w:hAnsi="Courier New" w:cs="Courier New" w:hint="default"/>
+      </w:rPr>
+    </w:lvl>
+    <w:lvl w:ilvl="5" w:tplc="04070005" w:tentative="1">
+      <w:start w:val="1"/>
+      <w:numFmt w:val="bullet"/>
+      <w:lvlText w:val=""/>
+      <w:lvlJc w:val="left"/>
+      <w:pPr>
+        <w:ind w:left="4320" w:hanging="360"/>
+      </w:pPr>
+      <w:rPr>
+        <w:rFonts w:ascii="Wingdings" w:hAnsi="Wingdings" w:hint="default"/>
+      </w:rPr>
+    </w:lvl>
+    <w:lvl w:ilvl="6" w:tplc="04070001" w:tentative="1">
+      <w:start w:val="1"/>
+      <w:numFmt w:val="bullet"/>
+      <w:lvlText w:val=""/>
+      <w:lvlJc w:val="left"/>
+      <w:pPr>
+        <w:ind w:left="5040" w:hanging="360"/>
+      </w:pPr>
+      <w:rPr>
+        <w:rFonts w:ascii="Symbol" w:hAnsi="Symbol" w:hint="default"/>
+      </w:rPr>
+    </w:lvl>
+    <w:lvl w:ilvl="7" w:tplc="04070003" w:tentative="1">
+      <w:start w:val="1"/>
+      <w:numFmt w:val="bullet"/>
+      <w:lvlText w:val="o"/>
+      <w:lvlJc w:val="left"/>
+      <w:pPr>
+        <w:ind w:left="5760" w:hanging="360"/>
+      </w:pPr>
+      <w:rPr>
+        <w:rFonts w:ascii="Courier New" w:hAnsi="Courier New" w:cs="Courier New" w:hint="default"/>
+      </w:rPr>
+    </w:lvl>
+    <w:lvl w:ilvl="8" w:tplc="04070005" w:tentative="1">
+      <w:start w:val="1"/>
+      <w:numFmt w:val="bullet"/>
+      <w:lvlText w:val=""/>
+      <w:lvlJc w:val="left"/>
+      <w:pPr>
+        <w:ind w:left="6480" w:hanging="360"/>
+      </w:pPr>
+      <w:rPr>
+        <w:rFonts w:ascii="Wingdings" w:hAnsi="Wingdings" w:hint="default"/>
+      </w:rPr>
+    </w:lvl>
+  </w:abstractNum>
+  <w:abstractNum w:abstractNumId="13">
     <w:nsid w:val="40DF7239"/>
     <w:multiLevelType w:val="multilevel"/>
     <w:tmpl w:val="6A62B356"/>
@@ -5236,7 +6401,7 @@
       </w:rPr>
     </w:lvl>
   </w:abstractNum>
-  <w:abstractNum w:abstractNumId="12">
+  <w:abstractNum w:abstractNumId="14">
     <w:nsid w:val="40EB46BC"/>
     <w:multiLevelType w:val="multilevel"/>
     <w:tmpl w:val="3D9CDD02"/>
@@ -5353,7 +6518,120 @@
       </w:rPr>
     </w:lvl>
   </w:abstractNum>
-  <w:abstractNum w:abstractNumId="13">
+  <w:abstractNum w:abstractNumId="15">
+    <w:nsid w:val="540A4E20"/>
+    <w:multiLevelType w:val="hybridMultilevel"/>
+    <w:tmpl w:val="96EEC4B0"/>
+    <w:lvl w:ilvl="0" w:tplc="04070001">
+      <w:start w:val="1"/>
+      <w:numFmt w:val="bullet"/>
+      <w:lvlText w:val=""/>
+      <w:lvlJc w:val="left"/>
+      <w:pPr>
+        <w:ind w:left="720" w:hanging="360"/>
+      </w:pPr>
+      <w:rPr>
+        <w:rFonts w:ascii="Symbol" w:hAnsi="Symbol" w:hint="default"/>
+      </w:rPr>
+    </w:lvl>
+    <w:lvl w:ilvl="1" w:tplc="04070003" w:tentative="1">
+      <w:start w:val="1"/>
+      <w:numFmt w:val="bullet"/>
+      <w:lvlText w:val="o"/>
+      <w:lvlJc w:val="left"/>
+      <w:pPr>
+        <w:ind w:left="1440" w:hanging="360"/>
+      </w:pPr>
+      <w:rPr>
+        <w:rFonts w:ascii="Courier New" w:hAnsi="Courier New" w:cs="Courier New" w:hint="default"/>
+      </w:rPr>
+    </w:lvl>
+    <w:lvl w:ilvl="2" w:tplc="04070005" w:tentative="1">
+      <w:start w:val="1"/>
+      <w:numFmt w:val="bullet"/>
+      <w:lvlText w:val=""/>
+      <w:lvlJc w:val="left"/>
+      <w:pPr>
+        <w:ind w:left="2160" w:hanging="360"/>
+      </w:pPr>
+      <w:rPr>
+        <w:rFonts w:ascii="Wingdings" w:hAnsi="Wingdings" w:hint="default"/>
+      </w:rPr>
+    </w:lvl>
+    <w:lvl w:ilvl="3" w:tplc="04070001" w:tentative="1">
+      <w:start w:val="1"/>
+      <w:numFmt w:val="bullet"/>
+      <w:lvlText w:val=""/>
+      <w:lvlJc w:val="left"/>
+      <w:pPr>
+        <w:ind w:left="2880" w:hanging="360"/>
+      </w:pPr>
+      <w:rPr>
+        <w:rFonts w:ascii="Symbol" w:hAnsi="Symbol" w:hint="default"/>
+      </w:rPr>
+    </w:lvl>
+    <w:lvl w:ilvl="4" w:tplc="04070003" w:tentative="1">
+      <w:start w:val="1"/>
+      <w:numFmt w:val="bullet"/>
+      <w:lvlText w:val="o"/>
+      <w:lvlJc w:val="left"/>
+      <w:pPr>
+        <w:ind w:left="3600" w:hanging="360"/>
+      </w:pPr>
+      <w:rPr>
+        <w:rFonts w:ascii="Courier New" w:hAnsi="Courier New" w:cs="Courier New" w:hint="default"/>
+      </w:rPr>
+    </w:lvl>
+    <w:lvl w:ilvl="5" w:tplc="04070005" w:tentative="1">
+      <w:start w:val="1"/>
+      <w:numFmt w:val="bullet"/>
+      <w:lvlText w:val=""/>
+      <w:lvlJc w:val="left"/>
+      <w:pPr>
+        <w:ind w:left="4320" w:hanging="360"/>
+      </w:pPr>
+      <w:rPr>
+        <w:rFonts w:ascii="Wingdings" w:hAnsi="Wingdings" w:hint="default"/>
+      </w:rPr>
+    </w:lvl>
+    <w:lvl w:ilvl="6" w:tplc="04070001" w:tentative="1">
+      <w:start w:val="1"/>
+      <w:numFmt w:val="bullet"/>
+      <w:lvlText w:val=""/>
+      <w:lvlJc w:val="left"/>
+      <w:pPr>
+        <w:ind w:left="5040" w:hanging="360"/>
+      </w:pPr>
+      <w:rPr>
+        <w:rFonts w:ascii="Symbol" w:hAnsi="Symbol" w:hint="default"/>
+      </w:rPr>
+    </w:lvl>
+    <w:lvl w:ilvl="7" w:tplc="04070003" w:tentative="1">
+      <w:start w:val="1"/>
+      <w:numFmt w:val="bullet"/>
+      <w:lvlText w:val="o"/>
+      <w:lvlJc w:val="left"/>
+      <w:pPr>
+        <w:ind w:left="5760" w:hanging="360"/>
+      </w:pPr>
+      <w:rPr>
+        <w:rFonts w:ascii="Courier New" w:hAnsi="Courier New" w:cs="Courier New" w:hint="default"/>
+      </w:rPr>
+    </w:lvl>
+    <w:lvl w:ilvl="8" w:tplc="04070005" w:tentative="1">
+      <w:start w:val="1"/>
+      <w:numFmt w:val="bullet"/>
+      <w:lvlText w:val=""/>
+      <w:lvlJc w:val="left"/>
+      <w:pPr>
+        <w:ind w:left="6480" w:hanging="360"/>
+      </w:pPr>
+      <w:rPr>
+        <w:rFonts w:ascii="Wingdings" w:hAnsi="Wingdings" w:hint="default"/>
+      </w:rPr>
+    </w:lvl>
+  </w:abstractNum>
+  <w:abstractNum w:abstractNumId="16">
     <w:nsid w:val="548E0814"/>
     <w:multiLevelType w:val="multilevel"/>
     <w:tmpl w:val="8F264A58"/>
@@ -5472,7 +6750,7 @@
       </w:rPr>
     </w:lvl>
   </w:abstractNum>
-  <w:abstractNum w:abstractNumId="14">
+  <w:abstractNum w:abstractNumId="17">
     <w:nsid w:val="5A8149E9"/>
     <w:multiLevelType w:val="multilevel"/>
     <w:tmpl w:val="69BE3E86"/>
@@ -5562,7 +6840,120 @@
       </w:pPr>
     </w:lvl>
   </w:abstractNum>
-  <w:abstractNum w:abstractNumId="15">
+  <w:abstractNum w:abstractNumId="18">
+    <w:nsid w:val="5EE42842"/>
+    <w:multiLevelType w:val="hybridMultilevel"/>
+    <w:tmpl w:val="6F6CEAEC"/>
+    <w:lvl w:ilvl="0" w:tplc="04070001">
+      <w:start w:val="1"/>
+      <w:numFmt w:val="bullet"/>
+      <w:lvlText w:val=""/>
+      <w:lvlJc w:val="left"/>
+      <w:pPr>
+        <w:ind w:left="720" w:hanging="360"/>
+      </w:pPr>
+      <w:rPr>
+        <w:rFonts w:ascii="Symbol" w:hAnsi="Symbol" w:hint="default"/>
+      </w:rPr>
+    </w:lvl>
+    <w:lvl w:ilvl="1" w:tplc="04070003" w:tentative="1">
+      <w:start w:val="1"/>
+      <w:numFmt w:val="bullet"/>
+      <w:lvlText w:val="o"/>
+      <w:lvlJc w:val="left"/>
+      <w:pPr>
+        <w:ind w:left="1440" w:hanging="360"/>
+      </w:pPr>
+      <w:rPr>
+        <w:rFonts w:ascii="Courier New" w:hAnsi="Courier New" w:cs="Courier New" w:hint="default"/>
+      </w:rPr>
+    </w:lvl>
+    <w:lvl w:ilvl="2" w:tplc="04070005" w:tentative="1">
+      <w:start w:val="1"/>
+      <w:numFmt w:val="bullet"/>
+      <w:lvlText w:val=""/>
+      <w:lvlJc w:val="left"/>
+      <w:pPr>
+        <w:ind w:left="2160" w:hanging="360"/>
+      </w:pPr>
+      <w:rPr>
+        <w:rFonts w:ascii="Wingdings" w:hAnsi="Wingdings" w:hint="default"/>
+      </w:rPr>
+    </w:lvl>
+    <w:lvl w:ilvl="3" w:tplc="04070001" w:tentative="1">
+      <w:start w:val="1"/>
+      <w:numFmt w:val="bullet"/>
+      <w:lvlText w:val=""/>
+      <w:lvlJc w:val="left"/>
+      <w:pPr>
+        <w:ind w:left="2880" w:hanging="360"/>
+      </w:pPr>
+      <w:rPr>
+        <w:rFonts w:ascii="Symbol" w:hAnsi="Symbol" w:hint="default"/>
+      </w:rPr>
+    </w:lvl>
+    <w:lvl w:ilvl="4" w:tplc="04070003" w:tentative="1">
+      <w:start w:val="1"/>
+      <w:numFmt w:val="bullet"/>
+      <w:lvlText w:val="o"/>
+      <w:lvlJc w:val="left"/>
+      <w:pPr>
+        <w:ind w:left="3600" w:hanging="360"/>
+      </w:pPr>
+      <w:rPr>
+        <w:rFonts w:ascii="Courier New" w:hAnsi="Courier New" w:cs="Courier New" w:hint="default"/>
+      </w:rPr>
+    </w:lvl>
+    <w:lvl w:ilvl="5" w:tplc="04070005" w:tentative="1">
+      <w:start w:val="1"/>
+      <w:numFmt w:val="bullet"/>
+      <w:lvlText w:val=""/>
+      <w:lvlJc w:val="left"/>
+      <w:pPr>
+        <w:ind w:left="4320" w:hanging="360"/>
+      </w:pPr>
+      <w:rPr>
+        <w:rFonts w:ascii="Wingdings" w:hAnsi="Wingdings" w:hint="default"/>
+      </w:rPr>
+    </w:lvl>
+    <w:lvl w:ilvl="6" w:tplc="04070001" w:tentative="1">
+      <w:start w:val="1"/>
+      <w:numFmt w:val="bullet"/>
+      <w:lvlText w:val=""/>
+      <w:lvlJc w:val="left"/>
+      <w:pPr>
+        <w:ind w:left="5040" w:hanging="360"/>
+      </w:pPr>
+      <w:rPr>
+        <w:rFonts w:ascii="Symbol" w:hAnsi="Symbol" w:hint="default"/>
+      </w:rPr>
+    </w:lvl>
+    <w:lvl w:ilvl="7" w:tplc="04070003" w:tentative="1">
+      <w:start w:val="1"/>
+      <w:numFmt w:val="bullet"/>
+      <w:lvlText w:val="o"/>
+      <w:lvlJc w:val="left"/>
+      <w:pPr>
+        <w:ind w:left="5760" w:hanging="360"/>
+      </w:pPr>
+      <w:rPr>
+        <w:rFonts w:ascii="Courier New" w:hAnsi="Courier New" w:cs="Courier New" w:hint="default"/>
+      </w:rPr>
+    </w:lvl>
+    <w:lvl w:ilvl="8" w:tplc="04070005" w:tentative="1">
+      <w:start w:val="1"/>
+      <w:numFmt w:val="bullet"/>
+      <w:lvlText w:val=""/>
+      <w:lvlJc w:val="left"/>
+      <w:pPr>
+        <w:ind w:left="6480" w:hanging="360"/>
+      </w:pPr>
+      <w:rPr>
+        <w:rFonts w:ascii="Wingdings" w:hAnsi="Wingdings" w:hint="default"/>
+      </w:rPr>
+    </w:lvl>
+  </w:abstractNum>
+  <w:abstractNum w:abstractNumId="19">
     <w:nsid w:val="60794BE9"/>
     <w:multiLevelType w:val="multilevel"/>
     <w:tmpl w:val="3D9CDD02"/>
@@ -5679,7 +7070,120 @@
       </w:rPr>
     </w:lvl>
   </w:abstractNum>
-  <w:abstractNum w:abstractNumId="16">
+  <w:abstractNum w:abstractNumId="20">
+    <w:nsid w:val="6DF767FE"/>
+    <w:multiLevelType w:val="hybridMultilevel"/>
+    <w:tmpl w:val="B3961EA8"/>
+    <w:lvl w:ilvl="0" w:tplc="04070001">
+      <w:start w:val="1"/>
+      <w:numFmt w:val="bullet"/>
+      <w:lvlText w:val=""/>
+      <w:lvlJc w:val="left"/>
+      <w:pPr>
+        <w:ind w:left="720" w:hanging="360"/>
+      </w:pPr>
+      <w:rPr>
+        <w:rFonts w:ascii="Symbol" w:hAnsi="Symbol" w:hint="default"/>
+      </w:rPr>
+    </w:lvl>
+    <w:lvl w:ilvl="1" w:tplc="04070003">
+      <w:start w:val="1"/>
+      <w:numFmt w:val="bullet"/>
+      <w:lvlText w:val="o"/>
+      <w:lvlJc w:val="left"/>
+      <w:pPr>
+        <w:ind w:left="1440" w:hanging="360"/>
+      </w:pPr>
+      <w:rPr>
+        <w:rFonts w:ascii="Courier New" w:hAnsi="Courier New" w:cs="Courier New" w:hint="default"/>
+      </w:rPr>
+    </w:lvl>
+    <w:lvl w:ilvl="2" w:tplc="04070005" w:tentative="1">
+      <w:start w:val="1"/>
+      <w:numFmt w:val="bullet"/>
+      <w:lvlText w:val=""/>
+      <w:lvlJc w:val="left"/>
+      <w:pPr>
+        <w:ind w:left="2160" w:hanging="360"/>
+      </w:pPr>
+      <w:rPr>
+        <w:rFonts w:ascii="Wingdings" w:hAnsi="Wingdings" w:hint="default"/>
+      </w:rPr>
+    </w:lvl>
+    <w:lvl w:ilvl="3" w:tplc="04070001" w:tentative="1">
+      <w:start w:val="1"/>
+      <w:numFmt w:val="bullet"/>
+      <w:lvlText w:val=""/>
+      <w:lvlJc w:val="left"/>
+      <w:pPr>
+        <w:ind w:left="2880" w:hanging="360"/>
+      </w:pPr>
+      <w:rPr>
+        <w:rFonts w:ascii="Symbol" w:hAnsi="Symbol" w:hint="default"/>
+      </w:rPr>
+    </w:lvl>
+    <w:lvl w:ilvl="4" w:tplc="04070003" w:tentative="1">
+      <w:start w:val="1"/>
+      <w:numFmt w:val="bullet"/>
+      <w:lvlText w:val="o"/>
+      <w:lvlJc w:val="left"/>
+      <w:pPr>
+        <w:ind w:left="3600" w:hanging="360"/>
+      </w:pPr>
+      <w:rPr>
+        <w:rFonts w:ascii="Courier New" w:hAnsi="Courier New" w:cs="Courier New" w:hint="default"/>
+      </w:rPr>
+    </w:lvl>
+    <w:lvl w:ilvl="5" w:tplc="04070005" w:tentative="1">
+      <w:start w:val="1"/>
+      <w:numFmt w:val="bullet"/>
+      <w:lvlText w:val=""/>
+      <w:lvlJc w:val="left"/>
+      <w:pPr>
+        <w:ind w:left="4320" w:hanging="360"/>
+      </w:pPr>
+      <w:rPr>
+        <w:rFonts w:ascii="Wingdings" w:hAnsi="Wingdings" w:hint="default"/>
+      </w:rPr>
+    </w:lvl>
+    <w:lvl w:ilvl="6" w:tplc="04070001" w:tentative="1">
+      <w:start w:val="1"/>
+      <w:numFmt w:val="bullet"/>
+      <w:lvlText w:val=""/>
+      <w:lvlJc w:val="left"/>
+      <w:pPr>
+        <w:ind w:left="5040" w:hanging="360"/>
+      </w:pPr>
+      <w:rPr>
+        <w:rFonts w:ascii="Symbol" w:hAnsi="Symbol" w:hint="default"/>
+      </w:rPr>
+    </w:lvl>
+    <w:lvl w:ilvl="7" w:tplc="04070003" w:tentative="1">
+      <w:start w:val="1"/>
+      <w:numFmt w:val="bullet"/>
+      <w:lvlText w:val="o"/>
+      <w:lvlJc w:val="left"/>
+      <w:pPr>
+        <w:ind w:left="5760" w:hanging="360"/>
+      </w:pPr>
+      <w:rPr>
+        <w:rFonts w:ascii="Courier New" w:hAnsi="Courier New" w:cs="Courier New" w:hint="default"/>
+      </w:rPr>
+    </w:lvl>
+    <w:lvl w:ilvl="8" w:tplc="04070005" w:tentative="1">
+      <w:start w:val="1"/>
+      <w:numFmt w:val="bullet"/>
+      <w:lvlText w:val=""/>
+      <w:lvlJc w:val="left"/>
+      <w:pPr>
+        <w:ind w:left="6480" w:hanging="360"/>
+      </w:pPr>
+      <w:rPr>
+        <w:rFonts w:ascii="Wingdings" w:hAnsi="Wingdings" w:hint="default"/>
+      </w:rPr>
+    </w:lvl>
+  </w:abstractNum>
+  <w:abstractNum w:abstractNumId="21">
     <w:nsid w:val="7E7531A1"/>
     <w:multiLevelType w:val="hybridMultilevel"/>
     <w:tmpl w:val="6D003374"/>
@@ -5793,25 +7297,25 @@
     </w:lvl>
   </w:abstractNum>
   <w:num w:numId="1">
-    <w:abstractNumId w:val="16"/>
+    <w:abstractNumId w:val="21"/>
   </w:num>
   <w:num w:numId="2">
-    <w:abstractNumId w:val="7"/>
+    <w:abstractNumId w:val="8"/>
   </w:num>
   <w:num w:numId="3">
     <w:abstractNumId w:val="1"/>
   </w:num>
   <w:num w:numId="4">
-    <w:abstractNumId w:val="4"/>
+    <w:abstractNumId w:val="5"/>
   </w:num>
   <w:num w:numId="5">
-    <w:abstractNumId w:val="14"/>
+    <w:abstractNumId w:val="17"/>
   </w:num>
   <w:num w:numId="6">
-    <w:abstractNumId w:val="9"/>
+    <w:abstractNumId w:val="10"/>
   </w:num>
   <w:num w:numId="7">
-    <w:abstractNumId w:val="7"/>
+    <w:abstractNumId w:val="8"/>
     <w:lvlOverride w:ilvl="0">
       <w:startOverride w:val="1"/>
     </w:lvlOverride>
@@ -5841,13 +7345,13 @@
     </w:lvlOverride>
   </w:num>
   <w:num w:numId="8">
-    <w:abstractNumId w:val="12"/>
+    <w:abstractNumId w:val="14"/>
   </w:num>
   <w:num w:numId="9">
-    <w:abstractNumId w:val="15"/>
+    <w:abstractNumId w:val="19"/>
   </w:num>
   <w:num w:numId="10">
-    <w:abstractNumId w:val="7"/>
+    <w:abstractNumId w:val="8"/>
     <w:lvlOverride w:ilvl="0">
       <w:startOverride w:val="1"/>
     </w:lvlOverride>
@@ -5877,7 +7381,7 @@
     </w:lvlOverride>
   </w:num>
   <w:num w:numId="11">
-    <w:abstractNumId w:val="4"/>
+    <w:abstractNumId w:val="5"/>
     <w:lvlOverride w:ilvl="0">
       <w:startOverride w:val="1"/>
     </w:lvlOverride>
@@ -5907,7 +7411,7 @@
     </w:lvlOverride>
   </w:num>
   <w:num w:numId="12">
-    <w:abstractNumId w:val="4"/>
+    <w:abstractNumId w:val="5"/>
     <w:lvlOverride w:ilvl="0">
       <w:startOverride w:val="1"/>
     </w:lvlOverride>
@@ -5937,10 +7441,10 @@
     </w:lvlOverride>
   </w:num>
   <w:num w:numId="13">
-    <w:abstractNumId w:val="13"/>
+    <w:abstractNumId w:val="16"/>
   </w:num>
   <w:num w:numId="14">
-    <w:abstractNumId w:val="13"/>
+    <w:abstractNumId w:val="16"/>
     <w:lvlOverride w:ilvl="0">
       <w:startOverride w:val="1"/>
     </w:lvlOverride>
@@ -5970,7 +7474,7 @@
     </w:lvlOverride>
   </w:num>
   <w:num w:numId="15">
-    <w:abstractNumId w:val="13"/>
+    <w:abstractNumId w:val="16"/>
     <w:lvlOverride w:ilvl="0">
       <w:startOverride w:val="1"/>
     </w:lvlOverride>
@@ -6000,7 +7504,7 @@
     </w:lvlOverride>
   </w:num>
   <w:num w:numId="16">
-    <w:abstractNumId w:val="13"/>
+    <w:abstractNumId w:val="16"/>
     <w:lvlOverride w:ilvl="0">
       <w:startOverride w:val="1"/>
     </w:lvlOverride>
@@ -6030,7 +7534,7 @@
     </w:lvlOverride>
   </w:num>
   <w:num w:numId="17">
-    <w:abstractNumId w:val="13"/>
+    <w:abstractNumId w:val="16"/>
     <w:lvlOverride w:ilvl="0">
       <w:startOverride w:val="1"/>
     </w:lvlOverride>
@@ -6060,10 +7564,10 @@
     </w:lvlOverride>
   </w:num>
   <w:num w:numId="18">
-    <w:abstractNumId w:val="10"/>
+    <w:abstractNumId w:val="11"/>
   </w:num>
   <w:num w:numId="19">
-    <w:abstractNumId w:val="13"/>
+    <w:abstractNumId w:val="16"/>
     <w:lvlOverride w:ilvl="0">
       <w:startOverride w:val="1"/>
     </w:lvlOverride>
@@ -6093,7 +7597,7 @@
     </w:lvlOverride>
   </w:num>
   <w:num w:numId="20">
-    <w:abstractNumId w:val="10"/>
+    <w:abstractNumId w:val="11"/>
     <w:lvlOverride w:ilvl="0">
       <w:startOverride w:val="1"/>
     </w:lvlOverride>
@@ -6123,7 +7627,7 @@
     </w:lvlOverride>
   </w:num>
   <w:num w:numId="21">
-    <w:abstractNumId w:val="10"/>
+    <w:abstractNumId w:val="11"/>
     <w:lvlOverride w:ilvl="0">
       <w:startOverride w:val="1"/>
     </w:lvlOverride>
@@ -6153,10 +7657,10 @@
     </w:lvlOverride>
   </w:num>
   <w:num w:numId="22">
-    <w:abstractNumId w:val="11"/>
+    <w:abstractNumId w:val="13"/>
   </w:num>
   <w:num w:numId="23">
-    <w:abstractNumId w:val="13"/>
+    <w:abstractNumId w:val="16"/>
     <w:lvlOverride w:ilvl="0">
       <w:startOverride w:val="1"/>
     </w:lvlOverride>
@@ -6186,19 +7690,19 @@
     </w:lvlOverride>
   </w:num>
   <w:num w:numId="24">
-    <w:abstractNumId w:val="13"/>
+    <w:abstractNumId w:val="16"/>
   </w:num>
   <w:num w:numId="25">
-    <w:abstractNumId w:val="13"/>
+    <w:abstractNumId w:val="16"/>
   </w:num>
   <w:num w:numId="26">
-    <w:abstractNumId w:val="13"/>
+    <w:abstractNumId w:val="16"/>
   </w:num>
   <w:num w:numId="27">
-    <w:abstractNumId w:val="13"/>
+    <w:abstractNumId w:val="16"/>
   </w:num>
   <w:num w:numId="28">
-    <w:abstractNumId w:val="13"/>
+    <w:abstractNumId w:val="16"/>
     <w:lvlOverride w:ilvl="0">
       <w:startOverride w:val="1"/>
     </w:lvlOverride>
@@ -6228,7 +7732,7 @@
     </w:lvlOverride>
   </w:num>
   <w:num w:numId="29">
-    <w:abstractNumId w:val="13"/>
+    <w:abstractNumId w:val="16"/>
     <w:lvlOverride w:ilvl="0">
       <w:startOverride w:val="1"/>
     </w:lvlOverride>
@@ -6258,7 +7762,7 @@
     </w:lvlOverride>
   </w:num>
   <w:num w:numId="30">
-    <w:abstractNumId w:val="13"/>
+    <w:abstractNumId w:val="16"/>
     <w:lvlOverride w:ilvl="0">
       <w:startOverride w:val="1"/>
     </w:lvlOverride>
@@ -6288,13 +7792,13 @@
     </w:lvlOverride>
   </w:num>
   <w:num w:numId="31">
-    <w:abstractNumId w:val="8"/>
+    <w:abstractNumId w:val="9"/>
   </w:num>
   <w:num w:numId="32">
-    <w:abstractNumId w:val="5"/>
+    <w:abstractNumId w:val="6"/>
   </w:num>
   <w:num w:numId="33">
-    <w:abstractNumId w:val="8"/>
+    <w:abstractNumId w:val="9"/>
     <w:lvlOverride w:ilvl="0">
       <w:startOverride w:val="1"/>
     </w:lvlOverride>
@@ -6357,7 +7861,7 @@
     </w:lvlOverride>
   </w:num>
   <w:num w:numId="36">
-    <w:abstractNumId w:val="8"/>
+    <w:abstractNumId w:val="9"/>
     <w:lvlOverride w:ilvl="0">
       <w:startOverride w:val="1"/>
     </w:lvlOverride>
@@ -6405,7 +7909,22 @@
     <w:abstractNumId w:val="2"/>
   </w:num>
   <w:num w:numId="43">
-    <w:abstractNumId w:val="6"/>
+    <w:abstractNumId w:val="7"/>
+  </w:num>
+  <w:num w:numId="44">
+    <w:abstractNumId w:val="20"/>
+  </w:num>
+  <w:num w:numId="45">
+    <w:abstractNumId w:val="18"/>
+  </w:num>
+  <w:num w:numId="46">
+    <w:abstractNumId w:val="15"/>
+  </w:num>
+  <w:num w:numId="47">
+    <w:abstractNumId w:val="12"/>
+  </w:num>
+  <w:num w:numId="48">
+    <w:abstractNumId w:val="4"/>
   </w:num>
 </w:numbering>
 </file>
@@ -10821,12 +12340,23 @@
       </dgm:t>
     </dgm:pt>
     <dgm:pt modelId="{EBA65594-F0D8-417F-A8C0-8B4974FF7B05}">
-      <dgm:prSet phldrT="[Text]" custT="1"/>
-      <dgm:spPr>
-        <a:solidFill>
-          <a:schemeClr val="accent3"/>
-        </a:solidFill>
-      </dgm:spPr>
+      <dgm:prSet phldrT="[Text]" custT="1">
+        <dgm:style>
+          <a:lnRef idx="2">
+            <a:schemeClr val="accent3"/>
+          </a:lnRef>
+          <a:fillRef idx="1">
+            <a:schemeClr val="lt1"/>
+          </a:fillRef>
+          <a:effectRef idx="0">
+            <a:schemeClr val="accent3"/>
+          </a:effectRef>
+          <a:fontRef idx="minor">
+            <a:schemeClr val="dk1"/>
+          </a:fontRef>
+        </dgm:style>
+      </dgm:prSet>
+      <dgm:spPr/>
       <dgm:t>
         <a:bodyPr/>
         <a:lstStyle/>
@@ -10905,6 +12435,13 @@
         </dgm:presLayoutVars>
       </dgm:prSet>
       <dgm:spPr/>
+      <dgm:t>
+        <a:bodyPr/>
+        <a:lstStyle/>
+        <a:p>
+          <a:endParaRPr lang="de-DE"/>
+        </a:p>
+      </dgm:t>
     </dgm:pt>
     <dgm:pt modelId="{48211093-16F6-492D-806C-013D9E408995}" type="pres">
       <dgm:prSet presAssocID="{E5C4CA86-4C48-48B9-A0A6-A1982378D82F}" presName="parTxOnly" presStyleLbl="node1" presStyleIdx="0" presStyleCnt="3">
@@ -10915,10 +12452,24 @@
         </dgm:presLayoutVars>
       </dgm:prSet>
       <dgm:spPr/>
+      <dgm:t>
+        <a:bodyPr/>
+        <a:lstStyle/>
+        <a:p>
+          <a:endParaRPr lang="de-DE"/>
+        </a:p>
+      </dgm:t>
     </dgm:pt>
     <dgm:pt modelId="{FAC2C440-ED3A-4ECC-A4AD-2A4021CC9E6A}" type="pres">
       <dgm:prSet presAssocID="{4D571D74-BFC4-4731-9FD7-DA5CD1ED2774}" presName="parTxOnlySpace" presStyleCnt="0"/>
       <dgm:spPr/>
+      <dgm:t>
+        <a:bodyPr/>
+        <a:lstStyle/>
+        <a:p>
+          <a:endParaRPr lang="de-DE"/>
+        </a:p>
+      </dgm:t>
     </dgm:pt>
     <dgm:pt modelId="{40D37583-E5C0-4EA9-9AB1-70B05BA374B2}" type="pres">
       <dgm:prSet presAssocID="{EBA65594-F0D8-417F-A8C0-8B4974FF7B05}" presName="parTxOnly" presStyleLbl="node1" presStyleIdx="1" presStyleCnt="3">
@@ -10929,13 +12480,27 @@
         </dgm:presLayoutVars>
       </dgm:prSet>
       <dgm:spPr/>
+      <dgm:t>
+        <a:bodyPr/>
+        <a:lstStyle/>
+        <a:p>
+          <a:endParaRPr lang="de-DE"/>
+        </a:p>
+      </dgm:t>
     </dgm:pt>
     <dgm:pt modelId="{10C39741-3FF8-4734-A550-A51A0679C40C}" type="pres">
       <dgm:prSet presAssocID="{BC535E59-EE9E-43B7-B6C6-A69D67D4E819}" presName="parTxOnlySpace" presStyleCnt="0"/>
       <dgm:spPr/>
+      <dgm:t>
+        <a:bodyPr/>
+        <a:lstStyle/>
+        <a:p>
+          <a:endParaRPr lang="de-DE"/>
+        </a:p>
+      </dgm:t>
     </dgm:pt>
     <dgm:pt modelId="{B0A8CBC0-1794-4E7F-9AA5-7BB7639A4AE8}" type="pres">
-      <dgm:prSet presAssocID="{4F8B4D19-41DD-46A7-A532-962CEFC734D5}" presName="parTxOnly" presStyleLbl="node1" presStyleIdx="2" presStyleCnt="3">
+      <dgm:prSet presAssocID="{4F8B4D19-41DD-46A7-A532-962CEFC734D5}" presName="parTxOnly" presStyleLbl="node1" presStyleIdx="2" presStyleCnt="3" custLinFactNeighborX="5685">
         <dgm:presLayoutVars>
           <dgm:chMax val="0"/>
           <dgm:chPref val="0"/>
@@ -10943,21 +12508,28 @@
         </dgm:presLayoutVars>
       </dgm:prSet>
       <dgm:spPr/>
+      <dgm:t>
+        <a:bodyPr/>
+        <a:lstStyle/>
+        <a:p>
+          <a:endParaRPr lang="de-DE"/>
+        </a:p>
+      </dgm:t>
     </dgm:pt>
   </dgm:ptLst>
   <dgm:cxnLst>
-    <dgm:cxn modelId="{81197FD6-2C69-46FC-B9A9-2093EB28A204}" type="presOf" srcId="{EBA65594-F0D8-417F-A8C0-8B4974FF7B05}" destId="{40D37583-E5C0-4EA9-9AB1-70B05BA374B2}" srcOrd="0" destOrd="0" presId="urn:microsoft.com/office/officeart/2005/8/layout/chevron1"/>
+    <dgm:cxn modelId="{2F63D70A-5890-48C4-8081-407770C9C13A}" type="presOf" srcId="{A098BB04-23DC-4E7A-8A8A-2DBC5A1EA15A}" destId="{AF567B5B-1AE5-467B-9D1A-ABB9FD43EDA8}" srcOrd="0" destOrd="0" presId="urn:microsoft.com/office/officeart/2005/8/layout/chevron1"/>
+    <dgm:cxn modelId="{66CF4835-F6AA-40B3-9601-180E0C55F3EC}" type="presOf" srcId="{EBA65594-F0D8-417F-A8C0-8B4974FF7B05}" destId="{40D37583-E5C0-4EA9-9AB1-70B05BA374B2}" srcOrd="0" destOrd="0" presId="urn:microsoft.com/office/officeart/2005/8/layout/chevron1"/>
     <dgm:cxn modelId="{3C7D6F43-1081-4434-B251-71CB73CB9939}" srcId="{A098BB04-23DC-4E7A-8A8A-2DBC5A1EA15A}" destId="{E5C4CA86-4C48-48B9-A0A6-A1982378D82F}" srcOrd="0" destOrd="0" parTransId="{F4CF35D9-72ED-4FB3-A002-C93AA2F7177C}" sibTransId="{4D571D74-BFC4-4731-9FD7-DA5CD1ED2774}"/>
     <dgm:cxn modelId="{EC529A0C-5B61-45D9-8FEF-6E9DFD7F8B24}" srcId="{A098BB04-23DC-4E7A-8A8A-2DBC5A1EA15A}" destId="{4F8B4D19-41DD-46A7-A532-962CEFC734D5}" srcOrd="2" destOrd="0" parTransId="{348378B6-83FF-4597-8D19-6447963549E5}" sibTransId="{F3F621E7-397E-4441-8588-E1CAB5266DEA}"/>
-    <dgm:cxn modelId="{1E08B577-64A9-484A-82A3-9AAED365FC92}" type="presOf" srcId="{E5C4CA86-4C48-48B9-A0A6-A1982378D82F}" destId="{48211093-16F6-492D-806C-013D9E408995}" srcOrd="0" destOrd="0" presId="urn:microsoft.com/office/officeart/2005/8/layout/chevron1"/>
-    <dgm:cxn modelId="{B0F0CE76-6C45-4755-BAA0-99E116D3576B}" type="presOf" srcId="{4F8B4D19-41DD-46A7-A532-962CEFC734D5}" destId="{B0A8CBC0-1794-4E7F-9AA5-7BB7639A4AE8}" srcOrd="0" destOrd="0" presId="urn:microsoft.com/office/officeart/2005/8/layout/chevron1"/>
-    <dgm:cxn modelId="{514DF3F6-4A73-48C6-9C7F-5087C677D193}" type="presOf" srcId="{A098BB04-23DC-4E7A-8A8A-2DBC5A1EA15A}" destId="{AF567B5B-1AE5-467B-9D1A-ABB9FD43EDA8}" srcOrd="0" destOrd="0" presId="urn:microsoft.com/office/officeart/2005/8/layout/chevron1"/>
+    <dgm:cxn modelId="{7F5E0001-5A30-4B31-BFB7-4EA45040CE87}" type="presOf" srcId="{E5C4CA86-4C48-48B9-A0A6-A1982378D82F}" destId="{48211093-16F6-492D-806C-013D9E408995}" srcOrd="0" destOrd="0" presId="urn:microsoft.com/office/officeart/2005/8/layout/chevron1"/>
+    <dgm:cxn modelId="{93ABD757-120F-4EDB-B062-8FB26BEEE4E4}" type="presOf" srcId="{4F8B4D19-41DD-46A7-A532-962CEFC734D5}" destId="{B0A8CBC0-1794-4E7F-9AA5-7BB7639A4AE8}" srcOrd="0" destOrd="0" presId="urn:microsoft.com/office/officeart/2005/8/layout/chevron1"/>
     <dgm:cxn modelId="{60EB1E61-655D-4FD3-88CE-23F4B52CEAC9}" srcId="{A098BB04-23DC-4E7A-8A8A-2DBC5A1EA15A}" destId="{EBA65594-F0D8-417F-A8C0-8B4974FF7B05}" srcOrd="1" destOrd="0" parTransId="{65981329-6437-4250-8C5E-FE25FB144E94}" sibTransId="{BC535E59-EE9E-43B7-B6C6-A69D67D4E819}"/>
-    <dgm:cxn modelId="{F4A3EB1A-D958-4B6C-BB7A-FC6280FDD88E}" type="presParOf" srcId="{AF567B5B-1AE5-467B-9D1A-ABB9FD43EDA8}" destId="{48211093-16F6-492D-806C-013D9E408995}" srcOrd="0" destOrd="0" presId="urn:microsoft.com/office/officeart/2005/8/layout/chevron1"/>
-    <dgm:cxn modelId="{796DB7AC-5624-4D90-919B-DB325D85CF9E}" type="presParOf" srcId="{AF567B5B-1AE5-467B-9D1A-ABB9FD43EDA8}" destId="{FAC2C440-ED3A-4ECC-A4AD-2A4021CC9E6A}" srcOrd="1" destOrd="0" presId="urn:microsoft.com/office/officeart/2005/8/layout/chevron1"/>
-    <dgm:cxn modelId="{8903AFD2-7F1D-4E47-BAE8-1B8EE818BBC8}" type="presParOf" srcId="{AF567B5B-1AE5-467B-9D1A-ABB9FD43EDA8}" destId="{40D37583-E5C0-4EA9-9AB1-70B05BA374B2}" srcOrd="2" destOrd="0" presId="urn:microsoft.com/office/officeart/2005/8/layout/chevron1"/>
-    <dgm:cxn modelId="{E0E75BC2-3DB1-46C0-BD3F-98EBFAB40E77}" type="presParOf" srcId="{AF567B5B-1AE5-467B-9D1A-ABB9FD43EDA8}" destId="{10C39741-3FF8-4734-A550-A51A0679C40C}" srcOrd="3" destOrd="0" presId="urn:microsoft.com/office/officeart/2005/8/layout/chevron1"/>
-    <dgm:cxn modelId="{30B304B9-8E43-49FC-AF0B-C00524379849}" type="presParOf" srcId="{AF567B5B-1AE5-467B-9D1A-ABB9FD43EDA8}" destId="{B0A8CBC0-1794-4E7F-9AA5-7BB7639A4AE8}" srcOrd="4" destOrd="0" presId="urn:microsoft.com/office/officeart/2005/8/layout/chevron1"/>
+    <dgm:cxn modelId="{4894C714-8A3B-404F-89AE-483801F531C4}" type="presParOf" srcId="{AF567B5B-1AE5-467B-9D1A-ABB9FD43EDA8}" destId="{48211093-16F6-492D-806C-013D9E408995}" srcOrd="0" destOrd="0" presId="urn:microsoft.com/office/officeart/2005/8/layout/chevron1"/>
+    <dgm:cxn modelId="{262DD1C4-9F29-495D-8F74-64F2C20DAA37}" type="presParOf" srcId="{AF567B5B-1AE5-467B-9D1A-ABB9FD43EDA8}" destId="{FAC2C440-ED3A-4ECC-A4AD-2A4021CC9E6A}" srcOrd="1" destOrd="0" presId="urn:microsoft.com/office/officeart/2005/8/layout/chevron1"/>
+    <dgm:cxn modelId="{7F99CFE4-E604-401D-9152-22E0206946EB}" type="presParOf" srcId="{AF567B5B-1AE5-467B-9D1A-ABB9FD43EDA8}" destId="{40D37583-E5C0-4EA9-9AB1-70B05BA374B2}" srcOrd="2" destOrd="0" presId="urn:microsoft.com/office/officeart/2005/8/layout/chevron1"/>
+    <dgm:cxn modelId="{11EA20FF-E0C0-4348-84ED-54CDE7256221}" type="presParOf" srcId="{AF567B5B-1AE5-467B-9D1A-ABB9FD43EDA8}" destId="{10C39741-3FF8-4734-A550-A51A0679C40C}" srcOrd="3" destOrd="0" presId="urn:microsoft.com/office/officeart/2005/8/layout/chevron1"/>
+    <dgm:cxn modelId="{351B0B02-C6C6-49FE-A1AA-71246F0BE263}" type="presParOf" srcId="{AF567B5B-1AE5-467B-9D1A-ABB9FD43EDA8}" destId="{B0A8CBC0-1794-4E7F-9AA5-7BB7639A4AE8}" srcOrd="4" destOrd="0" presId="urn:microsoft.com/office/officeart/2005/8/layout/chevron1"/>
   </dgm:cxnLst>
   <dgm:bg/>
   <dgm:whole/>
@@ -11020,12 +12592,23 @@
       </dgm:t>
     </dgm:pt>
     <dgm:pt modelId="{EBA65594-F0D8-417F-A8C0-8B4974FF7B05}">
-      <dgm:prSet phldrT="[Text]" custT="1"/>
-      <dgm:spPr>
-        <a:solidFill>
-          <a:schemeClr val="accent1"/>
-        </a:solidFill>
-      </dgm:spPr>
+      <dgm:prSet phldrT="[Text]" custT="1">
+        <dgm:style>
+          <a:lnRef idx="2">
+            <a:schemeClr val="accent1"/>
+          </a:lnRef>
+          <a:fillRef idx="1">
+            <a:schemeClr val="lt1"/>
+          </a:fillRef>
+          <a:effectRef idx="0">
+            <a:schemeClr val="accent1"/>
+          </a:effectRef>
+          <a:fontRef idx="minor">
+            <a:schemeClr val="dk1"/>
+          </a:fontRef>
+        </dgm:style>
+      </dgm:prSet>
+      <dgm:spPr/>
       <dgm:t>
         <a:bodyPr/>
         <a:lstStyle/>
@@ -11140,6 +12723,13 @@
         </dgm:presLayoutVars>
       </dgm:prSet>
       <dgm:spPr/>
+      <dgm:t>
+        <a:bodyPr/>
+        <a:lstStyle/>
+        <a:p>
+          <a:endParaRPr lang="de-DE"/>
+        </a:p>
+      </dgm:t>
     </dgm:pt>
     <dgm:pt modelId="{48211093-16F6-492D-806C-013D9E408995}" type="pres">
       <dgm:prSet presAssocID="{E5C4CA86-4C48-48B9-A0A6-A1982378D82F}" presName="parTxOnly" presStyleLbl="node1" presStyleIdx="0" presStyleCnt="4">
@@ -11171,6 +12761,13 @@
         </dgm:presLayoutVars>
       </dgm:prSet>
       <dgm:spPr/>
+      <dgm:t>
+        <a:bodyPr/>
+        <a:lstStyle/>
+        <a:p>
+          <a:endParaRPr lang="de-DE"/>
+        </a:p>
+      </dgm:t>
     </dgm:pt>
     <dgm:pt modelId="{10C39741-3FF8-4734-A550-A51A0679C40C}" type="pres">
       <dgm:prSet presAssocID="{BC535E59-EE9E-43B7-B6C6-A69D67D4E819}" presName="parTxOnlySpace" presStyleCnt="0"/>
@@ -11185,6 +12782,13 @@
         </dgm:presLayoutVars>
       </dgm:prSet>
       <dgm:spPr/>
+      <dgm:t>
+        <a:bodyPr/>
+        <a:lstStyle/>
+        <a:p>
+          <a:endParaRPr lang="de-DE"/>
+        </a:p>
+      </dgm:t>
     </dgm:pt>
     <dgm:pt modelId="{DD2B13DA-0893-4086-B807-BF55EA5E0DAD}" type="pres">
       <dgm:prSet presAssocID="{F3F621E7-397E-4441-8588-E1CAB5266DEA}" presName="parTxOnlySpace" presStyleCnt="0"/>
@@ -11209,22 +12813,22 @@
     </dgm:pt>
   </dgm:ptLst>
   <dgm:cxnLst>
-    <dgm:cxn modelId="{D424F9FB-D2A1-4D07-9091-0B07983CC70F}" type="presOf" srcId="{EBA65594-F0D8-417F-A8C0-8B4974FF7B05}" destId="{40D37583-E5C0-4EA9-9AB1-70B05BA374B2}" srcOrd="0" destOrd="0" presId="urn:microsoft.com/office/officeart/2005/8/layout/chevron1"/>
-    <dgm:cxn modelId="{A2101C34-393D-4B0C-8A79-2DE314DE0058}" type="presOf" srcId="{E5C4CA86-4C48-48B9-A0A6-A1982378D82F}" destId="{48211093-16F6-492D-806C-013D9E408995}" srcOrd="0" destOrd="0" presId="urn:microsoft.com/office/officeart/2005/8/layout/chevron1"/>
-    <dgm:cxn modelId="{C737925E-F872-41A8-A6B2-5C2C5D51DC24}" type="presOf" srcId="{A098BB04-23DC-4E7A-8A8A-2DBC5A1EA15A}" destId="{AF567B5B-1AE5-467B-9D1A-ABB9FD43EDA8}" srcOrd="0" destOrd="0" presId="urn:microsoft.com/office/officeart/2005/8/layout/chevron1"/>
-    <dgm:cxn modelId="{988813DE-3E88-4C3A-B0B7-6335B07F984B}" type="presOf" srcId="{4F8B4D19-41DD-46A7-A532-962CEFC734D5}" destId="{B0A8CBC0-1794-4E7F-9AA5-7BB7639A4AE8}" srcOrd="0" destOrd="0" presId="urn:microsoft.com/office/officeart/2005/8/layout/chevron1"/>
-    <dgm:cxn modelId="{9DE7874E-7E21-4F73-B5E1-A44D04F6DD1E}" type="presOf" srcId="{BC3FCE93-9F7B-459F-AB3F-7F18CABA24B0}" destId="{E154E153-3AEF-48D9-99F7-6F2B8CB15958}" srcOrd="0" destOrd="0" presId="urn:microsoft.com/office/officeart/2005/8/layout/chevron1"/>
+    <dgm:cxn modelId="{3585ECC8-51CC-4B15-8C63-4CE57D07A277}" type="presOf" srcId="{4F8B4D19-41DD-46A7-A532-962CEFC734D5}" destId="{B0A8CBC0-1794-4E7F-9AA5-7BB7639A4AE8}" srcOrd="0" destOrd="0" presId="urn:microsoft.com/office/officeart/2005/8/layout/chevron1"/>
+    <dgm:cxn modelId="{63A61964-B1F4-4A27-8910-B180C01CA6DF}" type="presOf" srcId="{A098BB04-23DC-4E7A-8A8A-2DBC5A1EA15A}" destId="{AF567B5B-1AE5-467B-9D1A-ABB9FD43EDA8}" srcOrd="0" destOrd="0" presId="urn:microsoft.com/office/officeart/2005/8/layout/chevron1"/>
+    <dgm:cxn modelId="{978C9EDB-45D3-44A4-828E-04A524EA8FA6}" type="presOf" srcId="{E5C4CA86-4C48-48B9-A0A6-A1982378D82F}" destId="{48211093-16F6-492D-806C-013D9E408995}" srcOrd="0" destOrd="0" presId="urn:microsoft.com/office/officeart/2005/8/layout/chevron1"/>
     <dgm:cxn modelId="{EC529A0C-5B61-45D9-8FEF-6E9DFD7F8B24}" srcId="{A098BB04-23DC-4E7A-8A8A-2DBC5A1EA15A}" destId="{4F8B4D19-41DD-46A7-A532-962CEFC734D5}" srcOrd="2" destOrd="0" parTransId="{348378B6-83FF-4597-8D19-6447963549E5}" sibTransId="{F3F621E7-397E-4441-8588-E1CAB5266DEA}"/>
     <dgm:cxn modelId="{BFCA50E4-B595-4157-BBE4-7FDE874C3AD0}" srcId="{A098BB04-23DC-4E7A-8A8A-2DBC5A1EA15A}" destId="{BC3FCE93-9F7B-459F-AB3F-7F18CABA24B0}" srcOrd="3" destOrd="0" parTransId="{F0102B6D-8122-4E88-9C29-1EB04CE101F0}" sibTransId="{3C6973A3-AF98-45A9-8612-E6F8630E8BD5}"/>
     <dgm:cxn modelId="{3C7D6F43-1081-4434-B251-71CB73CB9939}" srcId="{A098BB04-23DC-4E7A-8A8A-2DBC5A1EA15A}" destId="{E5C4CA86-4C48-48B9-A0A6-A1982378D82F}" srcOrd="0" destOrd="0" parTransId="{F4CF35D9-72ED-4FB3-A002-C93AA2F7177C}" sibTransId="{4D571D74-BFC4-4731-9FD7-DA5CD1ED2774}"/>
     <dgm:cxn modelId="{60EB1E61-655D-4FD3-88CE-23F4B52CEAC9}" srcId="{A098BB04-23DC-4E7A-8A8A-2DBC5A1EA15A}" destId="{EBA65594-F0D8-417F-A8C0-8B4974FF7B05}" srcOrd="1" destOrd="0" parTransId="{65981329-6437-4250-8C5E-FE25FB144E94}" sibTransId="{BC535E59-EE9E-43B7-B6C6-A69D67D4E819}"/>
-    <dgm:cxn modelId="{3C549332-996B-4487-A8AC-884EEA48AF3F}" type="presParOf" srcId="{AF567B5B-1AE5-467B-9D1A-ABB9FD43EDA8}" destId="{48211093-16F6-492D-806C-013D9E408995}" srcOrd="0" destOrd="0" presId="urn:microsoft.com/office/officeart/2005/8/layout/chevron1"/>
-    <dgm:cxn modelId="{701D4A26-39C6-4920-A28A-2CFA49F73F24}" type="presParOf" srcId="{AF567B5B-1AE5-467B-9D1A-ABB9FD43EDA8}" destId="{FAC2C440-ED3A-4ECC-A4AD-2A4021CC9E6A}" srcOrd="1" destOrd="0" presId="urn:microsoft.com/office/officeart/2005/8/layout/chevron1"/>
-    <dgm:cxn modelId="{59601F4C-8A9D-46FF-AE08-68624BBFBC69}" type="presParOf" srcId="{AF567B5B-1AE5-467B-9D1A-ABB9FD43EDA8}" destId="{40D37583-E5C0-4EA9-9AB1-70B05BA374B2}" srcOrd="2" destOrd="0" presId="urn:microsoft.com/office/officeart/2005/8/layout/chevron1"/>
-    <dgm:cxn modelId="{E144C56E-F335-42A5-81D2-4CD90AA412B0}" type="presParOf" srcId="{AF567B5B-1AE5-467B-9D1A-ABB9FD43EDA8}" destId="{10C39741-3FF8-4734-A550-A51A0679C40C}" srcOrd="3" destOrd="0" presId="urn:microsoft.com/office/officeart/2005/8/layout/chevron1"/>
-    <dgm:cxn modelId="{14FC5B6E-175F-4753-AD75-817E961E0D95}" type="presParOf" srcId="{AF567B5B-1AE5-467B-9D1A-ABB9FD43EDA8}" destId="{B0A8CBC0-1794-4E7F-9AA5-7BB7639A4AE8}" srcOrd="4" destOrd="0" presId="urn:microsoft.com/office/officeart/2005/8/layout/chevron1"/>
-    <dgm:cxn modelId="{F062C85F-B5EA-45BC-B0EB-5B3CD4D74D32}" type="presParOf" srcId="{AF567B5B-1AE5-467B-9D1A-ABB9FD43EDA8}" destId="{DD2B13DA-0893-4086-B807-BF55EA5E0DAD}" srcOrd="5" destOrd="0" presId="urn:microsoft.com/office/officeart/2005/8/layout/chevron1"/>
-    <dgm:cxn modelId="{8334E337-F356-40C5-84FF-2A8AFD35BE6C}" type="presParOf" srcId="{AF567B5B-1AE5-467B-9D1A-ABB9FD43EDA8}" destId="{E154E153-3AEF-48D9-99F7-6F2B8CB15958}" srcOrd="6" destOrd="0" presId="urn:microsoft.com/office/officeart/2005/8/layout/chevron1"/>
+    <dgm:cxn modelId="{48703612-EC2D-4928-A99C-180712A12A46}" type="presOf" srcId="{BC3FCE93-9F7B-459F-AB3F-7F18CABA24B0}" destId="{E154E153-3AEF-48D9-99F7-6F2B8CB15958}" srcOrd="0" destOrd="0" presId="urn:microsoft.com/office/officeart/2005/8/layout/chevron1"/>
+    <dgm:cxn modelId="{CA6D29BA-9B4E-43D6-9E58-6F52BDACD57C}" type="presOf" srcId="{EBA65594-F0D8-417F-A8C0-8B4974FF7B05}" destId="{40D37583-E5C0-4EA9-9AB1-70B05BA374B2}" srcOrd="0" destOrd="0" presId="urn:microsoft.com/office/officeart/2005/8/layout/chevron1"/>
+    <dgm:cxn modelId="{8CD5B5E3-652D-446F-BD8C-D57FE76463BE}" type="presParOf" srcId="{AF567B5B-1AE5-467B-9D1A-ABB9FD43EDA8}" destId="{48211093-16F6-492D-806C-013D9E408995}" srcOrd="0" destOrd="0" presId="urn:microsoft.com/office/officeart/2005/8/layout/chevron1"/>
+    <dgm:cxn modelId="{D6966B25-80BF-4B4A-AE40-8FB69E6A4A1F}" type="presParOf" srcId="{AF567B5B-1AE5-467B-9D1A-ABB9FD43EDA8}" destId="{FAC2C440-ED3A-4ECC-A4AD-2A4021CC9E6A}" srcOrd="1" destOrd="0" presId="urn:microsoft.com/office/officeart/2005/8/layout/chevron1"/>
+    <dgm:cxn modelId="{31A92C48-1C24-4E94-8A51-0E44AF54AD27}" type="presParOf" srcId="{AF567B5B-1AE5-467B-9D1A-ABB9FD43EDA8}" destId="{40D37583-E5C0-4EA9-9AB1-70B05BA374B2}" srcOrd="2" destOrd="0" presId="urn:microsoft.com/office/officeart/2005/8/layout/chevron1"/>
+    <dgm:cxn modelId="{468F60F3-567A-4C56-AE57-C13A9C69A1E8}" type="presParOf" srcId="{AF567B5B-1AE5-467B-9D1A-ABB9FD43EDA8}" destId="{10C39741-3FF8-4734-A550-A51A0679C40C}" srcOrd="3" destOrd="0" presId="urn:microsoft.com/office/officeart/2005/8/layout/chevron1"/>
+    <dgm:cxn modelId="{8CA9879E-28E5-4379-B7FB-6368379832CD}" type="presParOf" srcId="{AF567B5B-1AE5-467B-9D1A-ABB9FD43EDA8}" destId="{B0A8CBC0-1794-4E7F-9AA5-7BB7639A4AE8}" srcOrd="4" destOrd="0" presId="urn:microsoft.com/office/officeart/2005/8/layout/chevron1"/>
+    <dgm:cxn modelId="{609B0EAE-1378-4117-A629-E21C44247E31}" type="presParOf" srcId="{AF567B5B-1AE5-467B-9D1A-ABB9FD43EDA8}" destId="{DD2B13DA-0893-4086-B807-BF55EA5E0DAD}" srcOrd="5" destOrd="0" presId="urn:microsoft.com/office/officeart/2005/8/layout/chevron1"/>
+    <dgm:cxn modelId="{8DAA4C9C-FAA5-4F5A-82F2-868E2EA93253}" type="presParOf" srcId="{AF567B5B-1AE5-467B-9D1A-ABB9FD43EDA8}" destId="{E154E153-3AEF-48D9-99F7-6F2B8CB15958}" srcOrd="6" destOrd="0" presId="urn:microsoft.com/office/officeart/2005/8/layout/chevron1"/>
   </dgm:cxnLst>
   <dgm:bg/>
   <dgm:whole/>
@@ -11287,12 +12891,23 @@
       </dgm:t>
     </dgm:pt>
     <dgm:pt modelId="{EBA65594-F0D8-417F-A8C0-8B4974FF7B05}">
-      <dgm:prSet phldrT="[Text]" custT="1"/>
-      <dgm:spPr>
-        <a:solidFill>
-          <a:schemeClr val="accent6"/>
-        </a:solidFill>
-      </dgm:spPr>
+      <dgm:prSet phldrT="[Text]" custT="1">
+        <dgm:style>
+          <a:lnRef idx="2">
+            <a:schemeClr val="accent6"/>
+          </a:lnRef>
+          <a:fillRef idx="1">
+            <a:schemeClr val="lt1"/>
+          </a:fillRef>
+          <a:effectRef idx="0">
+            <a:schemeClr val="accent6"/>
+          </a:effectRef>
+          <a:fontRef idx="minor">
+            <a:schemeClr val="dk1"/>
+          </a:fontRef>
+        </dgm:style>
+      </dgm:prSet>
+      <dgm:spPr/>
       <dgm:t>
         <a:bodyPr/>
         <a:lstStyle/>
@@ -11371,6 +12986,13 @@
         </dgm:presLayoutVars>
       </dgm:prSet>
       <dgm:spPr/>
+      <dgm:t>
+        <a:bodyPr/>
+        <a:lstStyle/>
+        <a:p>
+          <a:endParaRPr lang="de-DE"/>
+        </a:p>
+      </dgm:t>
     </dgm:pt>
     <dgm:pt modelId="{48211093-16F6-492D-806C-013D9E408995}" type="pres">
       <dgm:prSet presAssocID="{E5C4CA86-4C48-48B9-A0A6-A1982378D82F}" presName="parTxOnly" presStyleLbl="node1" presStyleIdx="0" presStyleCnt="3">
@@ -11381,6 +13003,13 @@
         </dgm:presLayoutVars>
       </dgm:prSet>
       <dgm:spPr/>
+      <dgm:t>
+        <a:bodyPr/>
+        <a:lstStyle/>
+        <a:p>
+          <a:endParaRPr lang="de-DE"/>
+        </a:p>
+      </dgm:t>
     </dgm:pt>
     <dgm:pt modelId="{FAC2C440-ED3A-4ECC-A4AD-2A4021CC9E6A}" type="pres">
       <dgm:prSet presAssocID="{4D571D74-BFC4-4731-9FD7-DA5CD1ED2774}" presName="parTxOnlySpace" presStyleCnt="0"/>
@@ -11395,13 +13024,20 @@
         </dgm:presLayoutVars>
       </dgm:prSet>
       <dgm:spPr/>
+      <dgm:t>
+        <a:bodyPr/>
+        <a:lstStyle/>
+        <a:p>
+          <a:endParaRPr lang="de-DE"/>
+        </a:p>
+      </dgm:t>
     </dgm:pt>
     <dgm:pt modelId="{10C39741-3FF8-4734-A550-A51A0679C40C}" type="pres">
       <dgm:prSet presAssocID="{BC535E59-EE9E-43B7-B6C6-A69D67D4E819}" presName="parTxOnlySpace" presStyleCnt="0"/>
       <dgm:spPr/>
     </dgm:pt>
     <dgm:pt modelId="{B0A8CBC0-1794-4E7F-9AA5-7BB7639A4AE8}" type="pres">
-      <dgm:prSet presAssocID="{4F8B4D19-41DD-46A7-A532-962CEFC734D5}" presName="parTxOnly" presStyleLbl="node1" presStyleIdx="2" presStyleCnt="3">
+      <dgm:prSet presAssocID="{4F8B4D19-41DD-46A7-A532-962CEFC734D5}" presName="parTxOnly" presStyleLbl="node1" presStyleIdx="2" presStyleCnt="3" custLinFactNeighborX="5685">
         <dgm:presLayoutVars>
           <dgm:chMax val="0"/>
           <dgm:chPref val="0"/>
@@ -11409,21 +13045,28 @@
         </dgm:presLayoutVars>
       </dgm:prSet>
       <dgm:spPr/>
+      <dgm:t>
+        <a:bodyPr/>
+        <a:lstStyle/>
+        <a:p>
+          <a:endParaRPr lang="de-DE"/>
+        </a:p>
+      </dgm:t>
     </dgm:pt>
   </dgm:ptLst>
   <dgm:cxnLst>
+    <dgm:cxn modelId="{22B3B3E5-855B-41BF-9568-9C919D3694E2}" type="presOf" srcId="{E5C4CA86-4C48-48B9-A0A6-A1982378D82F}" destId="{48211093-16F6-492D-806C-013D9E408995}" srcOrd="0" destOrd="0" presId="urn:microsoft.com/office/officeart/2005/8/layout/chevron1"/>
+    <dgm:cxn modelId="{42F143DD-A945-4F3F-8CA7-0B475A1ABC4C}" type="presOf" srcId="{4F8B4D19-41DD-46A7-A532-962CEFC734D5}" destId="{B0A8CBC0-1794-4E7F-9AA5-7BB7639A4AE8}" srcOrd="0" destOrd="0" presId="urn:microsoft.com/office/officeart/2005/8/layout/chevron1"/>
     <dgm:cxn modelId="{3C7D6F43-1081-4434-B251-71CB73CB9939}" srcId="{A098BB04-23DC-4E7A-8A8A-2DBC5A1EA15A}" destId="{E5C4CA86-4C48-48B9-A0A6-A1982378D82F}" srcOrd="0" destOrd="0" parTransId="{F4CF35D9-72ED-4FB3-A002-C93AA2F7177C}" sibTransId="{4D571D74-BFC4-4731-9FD7-DA5CD1ED2774}"/>
+    <dgm:cxn modelId="{AFF6B7AD-27BE-4BEA-87D8-46A2383B9CC6}" type="presOf" srcId="{A098BB04-23DC-4E7A-8A8A-2DBC5A1EA15A}" destId="{AF567B5B-1AE5-467B-9D1A-ABB9FD43EDA8}" srcOrd="0" destOrd="0" presId="urn:microsoft.com/office/officeart/2005/8/layout/chevron1"/>
     <dgm:cxn modelId="{EC529A0C-5B61-45D9-8FEF-6E9DFD7F8B24}" srcId="{A098BB04-23DC-4E7A-8A8A-2DBC5A1EA15A}" destId="{4F8B4D19-41DD-46A7-A532-962CEFC734D5}" srcOrd="2" destOrd="0" parTransId="{348378B6-83FF-4597-8D19-6447963549E5}" sibTransId="{F3F621E7-397E-4441-8588-E1CAB5266DEA}"/>
-    <dgm:cxn modelId="{338255FF-234A-4E3F-824A-A1AD304882A4}" type="presOf" srcId="{EBA65594-F0D8-417F-A8C0-8B4974FF7B05}" destId="{40D37583-E5C0-4EA9-9AB1-70B05BA374B2}" srcOrd="0" destOrd="0" presId="urn:microsoft.com/office/officeart/2005/8/layout/chevron1"/>
-    <dgm:cxn modelId="{D5EF4320-57F4-4989-98B4-5D0A4E3DEDDC}" type="presOf" srcId="{E5C4CA86-4C48-48B9-A0A6-A1982378D82F}" destId="{48211093-16F6-492D-806C-013D9E408995}" srcOrd="0" destOrd="0" presId="urn:microsoft.com/office/officeart/2005/8/layout/chevron1"/>
-    <dgm:cxn modelId="{2C15E4F3-955D-41FB-92FF-B3A806A037A7}" type="presOf" srcId="{4F8B4D19-41DD-46A7-A532-962CEFC734D5}" destId="{B0A8CBC0-1794-4E7F-9AA5-7BB7639A4AE8}" srcOrd="0" destOrd="0" presId="urn:microsoft.com/office/officeart/2005/8/layout/chevron1"/>
+    <dgm:cxn modelId="{485DA226-7867-4772-B7A2-744AE7EC6159}" type="presOf" srcId="{EBA65594-F0D8-417F-A8C0-8B4974FF7B05}" destId="{40D37583-E5C0-4EA9-9AB1-70B05BA374B2}" srcOrd="0" destOrd="0" presId="urn:microsoft.com/office/officeart/2005/8/layout/chevron1"/>
     <dgm:cxn modelId="{60EB1E61-655D-4FD3-88CE-23F4B52CEAC9}" srcId="{A098BB04-23DC-4E7A-8A8A-2DBC5A1EA15A}" destId="{EBA65594-F0D8-417F-A8C0-8B4974FF7B05}" srcOrd="1" destOrd="0" parTransId="{65981329-6437-4250-8C5E-FE25FB144E94}" sibTransId="{BC535E59-EE9E-43B7-B6C6-A69D67D4E819}"/>
-    <dgm:cxn modelId="{C185E13A-F151-4568-B072-3AE6F4DFF572}" type="presOf" srcId="{A098BB04-23DC-4E7A-8A8A-2DBC5A1EA15A}" destId="{AF567B5B-1AE5-467B-9D1A-ABB9FD43EDA8}" srcOrd="0" destOrd="0" presId="urn:microsoft.com/office/officeart/2005/8/layout/chevron1"/>
-    <dgm:cxn modelId="{CAE3D686-DB40-4084-9FE5-C2B1D68FC9BF}" type="presParOf" srcId="{AF567B5B-1AE5-467B-9D1A-ABB9FD43EDA8}" destId="{48211093-16F6-492D-806C-013D9E408995}" srcOrd="0" destOrd="0" presId="urn:microsoft.com/office/officeart/2005/8/layout/chevron1"/>
-    <dgm:cxn modelId="{61CB96E9-62BE-480F-9D6D-DF87968B28B3}" type="presParOf" srcId="{AF567B5B-1AE5-467B-9D1A-ABB9FD43EDA8}" destId="{FAC2C440-ED3A-4ECC-A4AD-2A4021CC9E6A}" srcOrd="1" destOrd="0" presId="urn:microsoft.com/office/officeart/2005/8/layout/chevron1"/>
-    <dgm:cxn modelId="{4D1D49DA-C292-4CF9-9518-23A345114356}" type="presParOf" srcId="{AF567B5B-1AE5-467B-9D1A-ABB9FD43EDA8}" destId="{40D37583-E5C0-4EA9-9AB1-70B05BA374B2}" srcOrd="2" destOrd="0" presId="urn:microsoft.com/office/officeart/2005/8/layout/chevron1"/>
-    <dgm:cxn modelId="{F40FE5C2-2D8E-4A30-9525-B391F60BB56C}" type="presParOf" srcId="{AF567B5B-1AE5-467B-9D1A-ABB9FD43EDA8}" destId="{10C39741-3FF8-4734-A550-A51A0679C40C}" srcOrd="3" destOrd="0" presId="urn:microsoft.com/office/officeart/2005/8/layout/chevron1"/>
-    <dgm:cxn modelId="{BF9E0068-0F00-4521-80C8-DCFE5EA5136F}" type="presParOf" srcId="{AF567B5B-1AE5-467B-9D1A-ABB9FD43EDA8}" destId="{B0A8CBC0-1794-4E7F-9AA5-7BB7639A4AE8}" srcOrd="4" destOrd="0" presId="urn:microsoft.com/office/officeart/2005/8/layout/chevron1"/>
+    <dgm:cxn modelId="{205D8D3A-7008-4AC7-9ADE-0E0C694575F6}" type="presParOf" srcId="{AF567B5B-1AE5-467B-9D1A-ABB9FD43EDA8}" destId="{48211093-16F6-492D-806C-013D9E408995}" srcOrd="0" destOrd="0" presId="urn:microsoft.com/office/officeart/2005/8/layout/chevron1"/>
+    <dgm:cxn modelId="{ED8EB62E-8F18-4E91-BDCC-AD1E407E0BC6}" type="presParOf" srcId="{AF567B5B-1AE5-467B-9D1A-ABB9FD43EDA8}" destId="{FAC2C440-ED3A-4ECC-A4AD-2A4021CC9E6A}" srcOrd="1" destOrd="0" presId="urn:microsoft.com/office/officeart/2005/8/layout/chevron1"/>
+    <dgm:cxn modelId="{28E94F5B-A2A7-4479-9102-8E54514C5854}" type="presParOf" srcId="{AF567B5B-1AE5-467B-9D1A-ABB9FD43EDA8}" destId="{40D37583-E5C0-4EA9-9AB1-70B05BA374B2}" srcOrd="2" destOrd="0" presId="urn:microsoft.com/office/officeart/2005/8/layout/chevron1"/>
+    <dgm:cxn modelId="{FCDE217F-BC27-4A3E-ACBE-DB84A999BDBF}" type="presParOf" srcId="{AF567B5B-1AE5-467B-9D1A-ABB9FD43EDA8}" destId="{10C39741-3FF8-4734-A550-A51A0679C40C}" srcOrd="3" destOrd="0" presId="urn:microsoft.com/office/officeart/2005/8/layout/chevron1"/>
+    <dgm:cxn modelId="{22C127C7-4800-418A-867B-A953A3DFB3FE}" type="presParOf" srcId="{AF567B5B-1AE5-467B-9D1A-ABB9FD43EDA8}" destId="{B0A8CBC0-1794-4E7F-9AA5-7BB7639A4AE8}" srcOrd="4" destOrd="0" presId="urn:microsoft.com/office/officeart/2005/8/layout/chevron1"/>
   </dgm:cxnLst>
   <dgm:bg/>
   <dgm:whole/>
@@ -11530,6 +13173,13 @@
         </dgm:presLayoutVars>
       </dgm:prSet>
       <dgm:spPr/>
+      <dgm:t>
+        <a:bodyPr/>
+        <a:lstStyle/>
+        <a:p>
+          <a:endParaRPr lang="de-DE"/>
+        </a:p>
+      </dgm:t>
     </dgm:pt>
     <dgm:pt modelId="{48211093-16F6-492D-806C-013D9E408995}" type="pres">
       <dgm:prSet presAssocID="{E5C4CA86-4C48-48B9-A0A6-A1982378D82F}" presName="parTxOnly" presStyleLbl="node1" presStyleIdx="0" presStyleCnt="2">
@@ -11540,6 +13190,13 @@
         </dgm:presLayoutVars>
       </dgm:prSet>
       <dgm:spPr/>
+      <dgm:t>
+        <a:bodyPr/>
+        <a:lstStyle/>
+        <a:p>
+          <a:endParaRPr lang="de-DE"/>
+        </a:p>
+      </dgm:t>
     </dgm:pt>
     <dgm:pt modelId="{FAC2C440-ED3A-4ECC-A4AD-2A4021CC9E6A}" type="pres">
       <dgm:prSet presAssocID="{4D571D74-BFC4-4731-9FD7-DA5CD1ED2774}" presName="parTxOnlySpace" presStyleCnt="0"/>
@@ -11564,14 +13221,14 @@
     </dgm:pt>
   </dgm:ptLst>
   <dgm:cxnLst>
-    <dgm:cxn modelId="{75993F27-323C-42E8-9C07-6A67133B9BB9}" type="presOf" srcId="{E5C4CA86-4C48-48B9-A0A6-A1982378D82F}" destId="{48211093-16F6-492D-806C-013D9E408995}" srcOrd="0" destOrd="0" presId="urn:microsoft.com/office/officeart/2005/8/layout/chevron1"/>
-    <dgm:cxn modelId="{ECE35F55-5B0D-401E-B9B5-8BAC1DA4C76B}" type="presOf" srcId="{A098BB04-23DC-4E7A-8A8A-2DBC5A1EA15A}" destId="{AF567B5B-1AE5-467B-9D1A-ABB9FD43EDA8}" srcOrd="0" destOrd="0" presId="urn:microsoft.com/office/officeart/2005/8/layout/chevron1"/>
-    <dgm:cxn modelId="{413C5673-99EA-4784-9931-731FE95A33D6}" type="presOf" srcId="{EBA65594-F0D8-417F-A8C0-8B4974FF7B05}" destId="{40D37583-E5C0-4EA9-9AB1-70B05BA374B2}" srcOrd="0" destOrd="0" presId="urn:microsoft.com/office/officeart/2005/8/layout/chevron1"/>
+    <dgm:cxn modelId="{98D6E28D-2AE1-4BF5-8B8B-017E9D8C59A7}" type="presOf" srcId="{E5C4CA86-4C48-48B9-A0A6-A1982378D82F}" destId="{48211093-16F6-492D-806C-013D9E408995}" srcOrd="0" destOrd="0" presId="urn:microsoft.com/office/officeart/2005/8/layout/chevron1"/>
     <dgm:cxn modelId="{3C7D6F43-1081-4434-B251-71CB73CB9939}" srcId="{A098BB04-23DC-4E7A-8A8A-2DBC5A1EA15A}" destId="{E5C4CA86-4C48-48B9-A0A6-A1982378D82F}" srcOrd="0" destOrd="0" parTransId="{F4CF35D9-72ED-4FB3-A002-C93AA2F7177C}" sibTransId="{4D571D74-BFC4-4731-9FD7-DA5CD1ED2774}"/>
+    <dgm:cxn modelId="{02AB14C9-AEEB-4F57-8BEF-933B15D3F357}" type="presOf" srcId="{A098BB04-23DC-4E7A-8A8A-2DBC5A1EA15A}" destId="{AF567B5B-1AE5-467B-9D1A-ABB9FD43EDA8}" srcOrd="0" destOrd="0" presId="urn:microsoft.com/office/officeart/2005/8/layout/chevron1"/>
+    <dgm:cxn modelId="{BC37793C-67D7-47A0-A5EE-CED2B4D80A4A}" type="presOf" srcId="{EBA65594-F0D8-417F-A8C0-8B4974FF7B05}" destId="{40D37583-E5C0-4EA9-9AB1-70B05BA374B2}" srcOrd="0" destOrd="0" presId="urn:microsoft.com/office/officeart/2005/8/layout/chevron1"/>
     <dgm:cxn modelId="{60EB1E61-655D-4FD3-88CE-23F4B52CEAC9}" srcId="{A098BB04-23DC-4E7A-8A8A-2DBC5A1EA15A}" destId="{EBA65594-F0D8-417F-A8C0-8B4974FF7B05}" srcOrd="1" destOrd="0" parTransId="{65981329-6437-4250-8C5E-FE25FB144E94}" sibTransId="{BC535E59-EE9E-43B7-B6C6-A69D67D4E819}"/>
-    <dgm:cxn modelId="{9DDD646C-7077-4ED9-A6C0-F4905A3EC020}" type="presParOf" srcId="{AF567B5B-1AE5-467B-9D1A-ABB9FD43EDA8}" destId="{48211093-16F6-492D-806C-013D9E408995}" srcOrd="0" destOrd="0" presId="urn:microsoft.com/office/officeart/2005/8/layout/chevron1"/>
-    <dgm:cxn modelId="{B433018B-B6A2-442C-ACE4-4B5F604A8964}" type="presParOf" srcId="{AF567B5B-1AE5-467B-9D1A-ABB9FD43EDA8}" destId="{FAC2C440-ED3A-4ECC-A4AD-2A4021CC9E6A}" srcOrd="1" destOrd="0" presId="urn:microsoft.com/office/officeart/2005/8/layout/chevron1"/>
-    <dgm:cxn modelId="{D0DC6C26-209C-4DA5-AC11-26EA05898490}" type="presParOf" srcId="{AF567B5B-1AE5-467B-9D1A-ABB9FD43EDA8}" destId="{40D37583-E5C0-4EA9-9AB1-70B05BA374B2}" srcOrd="2" destOrd="0" presId="urn:microsoft.com/office/officeart/2005/8/layout/chevron1"/>
+    <dgm:cxn modelId="{936DEB66-5CD7-4228-9DFD-B6940EFD2EEC}" type="presParOf" srcId="{AF567B5B-1AE5-467B-9D1A-ABB9FD43EDA8}" destId="{48211093-16F6-492D-806C-013D9E408995}" srcOrd="0" destOrd="0" presId="urn:microsoft.com/office/officeart/2005/8/layout/chevron1"/>
+    <dgm:cxn modelId="{78EC93F9-FEB6-4895-9798-1DE9C5C6FAFF}" type="presParOf" srcId="{AF567B5B-1AE5-467B-9D1A-ABB9FD43EDA8}" destId="{FAC2C440-ED3A-4ECC-A4AD-2A4021CC9E6A}" srcOrd="1" destOrd="0" presId="urn:microsoft.com/office/officeart/2005/8/layout/chevron1"/>
+    <dgm:cxn modelId="{A9B68CB2-1813-424B-9A43-D5D6C4E4137D}" type="presParOf" srcId="{AF567B5B-1AE5-467B-9D1A-ABB9FD43EDA8}" destId="{40D37583-E5C0-4EA9-9AB1-70B05BA374B2}" srcOrd="2" destOrd="0" presId="urn:microsoft.com/office/officeart/2005/8/layout/chevron1"/>
   </dgm:cxnLst>
   <dgm:bg/>
   <dgm:whole/>
@@ -11598,8 +13255,8 @@
       </dsp:nvSpPr>
       <dsp:spPr>
         <a:xfrm>
-          <a:off x="1607" y="0"/>
-          <a:ext cx="1958280" cy="360000"/>
+          <a:off x="1691" y="0"/>
+          <a:ext cx="2060274" cy="361950"/>
         </a:xfrm>
         <a:prstGeom prst="chevron">
           <a:avLst/>
@@ -11663,8 +13320,8 @@
         </a:p>
       </dsp:txBody>
       <dsp:txXfrm>
-        <a:off x="181607" y="0"/>
-        <a:ext cx="1598280" cy="360000"/>
+        <a:off x="182666" y="0"/>
+        <a:ext cx="1698324" cy="361950"/>
       </dsp:txXfrm>
     </dsp:sp>
     <dsp:sp modelId="{40D37583-E5C0-4EA9-9AB1-70B05BA374B2}">
@@ -11674,23 +13331,18 @@
       </dsp:nvSpPr>
       <dsp:spPr>
         <a:xfrm>
-          <a:off x="1764059" y="0"/>
-          <a:ext cx="1958280" cy="360000"/>
+          <a:off x="1855937" y="0"/>
+          <a:ext cx="2060274" cy="361950"/>
         </a:xfrm>
         <a:prstGeom prst="chevron">
           <a:avLst/>
         </a:prstGeom>
         <a:solidFill>
-          <a:schemeClr val="accent3"/>
+          <a:schemeClr val="lt1"/>
         </a:solidFill>
         <a:ln w="25400" cap="flat" cmpd="sng" algn="ctr">
           <a:solidFill>
-            <a:schemeClr val="lt1">
-              <a:hueOff val="0"/>
-              <a:satOff val="0"/>
-              <a:lumOff val="0"/>
-              <a:alphaOff val="0"/>
-            </a:schemeClr>
+            <a:schemeClr val="accent3"/>
           </a:solidFill>
           <a:prstDash val="solid"/>
         </a:ln>
@@ -11698,16 +13350,16 @@
       </dsp:spPr>
       <dsp:style>
         <a:lnRef idx="2">
-          <a:scrgbClr r="0" g="0" b="0"/>
+          <a:schemeClr val="accent3"/>
         </a:lnRef>
         <a:fillRef idx="1">
-          <a:scrgbClr r="0" g="0" b="0"/>
+          <a:schemeClr val="lt1"/>
         </a:fillRef>
         <a:effectRef idx="0">
-          <a:scrgbClr r="0" g="0" b="0"/>
+          <a:schemeClr val="accent3"/>
         </a:effectRef>
         <a:fontRef idx="minor">
-          <a:schemeClr val="lt1"/>
+          <a:schemeClr val="dk1"/>
         </a:fontRef>
       </dsp:style>
       <dsp:txBody>
@@ -11734,8 +13386,8 @@
         </a:p>
       </dsp:txBody>
       <dsp:txXfrm>
-        <a:off x="1944059" y="0"/>
-        <a:ext cx="1598280" cy="360000"/>
+        <a:off x="2036912" y="0"/>
+        <a:ext cx="1698324" cy="361950"/>
       </dsp:txXfrm>
     </dsp:sp>
     <dsp:sp modelId="{B0A8CBC0-1794-4E7F-9AA5-7BB7639A4AE8}">
@@ -11745,8 +13397,8 @@
       </dsp:nvSpPr>
       <dsp:spPr>
         <a:xfrm>
-          <a:off x="3526512" y="0"/>
-          <a:ext cx="1958280" cy="360000"/>
+          <a:off x="3711875" y="0"/>
+          <a:ext cx="2060274" cy="361950"/>
         </a:xfrm>
         <a:prstGeom prst="chevron">
           <a:avLst/>
@@ -11810,8 +13462,8 @@
         </a:p>
       </dsp:txBody>
       <dsp:txXfrm>
-        <a:off x="3706512" y="0"/>
-        <a:ext cx="1598280" cy="360000"/>
+        <a:off x="3892850" y="0"/>
+        <a:ext cx="1698324" cy="361950"/>
       </dsp:txXfrm>
     </dsp:sp>
   </dsp:spTree>
@@ -11833,8 +13485,8 @@
       </dsp:nvSpPr>
       <dsp:spPr>
         <a:xfrm>
-          <a:off x="2544" y="0"/>
-          <a:ext cx="1481435" cy="360000"/>
+          <a:off x="2677" y="0"/>
+          <a:ext cx="1558593" cy="361950"/>
         </a:xfrm>
         <a:prstGeom prst="chevron">
           <a:avLst/>
@@ -11898,8 +13550,8 @@
         </a:p>
       </dsp:txBody>
       <dsp:txXfrm>
-        <a:off x="182544" y="0"/>
-        <a:ext cx="1121435" cy="360000"/>
+        <a:off x="183652" y="0"/>
+        <a:ext cx="1196643" cy="361950"/>
       </dsp:txXfrm>
     </dsp:sp>
     <dsp:sp modelId="{40D37583-E5C0-4EA9-9AB1-70B05BA374B2}">
@@ -11909,23 +13561,18 @@
       </dsp:nvSpPr>
       <dsp:spPr>
         <a:xfrm>
-          <a:off x="1335836" y="0"/>
-          <a:ext cx="1481435" cy="360000"/>
+          <a:off x="1405411" y="0"/>
+          <a:ext cx="1558593" cy="361950"/>
         </a:xfrm>
         <a:prstGeom prst="chevron">
           <a:avLst/>
         </a:prstGeom>
         <a:solidFill>
-          <a:schemeClr val="accent1"/>
+          <a:schemeClr val="lt1"/>
         </a:solidFill>
         <a:ln w="25400" cap="flat" cmpd="sng" algn="ctr">
           <a:solidFill>
-            <a:schemeClr val="lt1">
-              <a:hueOff val="0"/>
-              <a:satOff val="0"/>
-              <a:lumOff val="0"/>
-              <a:alphaOff val="0"/>
-            </a:schemeClr>
+            <a:schemeClr val="accent1"/>
           </a:solidFill>
           <a:prstDash val="solid"/>
         </a:ln>
@@ -11933,16 +13580,16 @@
       </dsp:spPr>
       <dsp:style>
         <a:lnRef idx="2">
-          <a:scrgbClr r="0" g="0" b="0"/>
+          <a:schemeClr val="accent1"/>
         </a:lnRef>
         <a:fillRef idx="1">
-          <a:scrgbClr r="0" g="0" b="0"/>
+          <a:schemeClr val="lt1"/>
         </a:fillRef>
         <a:effectRef idx="0">
-          <a:scrgbClr r="0" g="0" b="0"/>
+          <a:schemeClr val="accent1"/>
         </a:effectRef>
         <a:fontRef idx="minor">
-          <a:schemeClr val="lt1"/>
+          <a:schemeClr val="dk1"/>
         </a:fontRef>
       </dsp:style>
       <dsp:txBody>
@@ -11969,8 +13616,8 @@
         </a:p>
       </dsp:txBody>
       <dsp:txXfrm>
-        <a:off x="1515836" y="0"/>
-        <a:ext cx="1121435" cy="360000"/>
+        <a:off x="1586386" y="0"/>
+        <a:ext cx="1196643" cy="361950"/>
       </dsp:txXfrm>
     </dsp:sp>
     <dsp:sp modelId="{B0A8CBC0-1794-4E7F-9AA5-7BB7639A4AE8}">
@@ -11980,8 +13627,8 @@
       </dsp:nvSpPr>
       <dsp:spPr>
         <a:xfrm>
-          <a:off x="2669128" y="0"/>
-          <a:ext cx="1481435" cy="360000"/>
+          <a:off x="2808145" y="0"/>
+          <a:ext cx="1558593" cy="361950"/>
         </a:xfrm>
         <a:prstGeom prst="chevron">
           <a:avLst/>
@@ -12045,8 +13692,8 @@
         </a:p>
       </dsp:txBody>
       <dsp:txXfrm>
-        <a:off x="2849128" y="0"/>
-        <a:ext cx="1121435" cy="360000"/>
+        <a:off x="2989120" y="0"/>
+        <a:ext cx="1196643" cy="361950"/>
       </dsp:txXfrm>
     </dsp:sp>
     <dsp:sp modelId="{E154E153-3AEF-48D9-99F7-6F2B8CB15958}">
@@ -12056,8 +13703,8 @@
       </dsp:nvSpPr>
       <dsp:spPr>
         <a:xfrm>
-          <a:off x="4002419" y="0"/>
-          <a:ext cx="1481435" cy="360000"/>
+          <a:off x="4210879" y="0"/>
+          <a:ext cx="1558593" cy="361950"/>
         </a:xfrm>
         <a:prstGeom prst="chevron">
           <a:avLst/>
@@ -12121,8 +13768,8 @@
         </a:p>
       </dsp:txBody>
       <dsp:txXfrm>
-        <a:off x="4182419" y="0"/>
-        <a:ext cx="1121435" cy="360000"/>
+        <a:off x="4391854" y="0"/>
+        <a:ext cx="1196643" cy="361950"/>
       </dsp:txXfrm>
     </dsp:sp>
   </dsp:spTree>
@@ -12144,8 +13791,8 @@
       </dsp:nvSpPr>
       <dsp:spPr>
         <a:xfrm>
-          <a:off x="1607" y="0"/>
-          <a:ext cx="1958280" cy="360000"/>
+          <a:off x="1691" y="0"/>
+          <a:ext cx="2060274" cy="361950"/>
         </a:xfrm>
         <a:prstGeom prst="chevron">
           <a:avLst/>
@@ -12209,8 +13856,8 @@
         </a:p>
       </dsp:txBody>
       <dsp:txXfrm>
-        <a:off x="181607" y="0"/>
-        <a:ext cx="1598280" cy="360000"/>
+        <a:off x="182666" y="0"/>
+        <a:ext cx="1698324" cy="361950"/>
       </dsp:txXfrm>
     </dsp:sp>
     <dsp:sp modelId="{40D37583-E5C0-4EA9-9AB1-70B05BA374B2}">
@@ -12220,23 +13867,18 @@
       </dsp:nvSpPr>
       <dsp:spPr>
         <a:xfrm>
-          <a:off x="1764059" y="0"/>
-          <a:ext cx="1958280" cy="360000"/>
+          <a:off x="1855937" y="0"/>
+          <a:ext cx="2060274" cy="361950"/>
         </a:xfrm>
         <a:prstGeom prst="chevron">
           <a:avLst/>
         </a:prstGeom>
         <a:solidFill>
-          <a:schemeClr val="accent6"/>
+          <a:schemeClr val="lt1"/>
         </a:solidFill>
         <a:ln w="25400" cap="flat" cmpd="sng" algn="ctr">
           <a:solidFill>
-            <a:schemeClr val="lt1">
-              <a:hueOff val="0"/>
-              <a:satOff val="0"/>
-              <a:lumOff val="0"/>
-              <a:alphaOff val="0"/>
-            </a:schemeClr>
+            <a:schemeClr val="accent6"/>
           </a:solidFill>
           <a:prstDash val="solid"/>
         </a:ln>
@@ -12244,16 +13886,16 @@
       </dsp:spPr>
       <dsp:style>
         <a:lnRef idx="2">
-          <a:scrgbClr r="0" g="0" b="0"/>
+          <a:schemeClr val="accent6"/>
         </a:lnRef>
         <a:fillRef idx="1">
-          <a:scrgbClr r="0" g="0" b="0"/>
+          <a:schemeClr val="lt1"/>
         </a:fillRef>
         <a:effectRef idx="0">
-          <a:scrgbClr r="0" g="0" b="0"/>
+          <a:schemeClr val="accent6"/>
         </a:effectRef>
         <a:fontRef idx="minor">
-          <a:schemeClr val="lt1"/>
+          <a:schemeClr val="dk1"/>
         </a:fontRef>
       </dsp:style>
       <dsp:txBody>
@@ -12280,8 +13922,8 @@
         </a:p>
       </dsp:txBody>
       <dsp:txXfrm>
-        <a:off x="1944059" y="0"/>
-        <a:ext cx="1598280" cy="360000"/>
+        <a:off x="2036912" y="0"/>
+        <a:ext cx="1698324" cy="361950"/>
       </dsp:txXfrm>
     </dsp:sp>
     <dsp:sp modelId="{B0A8CBC0-1794-4E7F-9AA5-7BB7639A4AE8}">
@@ -12291,8 +13933,8 @@
       </dsp:nvSpPr>
       <dsp:spPr>
         <a:xfrm>
-          <a:off x="3526512" y="0"/>
-          <a:ext cx="1958280" cy="360000"/>
+          <a:off x="3711875" y="0"/>
+          <a:ext cx="2060274" cy="361950"/>
         </a:xfrm>
         <a:prstGeom prst="chevron">
           <a:avLst/>
@@ -12356,8 +13998,8 @@
         </a:p>
       </dsp:txBody>
       <dsp:txXfrm>
-        <a:off x="3706512" y="0"/>
-        <a:ext cx="1598280" cy="360000"/>
+        <a:off x="3892850" y="0"/>
+        <a:ext cx="1698324" cy="361950"/>
       </dsp:txXfrm>
     </dsp:sp>
   </dsp:spTree>
@@ -12379,8 +14021,8 @@
       </dsp:nvSpPr>
       <dsp:spPr>
         <a:xfrm>
-          <a:off x="4822" y="0"/>
-          <a:ext cx="2882503" cy="360000"/>
+          <a:off x="5073" y="0"/>
+          <a:ext cx="3032633" cy="361950"/>
         </a:xfrm>
         <a:prstGeom prst="chevron">
           <a:avLst/>
@@ -12444,8 +14086,8 @@
         </a:p>
       </dsp:txBody>
       <dsp:txXfrm>
-        <a:off x="184822" y="0"/>
-        <a:ext cx="2522503" cy="360000"/>
+        <a:off x="186048" y="0"/>
+        <a:ext cx="2670683" cy="361950"/>
       </dsp:txXfrm>
     </dsp:sp>
     <dsp:sp modelId="{40D37583-E5C0-4EA9-9AB1-70B05BA374B2}">
@@ -12455,8 +14097,8 @@
       </dsp:nvSpPr>
       <dsp:spPr>
         <a:xfrm>
-          <a:off x="2599074" y="0"/>
-          <a:ext cx="2882503" cy="360000"/>
+          <a:off x="2734443" y="0"/>
+          <a:ext cx="3032633" cy="361950"/>
         </a:xfrm>
         <a:prstGeom prst="chevron">
           <a:avLst/>
@@ -12520,8 +14162,8 @@
         </a:p>
       </dsp:txBody>
       <dsp:txXfrm>
-        <a:off x="2779074" y="0"/>
-        <a:ext cx="2522503" cy="360000"/>
+        <a:off x="2915418" y="0"/>
+        <a:ext cx="2670683" cy="361950"/>
       </dsp:txXfrm>
     </dsp:sp>
   </dsp:spTree>
@@ -18132,7 +19774,7 @@
 </file>
 
 <file path=customXml/itemProps1.xml><?xml version="1.0" encoding="utf-8"?>
-<ds:datastoreItem xmlns:ds="http://schemas.openxmlformats.org/officeDocument/2006/customXml" ds:itemID="{85A9C434-AB21-4CA6-B36F-88E6D12177FB}">
+<ds:datastoreItem xmlns:ds="http://schemas.openxmlformats.org/officeDocument/2006/customXml" ds:itemID="{7CC8553D-F3BC-4426-A927-FDC6406D576A}">
   <ds:schemaRefs>
     <ds:schemaRef ds:uri="http://schemas.openxmlformats.org/officeDocument/2006/bibliography"/>
   </ds:schemaRefs>

</xml_diff>

<commit_message>
ADD: Doku - Prinzipien und Praktiken
</commit_message>
<xml_diff>
--- a/Dokumentation/Dokumentation_v1.docx
+++ b/Dokumentation/Dokumentation_v1.docx
@@ -61,13 +61,8 @@
             </w:r>
             <w:proofErr w:type="spellEnd"/>
             <w:r>
-              <w:t xml:space="preserve"> und </w:t>
+              <w:t xml:space="preserve"> und Kanban</w:t>
             </w:r>
-            <w:proofErr w:type="spellStart"/>
-            <w:r>
-              <w:t>Kanban</w:t>
-            </w:r>
-            <w:proofErr w:type="spellEnd"/>
             <w:r>
               <w:fldChar w:fldCharType="end"/>
             </w:r>
@@ -3496,13 +3491,193 @@
     </w:p>
     <w:p>
       <w:pPr>
+        <w:pStyle w:val="Block"/>
+      </w:pPr>
+      <w:r>
+        <w:t>Neben den abstrakten Werten kann man die Prinzipien eher als die „gelebten“ Werte bezeichnen</w:t>
+      </w:r>
+      <w:sdt>
+        <w:sdtPr>
+          <w:id w:val="142009604"/>
+          <w:citation/>
+        </w:sdtPr>
+        <w:sdtContent>
+          <w:r>
+            <w:fldChar w:fldCharType="begin"/>
+          </w:r>
+          <w:r>
+            <w:instrText xml:space="preserve"> CITATION Lun09 \l 1031 </w:instrText>
+          </w:r>
+          <w:r>
+            <w:fldChar w:fldCharType="separate"/>
+          </w:r>
+          <w:r>
+            <w:rPr>
+              <w:noProof/>
+            </w:rPr>
+            <w:t xml:space="preserve"> (Lundak, 2009)</w:t>
+          </w:r>
+          <w:r>
+            <w:fldChar w:fldCharType="end"/>
+          </w:r>
+        </w:sdtContent>
+      </w:sdt>
+      <w:r>
+        <w:t>. Während die Werte sehr stark im Unternehmen verankert sein müssen, werden die Prinzipien am besten von der Basis erarbeitet, um somit für diejenigen, die sie ausführen, eine höhere Akzeptanz zu schaffen.</w:t>
+      </w:r>
+    </w:p>
+    <w:p>
+      <w:pPr>
+        <w:pStyle w:val="Block"/>
+      </w:pPr>
+      <w:r>
+        <w:t>In dem agilen Manifest haben sich die Autoren auf insgesamt zwölf Prinzipien geeinigt. Die höchste Priorität haben die regelmäßigen Lieferungen von hochwertiger Software an den Kunden, wobei die Lieferungszyklen so kurz wie möglich sein sollten. Dabei wird der ausgelieferte funktionierende Code als Fortschrittsmaßstab verwendet</w:t>
+      </w:r>
+      <w:sdt>
+        <w:sdtPr>
+          <w:id w:val="1770739324"/>
+          <w:citation/>
+        </w:sdtPr>
+        <w:sdtContent>
+          <w:r>
+            <w:fldChar w:fldCharType="begin"/>
+          </w:r>
+          <w:r>
+            <w:instrText xml:space="preserve"> CITATION Coc03 \l 1031 </w:instrText>
+          </w:r>
+          <w:r>
+            <w:fldChar w:fldCharType="separate"/>
+          </w:r>
+          <w:r>
+            <w:rPr>
+              <w:noProof/>
+            </w:rPr>
+            <w:t xml:space="preserve"> (Cockburn, 2003)</w:t>
+          </w:r>
+          <w:r>
+            <w:fldChar w:fldCharType="end"/>
+          </w:r>
+        </w:sdtContent>
+      </w:sdt>
+      <w:r>
+        <w:t>. Agil bedeutet außerdem, dass mögliche Änderungen an den Anforderungen positiv aufgenommen werden, um so durch die Einbindung von neuen Technologien und Geschäftsprozessen ein Wettbewerbsvorteil zu erlangen. Nur ein hochqualitatives und ständig überprüftes Design lässt sich problemlos an Änderungen anpassen. Nicht nur die Anforderungen können sich ändern, sondern auch die Arbeitsgewohnheit des Teams: mit Hilfe von regelmäßigen Reflexionen soll die Arbeitsweise Schritt für Schritt geprüft und verbessert werden, bis das Team am effektivsten arbeitet. Darüber hinaus wird eine enge Zusammenarbeit zwischen Entwicklern und Anwendern gefordert, um schnelles Feedback über die Funktionsweise der Software zu erhalten. Am effektivsten ist ein Projektteam, wenn es sich aus motivierten Mitarbeitern zusammensetzt, die sich selbst organisieren können und von außen gefördert werden. Das Unternehmen kann sich so auf gute Arbeit verlassen und muss nicht in das Geschehen durch festgelegte Methoden eingreifen. Im agilen Manifest wird auch gerade die Kommunikation als treibende Kraft für effektive Zusammenarbeit vorgestellt. Ein weiteres essenzielles Prinzip ist die Einfachheit – „die Kunst, die Menge nicht getaner Arbeit zu maximieren“</w:t>
+      </w:r>
+      <w:sdt>
+        <w:sdtPr>
+          <w:id w:val="-1281642267"/>
+          <w:citation/>
+        </w:sdtPr>
+        <w:sdtContent>
+          <w:r>
+            <w:fldChar w:fldCharType="begin"/>
+          </w:r>
+          <w:r>
+            <w:instrText xml:space="preserve"> CITATION Bec01 \l 1031 </w:instrText>
+          </w:r>
+          <w:r>
+            <w:fldChar w:fldCharType="separate"/>
+          </w:r>
+          <w:r>
+            <w:rPr>
+              <w:noProof/>
+            </w:rPr>
+            <w:t xml:space="preserve"> (Beck, et al., 2001)</w:t>
+          </w:r>
+          <w:r>
+            <w:fldChar w:fldCharType="end"/>
+          </w:r>
+        </w:sdtContent>
+      </w:sdt>
+      <w:r>
+        <w:t>. Das bedeutet, dass zum Beispiel durch weniger Arbeit auf Grund von einfachen und klaren Prinzipien trotzdem höhere Leistung erzielt werden kann.</w:t>
+      </w:r>
+    </w:p>
+    <w:p>
+      <w:pPr>
+        <w:pStyle w:val="Block"/>
+      </w:pPr>
+      <w:bookmarkStart w:id="18" w:name="_GoBack"/>
+      <w:bookmarkEnd w:id="18"/>
+    </w:p>
+    <w:p>
+      <w:pPr>
+        <w:pStyle w:val="Block"/>
+      </w:pPr>
+      <w:r>
+        <w:lastRenderedPageBreak/>
+        <w:t>Neben den vom agilen Manifest definierten Prinzipien empfiehlt es sich jedoch auch eigene zu erarbeiten, damit sich die Mitarbeiter besser damit identifizieren können</w:t>
+      </w:r>
+      <w:sdt>
+        <w:sdtPr>
+          <w:id w:val="732737785"/>
+          <w:citation/>
+        </w:sdtPr>
+        <w:sdtContent>
+          <w:r>
+            <w:fldChar w:fldCharType="begin"/>
+          </w:r>
+          <w:r>
+            <w:instrText xml:space="preserve"> CITATION Lun09 \l 1031 </w:instrText>
+          </w:r>
+          <w:r>
+            <w:fldChar w:fldCharType="separate"/>
+          </w:r>
+          <w:r>
+            <w:rPr>
+              <w:noProof/>
+            </w:rPr>
+            <w:t xml:space="preserve"> (Lundak, 2009)</w:t>
+          </w:r>
+          <w:r>
+            <w:fldChar w:fldCharType="end"/>
+          </w:r>
+        </w:sdtContent>
+      </w:sdt>
+      <w:r>
+        <w:t>.</w:t>
+      </w:r>
+    </w:p>
+    <w:p>
+      <w:pPr>
+        <w:pStyle w:val="Block"/>
+      </w:pPr>
+      <w:r>
+        <w:t xml:space="preserve">Zur Unterstützung und Umsetzung der Prinzipien wurden einige Praktiken und Techniken entworfen, sogenannte „Best Practices“. Zu den bekanntesten gehören Pair </w:t>
+      </w:r>
+      <w:proofErr w:type="spellStart"/>
+      <w:r>
+        <w:t>Programming</w:t>
+      </w:r>
+      <w:proofErr w:type="spellEnd"/>
+      <w:r>
+        <w:t xml:space="preserve">, Reflexion, </w:t>
+      </w:r>
+      <w:proofErr w:type="spellStart"/>
+      <w:r>
+        <w:t>Refactoring</w:t>
+      </w:r>
+      <w:proofErr w:type="spellEnd"/>
+      <w:r>
+        <w:t>, Test-</w:t>
+      </w:r>
+      <w:proofErr w:type="spellStart"/>
+      <w:r>
+        <w:t>Driven</w:t>
+      </w:r>
+      <w:proofErr w:type="spellEnd"/>
+      <w:r>
+        <w:t xml:space="preserve"> Development, kontinuierliche Code-Integration und kontinuierliche Tests.</w:t>
+      </w:r>
+    </w:p>
+    <w:p>
+      <w:pPr>
         <w:pStyle w:val="berschrift3"/>
       </w:pPr>
-      <w:bookmarkStart w:id="18" w:name="_Toc373243515"/>
+      <w:bookmarkStart w:id="19" w:name="_Toc373243515"/>
       <w:r>
         <w:t>Agiler Prozess</w:t>
       </w:r>
-      <w:bookmarkEnd w:id="18"/>
+      <w:bookmarkEnd w:id="19"/>
     </w:p>
     <w:p>
       <w:pPr>
@@ -3528,7 +3703,7 @@
       <w:pPr>
         <w:pStyle w:val="berschrift2"/>
       </w:pPr>
-      <w:bookmarkStart w:id="19" w:name="_Toc373243516"/>
+      <w:bookmarkStart w:id="20" w:name="_Toc373243516"/>
       <w:r>
         <w:lastRenderedPageBreak/>
         <w:t>Crystal</w:t>
@@ -3536,17 +3711,17 @@
       <w:r>
         <w:t xml:space="preserve"> Clear</w:t>
       </w:r>
-      <w:bookmarkEnd w:id="19"/>
+      <w:bookmarkEnd w:id="20"/>
     </w:p>
     <w:p>
       <w:pPr>
         <w:pStyle w:val="berschrift3"/>
       </w:pPr>
-      <w:bookmarkStart w:id="20" w:name="_Toc373243517"/>
+      <w:bookmarkStart w:id="21" w:name="_Toc373243517"/>
       <w:r>
         <w:t>Die Crystal Familie</w:t>
       </w:r>
-      <w:bookmarkEnd w:id="20"/>
+      <w:bookmarkEnd w:id="21"/>
     </w:p>
     <w:p>
       <w:pPr>
@@ -3853,12 +4028,12 @@
       <w:pPr>
         <w:pStyle w:val="berschrift3"/>
       </w:pPr>
-      <w:bookmarkStart w:id="21" w:name="_Toc373243518"/>
+      <w:bookmarkStart w:id="22" w:name="_Toc373243518"/>
       <w:r>
         <w:lastRenderedPageBreak/>
         <w:t>Eigenschaften</w:t>
       </w:r>
-      <w:bookmarkEnd w:id="21"/>
+      <w:bookmarkEnd w:id="22"/>
     </w:p>
     <w:p>
       <w:pPr>
@@ -3937,11 +4112,11 @@
       <w:pPr>
         <w:pStyle w:val="berschrift3"/>
       </w:pPr>
-      <w:bookmarkStart w:id="22" w:name="_Toc373243519"/>
+      <w:bookmarkStart w:id="23" w:name="_Toc373243519"/>
       <w:r>
         <w:t>Prozesse</w:t>
       </w:r>
-      <w:bookmarkEnd w:id="22"/>
+      <w:bookmarkEnd w:id="23"/>
     </w:p>
     <w:p>
       <w:pPr>
@@ -4030,8 +4205,6 @@
           </wp:inline>
         </w:drawing>
       </w:r>
-      <w:bookmarkStart w:id="23" w:name="_GoBack"/>
-      <w:bookmarkEnd w:id="23"/>
       <w:r>
         <w:rPr>
           <w:noProof/>
@@ -4352,12 +4525,10 @@
         <w:pStyle w:val="berschrift2"/>
       </w:pPr>
       <w:bookmarkStart w:id="27" w:name="_Toc373243523"/>
-      <w:proofErr w:type="spellStart"/>
       <w:r>
         <w:t>Kanban</w:t>
       </w:r>
       <w:bookmarkEnd w:id="27"/>
-      <w:proofErr w:type="spellEnd"/>
     </w:p>
     <w:p>
       <w:pPr>
@@ -4494,12 +4665,10 @@
         <w:pStyle w:val="berschrift2"/>
       </w:pPr>
       <w:bookmarkStart w:id="37" w:name="_Toc373243533"/>
-      <w:proofErr w:type="spellStart"/>
       <w:r>
         <w:t>Kanban</w:t>
       </w:r>
       <w:bookmarkEnd w:id="37"/>
-      <w:proofErr w:type="spellEnd"/>
     </w:p>
     <w:p>
       <w:pPr>
@@ -4564,7 +4733,6 @@
         <w:pStyle w:val="berschrift3"/>
       </w:pPr>
       <w:bookmarkStart w:id="42" w:name="_Toc373243538"/>
-      <w:proofErr w:type="spellStart"/>
       <w:r>
         <w:t>Kanba</w:t>
       </w:r>
@@ -4572,7 +4740,6 @@
       <w:r>
         <w:t>n</w:t>
       </w:r>
-      <w:proofErr w:type="spellEnd"/>
     </w:p>
     <w:p>
       <w:pPr>
@@ -4679,7 +4846,7 @@
           <w:rPr>
             <w:noProof/>
           </w:rPr>
-          <w:t>10</w:t>
+          <w:t>8</w:t>
         </w:r>
         <w:r>
           <w:fldChar w:fldCharType="end"/>
@@ -4765,13 +4932,8 @@
     </w:r>
     <w:proofErr w:type="spellEnd"/>
     <w:r>
-      <w:t xml:space="preserve"> und </w:t>
+      <w:t xml:space="preserve"> und Kanban</w:t>
     </w:r>
-    <w:proofErr w:type="spellStart"/>
-    <w:r>
-      <w:t>Kanban</w:t>
-    </w:r>
-    <w:proofErr w:type="spellEnd"/>
     <w:r>
       <w:fldChar w:fldCharType="end"/>
     </w:r>
@@ -4860,25 +5022,51 @@
     <w:r>
       <w:t xml:space="preserve"> </w:t>
     </w:r>
-    <w:fldSimple w:instr=" STYLEREF  &quot;Überschrift 1&quot; \n  \* MERGEFORMAT ">
-      <w:r>
-        <w:rPr>
-          <w:noProof/>
-        </w:rPr>
-        <w:t>2</w:t>
-      </w:r>
-    </w:fldSimple>
+    <w:r>
+      <w:fldChar w:fldCharType="begin"/>
+    </w:r>
+    <w:r>
+      <w:instrText xml:space="preserve"> STYLEREF  "Überschrift 1" \n  \* MERGEFORMAT </w:instrText>
+    </w:r>
+    <w:r>
+      <w:fldChar w:fldCharType="separate"/>
+    </w:r>
+    <w:r>
+      <w:rPr>
+        <w:noProof/>
+      </w:rPr>
+      <w:t>2</w:t>
+    </w:r>
+    <w:r>
+      <w:rPr>
+        <w:noProof/>
+      </w:rPr>
+      <w:fldChar w:fldCharType="end"/>
+    </w:r>
     <w:r>
       <w:t xml:space="preserve"> </w:t>
     </w:r>
-    <w:fldSimple w:instr=" STYLEREF  &quot;Überschrift 1&quot;  \* MERGEFORMAT ">
-      <w:r>
-        <w:rPr>
-          <w:noProof/>
-        </w:rPr>
-        <w:t>Agile Softwareentwicklung</w:t>
-      </w:r>
-    </w:fldSimple>
+    <w:r>
+      <w:fldChar w:fldCharType="begin"/>
+    </w:r>
+    <w:r>
+      <w:instrText xml:space="preserve"> STYLEREF  "Überschrift 1"  \* MERGEFORMAT </w:instrText>
+    </w:r>
+    <w:r>
+      <w:fldChar w:fldCharType="separate"/>
+    </w:r>
+    <w:r>
+      <w:rPr>
+        <w:noProof/>
+      </w:rPr>
+      <w:t>Agile Softwareentwicklung</w:t>
+    </w:r>
+    <w:r>
+      <w:rPr>
+        <w:noProof/>
+      </w:rPr>
+      <w:fldChar w:fldCharType="end"/>
+    </w:r>
   </w:p>
 </w:hdr>
 </file>
@@ -12518,18 +12706,18 @@
     </dgm:pt>
   </dgm:ptLst>
   <dgm:cxnLst>
-    <dgm:cxn modelId="{2F63D70A-5890-48C4-8081-407770C9C13A}" type="presOf" srcId="{A098BB04-23DC-4E7A-8A8A-2DBC5A1EA15A}" destId="{AF567B5B-1AE5-467B-9D1A-ABB9FD43EDA8}" srcOrd="0" destOrd="0" presId="urn:microsoft.com/office/officeart/2005/8/layout/chevron1"/>
-    <dgm:cxn modelId="{66CF4835-F6AA-40B3-9601-180E0C55F3EC}" type="presOf" srcId="{EBA65594-F0D8-417F-A8C0-8B4974FF7B05}" destId="{40D37583-E5C0-4EA9-9AB1-70B05BA374B2}" srcOrd="0" destOrd="0" presId="urn:microsoft.com/office/officeart/2005/8/layout/chevron1"/>
+    <dgm:cxn modelId="{5FF3252A-2455-47F1-8621-ECC73BAA0B7E}" type="presOf" srcId="{EBA65594-F0D8-417F-A8C0-8B4974FF7B05}" destId="{40D37583-E5C0-4EA9-9AB1-70B05BA374B2}" srcOrd="0" destOrd="0" presId="urn:microsoft.com/office/officeart/2005/8/layout/chevron1"/>
+    <dgm:cxn modelId="{46A8EAF2-D93B-445B-9A1C-8F175C7EA184}" type="presOf" srcId="{A098BB04-23DC-4E7A-8A8A-2DBC5A1EA15A}" destId="{AF567B5B-1AE5-467B-9D1A-ABB9FD43EDA8}" srcOrd="0" destOrd="0" presId="urn:microsoft.com/office/officeart/2005/8/layout/chevron1"/>
+    <dgm:cxn modelId="{D694E4F1-9217-4872-BCD6-4206CF38C314}" type="presOf" srcId="{4F8B4D19-41DD-46A7-A532-962CEFC734D5}" destId="{B0A8CBC0-1794-4E7F-9AA5-7BB7639A4AE8}" srcOrd="0" destOrd="0" presId="urn:microsoft.com/office/officeart/2005/8/layout/chevron1"/>
     <dgm:cxn modelId="{3C7D6F43-1081-4434-B251-71CB73CB9939}" srcId="{A098BB04-23DC-4E7A-8A8A-2DBC5A1EA15A}" destId="{E5C4CA86-4C48-48B9-A0A6-A1982378D82F}" srcOrd="0" destOrd="0" parTransId="{F4CF35D9-72ED-4FB3-A002-C93AA2F7177C}" sibTransId="{4D571D74-BFC4-4731-9FD7-DA5CD1ED2774}"/>
     <dgm:cxn modelId="{EC529A0C-5B61-45D9-8FEF-6E9DFD7F8B24}" srcId="{A098BB04-23DC-4E7A-8A8A-2DBC5A1EA15A}" destId="{4F8B4D19-41DD-46A7-A532-962CEFC734D5}" srcOrd="2" destOrd="0" parTransId="{348378B6-83FF-4597-8D19-6447963549E5}" sibTransId="{F3F621E7-397E-4441-8588-E1CAB5266DEA}"/>
-    <dgm:cxn modelId="{7F5E0001-5A30-4B31-BFB7-4EA45040CE87}" type="presOf" srcId="{E5C4CA86-4C48-48B9-A0A6-A1982378D82F}" destId="{48211093-16F6-492D-806C-013D9E408995}" srcOrd="0" destOrd="0" presId="urn:microsoft.com/office/officeart/2005/8/layout/chevron1"/>
-    <dgm:cxn modelId="{93ABD757-120F-4EDB-B062-8FB26BEEE4E4}" type="presOf" srcId="{4F8B4D19-41DD-46A7-A532-962CEFC734D5}" destId="{B0A8CBC0-1794-4E7F-9AA5-7BB7639A4AE8}" srcOrd="0" destOrd="0" presId="urn:microsoft.com/office/officeart/2005/8/layout/chevron1"/>
+    <dgm:cxn modelId="{72DF078E-813A-4767-AD27-1C10EF19A18F}" type="presOf" srcId="{E5C4CA86-4C48-48B9-A0A6-A1982378D82F}" destId="{48211093-16F6-492D-806C-013D9E408995}" srcOrd="0" destOrd="0" presId="urn:microsoft.com/office/officeart/2005/8/layout/chevron1"/>
     <dgm:cxn modelId="{60EB1E61-655D-4FD3-88CE-23F4B52CEAC9}" srcId="{A098BB04-23DC-4E7A-8A8A-2DBC5A1EA15A}" destId="{EBA65594-F0D8-417F-A8C0-8B4974FF7B05}" srcOrd="1" destOrd="0" parTransId="{65981329-6437-4250-8C5E-FE25FB144E94}" sibTransId="{BC535E59-EE9E-43B7-B6C6-A69D67D4E819}"/>
-    <dgm:cxn modelId="{4894C714-8A3B-404F-89AE-483801F531C4}" type="presParOf" srcId="{AF567B5B-1AE5-467B-9D1A-ABB9FD43EDA8}" destId="{48211093-16F6-492D-806C-013D9E408995}" srcOrd="0" destOrd="0" presId="urn:microsoft.com/office/officeart/2005/8/layout/chevron1"/>
-    <dgm:cxn modelId="{262DD1C4-9F29-495D-8F74-64F2C20DAA37}" type="presParOf" srcId="{AF567B5B-1AE5-467B-9D1A-ABB9FD43EDA8}" destId="{FAC2C440-ED3A-4ECC-A4AD-2A4021CC9E6A}" srcOrd="1" destOrd="0" presId="urn:microsoft.com/office/officeart/2005/8/layout/chevron1"/>
-    <dgm:cxn modelId="{7F99CFE4-E604-401D-9152-22E0206946EB}" type="presParOf" srcId="{AF567B5B-1AE5-467B-9D1A-ABB9FD43EDA8}" destId="{40D37583-E5C0-4EA9-9AB1-70B05BA374B2}" srcOrd="2" destOrd="0" presId="urn:microsoft.com/office/officeart/2005/8/layout/chevron1"/>
-    <dgm:cxn modelId="{11EA20FF-E0C0-4348-84ED-54CDE7256221}" type="presParOf" srcId="{AF567B5B-1AE5-467B-9D1A-ABB9FD43EDA8}" destId="{10C39741-3FF8-4734-A550-A51A0679C40C}" srcOrd="3" destOrd="0" presId="urn:microsoft.com/office/officeart/2005/8/layout/chevron1"/>
-    <dgm:cxn modelId="{351B0B02-C6C6-49FE-A1AA-71246F0BE263}" type="presParOf" srcId="{AF567B5B-1AE5-467B-9D1A-ABB9FD43EDA8}" destId="{B0A8CBC0-1794-4E7F-9AA5-7BB7639A4AE8}" srcOrd="4" destOrd="0" presId="urn:microsoft.com/office/officeart/2005/8/layout/chevron1"/>
+    <dgm:cxn modelId="{16167397-CD37-4022-8749-0F5EFB2D07BD}" type="presParOf" srcId="{AF567B5B-1AE5-467B-9D1A-ABB9FD43EDA8}" destId="{48211093-16F6-492D-806C-013D9E408995}" srcOrd="0" destOrd="0" presId="urn:microsoft.com/office/officeart/2005/8/layout/chevron1"/>
+    <dgm:cxn modelId="{8038C3BE-04C5-4E49-93F4-DBCA7EBF6F50}" type="presParOf" srcId="{AF567B5B-1AE5-467B-9D1A-ABB9FD43EDA8}" destId="{FAC2C440-ED3A-4ECC-A4AD-2A4021CC9E6A}" srcOrd="1" destOrd="0" presId="urn:microsoft.com/office/officeart/2005/8/layout/chevron1"/>
+    <dgm:cxn modelId="{EE8F8869-69F0-4B35-B596-D11F7430D7F2}" type="presParOf" srcId="{AF567B5B-1AE5-467B-9D1A-ABB9FD43EDA8}" destId="{40D37583-E5C0-4EA9-9AB1-70B05BA374B2}" srcOrd="2" destOrd="0" presId="urn:microsoft.com/office/officeart/2005/8/layout/chevron1"/>
+    <dgm:cxn modelId="{2ADEC4F2-4231-4491-AA5E-03AE4B38E5B2}" type="presParOf" srcId="{AF567B5B-1AE5-467B-9D1A-ABB9FD43EDA8}" destId="{10C39741-3FF8-4734-A550-A51A0679C40C}" srcOrd="3" destOrd="0" presId="urn:microsoft.com/office/officeart/2005/8/layout/chevron1"/>
+    <dgm:cxn modelId="{5BDE3868-C07D-469E-A8DF-0803A683A63E}" type="presParOf" srcId="{AF567B5B-1AE5-467B-9D1A-ABB9FD43EDA8}" destId="{B0A8CBC0-1794-4E7F-9AA5-7BB7639A4AE8}" srcOrd="4" destOrd="0" presId="urn:microsoft.com/office/officeart/2005/8/layout/chevron1"/>
   </dgm:cxnLst>
   <dgm:bg/>
   <dgm:whole/>
@@ -12813,22 +13001,22 @@
     </dgm:pt>
   </dgm:ptLst>
   <dgm:cxnLst>
-    <dgm:cxn modelId="{3585ECC8-51CC-4B15-8C63-4CE57D07A277}" type="presOf" srcId="{4F8B4D19-41DD-46A7-A532-962CEFC734D5}" destId="{B0A8CBC0-1794-4E7F-9AA5-7BB7639A4AE8}" srcOrd="0" destOrd="0" presId="urn:microsoft.com/office/officeart/2005/8/layout/chevron1"/>
-    <dgm:cxn modelId="{63A61964-B1F4-4A27-8910-B180C01CA6DF}" type="presOf" srcId="{A098BB04-23DC-4E7A-8A8A-2DBC5A1EA15A}" destId="{AF567B5B-1AE5-467B-9D1A-ABB9FD43EDA8}" srcOrd="0" destOrd="0" presId="urn:microsoft.com/office/officeart/2005/8/layout/chevron1"/>
-    <dgm:cxn modelId="{978C9EDB-45D3-44A4-828E-04A524EA8FA6}" type="presOf" srcId="{E5C4CA86-4C48-48B9-A0A6-A1982378D82F}" destId="{48211093-16F6-492D-806C-013D9E408995}" srcOrd="0" destOrd="0" presId="urn:microsoft.com/office/officeart/2005/8/layout/chevron1"/>
+    <dgm:cxn modelId="{955169FE-149B-4211-87DB-B75DC288356B}" type="presOf" srcId="{A098BB04-23DC-4E7A-8A8A-2DBC5A1EA15A}" destId="{AF567B5B-1AE5-467B-9D1A-ABB9FD43EDA8}" srcOrd="0" destOrd="0" presId="urn:microsoft.com/office/officeart/2005/8/layout/chevron1"/>
+    <dgm:cxn modelId="{3C7D6F43-1081-4434-B251-71CB73CB9939}" srcId="{A098BB04-23DC-4E7A-8A8A-2DBC5A1EA15A}" destId="{E5C4CA86-4C48-48B9-A0A6-A1982378D82F}" srcOrd="0" destOrd="0" parTransId="{F4CF35D9-72ED-4FB3-A002-C93AA2F7177C}" sibTransId="{4D571D74-BFC4-4731-9FD7-DA5CD1ED2774}"/>
     <dgm:cxn modelId="{EC529A0C-5B61-45D9-8FEF-6E9DFD7F8B24}" srcId="{A098BB04-23DC-4E7A-8A8A-2DBC5A1EA15A}" destId="{4F8B4D19-41DD-46A7-A532-962CEFC734D5}" srcOrd="2" destOrd="0" parTransId="{348378B6-83FF-4597-8D19-6447963549E5}" sibTransId="{F3F621E7-397E-4441-8588-E1CAB5266DEA}"/>
+    <dgm:cxn modelId="{82606B2E-18EF-46C3-BDB6-1DF63CF005CB}" type="presOf" srcId="{E5C4CA86-4C48-48B9-A0A6-A1982378D82F}" destId="{48211093-16F6-492D-806C-013D9E408995}" srcOrd="0" destOrd="0" presId="urn:microsoft.com/office/officeart/2005/8/layout/chevron1"/>
+    <dgm:cxn modelId="{CCF8B81C-12AD-485C-BDE5-2401DD78467F}" type="presOf" srcId="{BC3FCE93-9F7B-459F-AB3F-7F18CABA24B0}" destId="{E154E153-3AEF-48D9-99F7-6F2B8CB15958}" srcOrd="0" destOrd="0" presId="urn:microsoft.com/office/officeart/2005/8/layout/chevron1"/>
+    <dgm:cxn modelId="{D2A7CAC6-FE48-45A8-B931-146F89699880}" type="presOf" srcId="{4F8B4D19-41DD-46A7-A532-962CEFC734D5}" destId="{B0A8CBC0-1794-4E7F-9AA5-7BB7639A4AE8}" srcOrd="0" destOrd="0" presId="urn:microsoft.com/office/officeart/2005/8/layout/chevron1"/>
     <dgm:cxn modelId="{BFCA50E4-B595-4157-BBE4-7FDE874C3AD0}" srcId="{A098BB04-23DC-4E7A-8A8A-2DBC5A1EA15A}" destId="{BC3FCE93-9F7B-459F-AB3F-7F18CABA24B0}" srcOrd="3" destOrd="0" parTransId="{F0102B6D-8122-4E88-9C29-1EB04CE101F0}" sibTransId="{3C6973A3-AF98-45A9-8612-E6F8630E8BD5}"/>
-    <dgm:cxn modelId="{3C7D6F43-1081-4434-B251-71CB73CB9939}" srcId="{A098BB04-23DC-4E7A-8A8A-2DBC5A1EA15A}" destId="{E5C4CA86-4C48-48B9-A0A6-A1982378D82F}" srcOrd="0" destOrd="0" parTransId="{F4CF35D9-72ED-4FB3-A002-C93AA2F7177C}" sibTransId="{4D571D74-BFC4-4731-9FD7-DA5CD1ED2774}"/>
+    <dgm:cxn modelId="{186EC4F2-5578-439C-895F-44F1D8B7F455}" type="presOf" srcId="{EBA65594-F0D8-417F-A8C0-8B4974FF7B05}" destId="{40D37583-E5C0-4EA9-9AB1-70B05BA374B2}" srcOrd="0" destOrd="0" presId="urn:microsoft.com/office/officeart/2005/8/layout/chevron1"/>
     <dgm:cxn modelId="{60EB1E61-655D-4FD3-88CE-23F4B52CEAC9}" srcId="{A098BB04-23DC-4E7A-8A8A-2DBC5A1EA15A}" destId="{EBA65594-F0D8-417F-A8C0-8B4974FF7B05}" srcOrd="1" destOrd="0" parTransId="{65981329-6437-4250-8C5E-FE25FB144E94}" sibTransId="{BC535E59-EE9E-43B7-B6C6-A69D67D4E819}"/>
-    <dgm:cxn modelId="{48703612-EC2D-4928-A99C-180712A12A46}" type="presOf" srcId="{BC3FCE93-9F7B-459F-AB3F-7F18CABA24B0}" destId="{E154E153-3AEF-48D9-99F7-6F2B8CB15958}" srcOrd="0" destOrd="0" presId="urn:microsoft.com/office/officeart/2005/8/layout/chevron1"/>
-    <dgm:cxn modelId="{CA6D29BA-9B4E-43D6-9E58-6F52BDACD57C}" type="presOf" srcId="{EBA65594-F0D8-417F-A8C0-8B4974FF7B05}" destId="{40D37583-E5C0-4EA9-9AB1-70B05BA374B2}" srcOrd="0" destOrd="0" presId="urn:microsoft.com/office/officeart/2005/8/layout/chevron1"/>
-    <dgm:cxn modelId="{8CD5B5E3-652D-446F-BD8C-D57FE76463BE}" type="presParOf" srcId="{AF567B5B-1AE5-467B-9D1A-ABB9FD43EDA8}" destId="{48211093-16F6-492D-806C-013D9E408995}" srcOrd="0" destOrd="0" presId="urn:microsoft.com/office/officeart/2005/8/layout/chevron1"/>
-    <dgm:cxn modelId="{D6966B25-80BF-4B4A-AE40-8FB69E6A4A1F}" type="presParOf" srcId="{AF567B5B-1AE5-467B-9D1A-ABB9FD43EDA8}" destId="{FAC2C440-ED3A-4ECC-A4AD-2A4021CC9E6A}" srcOrd="1" destOrd="0" presId="urn:microsoft.com/office/officeart/2005/8/layout/chevron1"/>
-    <dgm:cxn modelId="{31A92C48-1C24-4E94-8A51-0E44AF54AD27}" type="presParOf" srcId="{AF567B5B-1AE5-467B-9D1A-ABB9FD43EDA8}" destId="{40D37583-E5C0-4EA9-9AB1-70B05BA374B2}" srcOrd="2" destOrd="0" presId="urn:microsoft.com/office/officeart/2005/8/layout/chevron1"/>
-    <dgm:cxn modelId="{468F60F3-567A-4C56-AE57-C13A9C69A1E8}" type="presParOf" srcId="{AF567B5B-1AE5-467B-9D1A-ABB9FD43EDA8}" destId="{10C39741-3FF8-4734-A550-A51A0679C40C}" srcOrd="3" destOrd="0" presId="urn:microsoft.com/office/officeart/2005/8/layout/chevron1"/>
-    <dgm:cxn modelId="{8CA9879E-28E5-4379-B7FB-6368379832CD}" type="presParOf" srcId="{AF567B5B-1AE5-467B-9D1A-ABB9FD43EDA8}" destId="{B0A8CBC0-1794-4E7F-9AA5-7BB7639A4AE8}" srcOrd="4" destOrd="0" presId="urn:microsoft.com/office/officeart/2005/8/layout/chevron1"/>
-    <dgm:cxn modelId="{609B0EAE-1378-4117-A629-E21C44247E31}" type="presParOf" srcId="{AF567B5B-1AE5-467B-9D1A-ABB9FD43EDA8}" destId="{DD2B13DA-0893-4086-B807-BF55EA5E0DAD}" srcOrd="5" destOrd="0" presId="urn:microsoft.com/office/officeart/2005/8/layout/chevron1"/>
-    <dgm:cxn modelId="{8DAA4C9C-FAA5-4F5A-82F2-868E2EA93253}" type="presParOf" srcId="{AF567B5B-1AE5-467B-9D1A-ABB9FD43EDA8}" destId="{E154E153-3AEF-48D9-99F7-6F2B8CB15958}" srcOrd="6" destOrd="0" presId="urn:microsoft.com/office/officeart/2005/8/layout/chevron1"/>
+    <dgm:cxn modelId="{3D145125-E474-48ED-B1CB-055C36B8B2EE}" type="presParOf" srcId="{AF567B5B-1AE5-467B-9D1A-ABB9FD43EDA8}" destId="{48211093-16F6-492D-806C-013D9E408995}" srcOrd="0" destOrd="0" presId="urn:microsoft.com/office/officeart/2005/8/layout/chevron1"/>
+    <dgm:cxn modelId="{6A6466DB-6BC3-4D9B-86F6-6513A2ED11AE}" type="presParOf" srcId="{AF567B5B-1AE5-467B-9D1A-ABB9FD43EDA8}" destId="{FAC2C440-ED3A-4ECC-A4AD-2A4021CC9E6A}" srcOrd="1" destOrd="0" presId="urn:microsoft.com/office/officeart/2005/8/layout/chevron1"/>
+    <dgm:cxn modelId="{9442CCAE-264E-42AD-85FD-0B5D4E1971AD}" type="presParOf" srcId="{AF567B5B-1AE5-467B-9D1A-ABB9FD43EDA8}" destId="{40D37583-E5C0-4EA9-9AB1-70B05BA374B2}" srcOrd="2" destOrd="0" presId="urn:microsoft.com/office/officeart/2005/8/layout/chevron1"/>
+    <dgm:cxn modelId="{4D58BCB0-E4DD-441A-8B07-D62AF43EA1CD}" type="presParOf" srcId="{AF567B5B-1AE5-467B-9D1A-ABB9FD43EDA8}" destId="{10C39741-3FF8-4734-A550-A51A0679C40C}" srcOrd="3" destOrd="0" presId="urn:microsoft.com/office/officeart/2005/8/layout/chevron1"/>
+    <dgm:cxn modelId="{E118E340-52FF-4272-830E-77C40329141B}" type="presParOf" srcId="{AF567B5B-1AE5-467B-9D1A-ABB9FD43EDA8}" destId="{B0A8CBC0-1794-4E7F-9AA5-7BB7639A4AE8}" srcOrd="4" destOrd="0" presId="urn:microsoft.com/office/officeart/2005/8/layout/chevron1"/>
+    <dgm:cxn modelId="{81CE5799-E79C-4D3C-9D5A-65EF22D45E86}" type="presParOf" srcId="{AF567B5B-1AE5-467B-9D1A-ABB9FD43EDA8}" destId="{DD2B13DA-0893-4086-B807-BF55EA5E0DAD}" srcOrd="5" destOrd="0" presId="urn:microsoft.com/office/officeart/2005/8/layout/chevron1"/>
+    <dgm:cxn modelId="{7E06B6EF-8A78-478D-88B7-9AD8D21DF72B}" type="presParOf" srcId="{AF567B5B-1AE5-467B-9D1A-ABB9FD43EDA8}" destId="{E154E153-3AEF-48D9-99F7-6F2B8CB15958}" srcOrd="6" destOrd="0" presId="urn:microsoft.com/office/officeart/2005/8/layout/chevron1"/>
   </dgm:cxnLst>
   <dgm:bg/>
   <dgm:whole/>
@@ -13055,18 +13243,18 @@
     </dgm:pt>
   </dgm:ptLst>
   <dgm:cxnLst>
-    <dgm:cxn modelId="{22B3B3E5-855B-41BF-9568-9C919D3694E2}" type="presOf" srcId="{E5C4CA86-4C48-48B9-A0A6-A1982378D82F}" destId="{48211093-16F6-492D-806C-013D9E408995}" srcOrd="0" destOrd="0" presId="urn:microsoft.com/office/officeart/2005/8/layout/chevron1"/>
-    <dgm:cxn modelId="{42F143DD-A945-4F3F-8CA7-0B475A1ABC4C}" type="presOf" srcId="{4F8B4D19-41DD-46A7-A532-962CEFC734D5}" destId="{B0A8CBC0-1794-4E7F-9AA5-7BB7639A4AE8}" srcOrd="0" destOrd="0" presId="urn:microsoft.com/office/officeart/2005/8/layout/chevron1"/>
+    <dgm:cxn modelId="{91FDF042-5590-44C6-82B0-FABCFCABFD81}" type="presOf" srcId="{E5C4CA86-4C48-48B9-A0A6-A1982378D82F}" destId="{48211093-16F6-492D-806C-013D9E408995}" srcOrd="0" destOrd="0" presId="urn:microsoft.com/office/officeart/2005/8/layout/chevron1"/>
     <dgm:cxn modelId="{3C7D6F43-1081-4434-B251-71CB73CB9939}" srcId="{A098BB04-23DC-4E7A-8A8A-2DBC5A1EA15A}" destId="{E5C4CA86-4C48-48B9-A0A6-A1982378D82F}" srcOrd="0" destOrd="0" parTransId="{F4CF35D9-72ED-4FB3-A002-C93AA2F7177C}" sibTransId="{4D571D74-BFC4-4731-9FD7-DA5CD1ED2774}"/>
-    <dgm:cxn modelId="{AFF6B7AD-27BE-4BEA-87D8-46A2383B9CC6}" type="presOf" srcId="{A098BB04-23DC-4E7A-8A8A-2DBC5A1EA15A}" destId="{AF567B5B-1AE5-467B-9D1A-ABB9FD43EDA8}" srcOrd="0" destOrd="0" presId="urn:microsoft.com/office/officeart/2005/8/layout/chevron1"/>
     <dgm:cxn modelId="{EC529A0C-5B61-45D9-8FEF-6E9DFD7F8B24}" srcId="{A098BB04-23DC-4E7A-8A8A-2DBC5A1EA15A}" destId="{4F8B4D19-41DD-46A7-A532-962CEFC734D5}" srcOrd="2" destOrd="0" parTransId="{348378B6-83FF-4597-8D19-6447963549E5}" sibTransId="{F3F621E7-397E-4441-8588-E1CAB5266DEA}"/>
-    <dgm:cxn modelId="{485DA226-7867-4772-B7A2-744AE7EC6159}" type="presOf" srcId="{EBA65594-F0D8-417F-A8C0-8B4974FF7B05}" destId="{40D37583-E5C0-4EA9-9AB1-70B05BA374B2}" srcOrd="0" destOrd="0" presId="urn:microsoft.com/office/officeart/2005/8/layout/chevron1"/>
+    <dgm:cxn modelId="{80AFF1EC-66F4-4D90-9432-3CDBE1904E53}" type="presOf" srcId="{EBA65594-F0D8-417F-A8C0-8B4974FF7B05}" destId="{40D37583-E5C0-4EA9-9AB1-70B05BA374B2}" srcOrd="0" destOrd="0" presId="urn:microsoft.com/office/officeart/2005/8/layout/chevron1"/>
+    <dgm:cxn modelId="{297BF2EF-5521-4820-A0D7-0691FD9B45E0}" type="presOf" srcId="{A098BB04-23DC-4E7A-8A8A-2DBC5A1EA15A}" destId="{AF567B5B-1AE5-467B-9D1A-ABB9FD43EDA8}" srcOrd="0" destOrd="0" presId="urn:microsoft.com/office/officeart/2005/8/layout/chevron1"/>
+    <dgm:cxn modelId="{41A014C0-28F5-4AB2-9ACD-35852FCF1135}" type="presOf" srcId="{4F8B4D19-41DD-46A7-A532-962CEFC734D5}" destId="{B0A8CBC0-1794-4E7F-9AA5-7BB7639A4AE8}" srcOrd="0" destOrd="0" presId="urn:microsoft.com/office/officeart/2005/8/layout/chevron1"/>
     <dgm:cxn modelId="{60EB1E61-655D-4FD3-88CE-23F4B52CEAC9}" srcId="{A098BB04-23DC-4E7A-8A8A-2DBC5A1EA15A}" destId="{EBA65594-F0D8-417F-A8C0-8B4974FF7B05}" srcOrd="1" destOrd="0" parTransId="{65981329-6437-4250-8C5E-FE25FB144E94}" sibTransId="{BC535E59-EE9E-43B7-B6C6-A69D67D4E819}"/>
-    <dgm:cxn modelId="{205D8D3A-7008-4AC7-9ADE-0E0C694575F6}" type="presParOf" srcId="{AF567B5B-1AE5-467B-9D1A-ABB9FD43EDA8}" destId="{48211093-16F6-492D-806C-013D9E408995}" srcOrd="0" destOrd="0" presId="urn:microsoft.com/office/officeart/2005/8/layout/chevron1"/>
-    <dgm:cxn modelId="{ED8EB62E-8F18-4E91-BDCC-AD1E407E0BC6}" type="presParOf" srcId="{AF567B5B-1AE5-467B-9D1A-ABB9FD43EDA8}" destId="{FAC2C440-ED3A-4ECC-A4AD-2A4021CC9E6A}" srcOrd="1" destOrd="0" presId="urn:microsoft.com/office/officeart/2005/8/layout/chevron1"/>
-    <dgm:cxn modelId="{28E94F5B-A2A7-4479-9102-8E54514C5854}" type="presParOf" srcId="{AF567B5B-1AE5-467B-9D1A-ABB9FD43EDA8}" destId="{40D37583-E5C0-4EA9-9AB1-70B05BA374B2}" srcOrd="2" destOrd="0" presId="urn:microsoft.com/office/officeart/2005/8/layout/chevron1"/>
-    <dgm:cxn modelId="{FCDE217F-BC27-4A3E-ACBE-DB84A999BDBF}" type="presParOf" srcId="{AF567B5B-1AE5-467B-9D1A-ABB9FD43EDA8}" destId="{10C39741-3FF8-4734-A550-A51A0679C40C}" srcOrd="3" destOrd="0" presId="urn:microsoft.com/office/officeart/2005/8/layout/chevron1"/>
-    <dgm:cxn modelId="{22C127C7-4800-418A-867B-A953A3DFB3FE}" type="presParOf" srcId="{AF567B5B-1AE5-467B-9D1A-ABB9FD43EDA8}" destId="{B0A8CBC0-1794-4E7F-9AA5-7BB7639A4AE8}" srcOrd="4" destOrd="0" presId="urn:microsoft.com/office/officeart/2005/8/layout/chevron1"/>
+    <dgm:cxn modelId="{4A23FEA2-E237-4696-A51D-27FD77A6909D}" type="presParOf" srcId="{AF567B5B-1AE5-467B-9D1A-ABB9FD43EDA8}" destId="{48211093-16F6-492D-806C-013D9E408995}" srcOrd="0" destOrd="0" presId="urn:microsoft.com/office/officeart/2005/8/layout/chevron1"/>
+    <dgm:cxn modelId="{B197CB1B-BB81-4BCD-8E78-C52A630D120F}" type="presParOf" srcId="{AF567B5B-1AE5-467B-9D1A-ABB9FD43EDA8}" destId="{FAC2C440-ED3A-4ECC-A4AD-2A4021CC9E6A}" srcOrd="1" destOrd="0" presId="urn:microsoft.com/office/officeart/2005/8/layout/chevron1"/>
+    <dgm:cxn modelId="{882BDF6F-F925-48A8-BF32-5159D9DBD4F5}" type="presParOf" srcId="{AF567B5B-1AE5-467B-9D1A-ABB9FD43EDA8}" destId="{40D37583-E5C0-4EA9-9AB1-70B05BA374B2}" srcOrd="2" destOrd="0" presId="urn:microsoft.com/office/officeart/2005/8/layout/chevron1"/>
+    <dgm:cxn modelId="{844198BA-92BA-4BF3-8CB2-1618319493C2}" type="presParOf" srcId="{AF567B5B-1AE5-467B-9D1A-ABB9FD43EDA8}" destId="{10C39741-3FF8-4734-A550-A51A0679C40C}" srcOrd="3" destOrd="0" presId="urn:microsoft.com/office/officeart/2005/8/layout/chevron1"/>
+    <dgm:cxn modelId="{146E928B-81F6-4E71-BAB8-2305BD8EB6AC}" type="presParOf" srcId="{AF567B5B-1AE5-467B-9D1A-ABB9FD43EDA8}" destId="{B0A8CBC0-1794-4E7F-9AA5-7BB7639A4AE8}" srcOrd="4" destOrd="0" presId="urn:microsoft.com/office/officeart/2005/8/layout/chevron1"/>
   </dgm:cxnLst>
   <dgm:bg/>
   <dgm:whole/>
@@ -13221,14 +13409,14 @@
     </dgm:pt>
   </dgm:ptLst>
   <dgm:cxnLst>
-    <dgm:cxn modelId="{98D6E28D-2AE1-4BF5-8B8B-017E9D8C59A7}" type="presOf" srcId="{E5C4CA86-4C48-48B9-A0A6-A1982378D82F}" destId="{48211093-16F6-492D-806C-013D9E408995}" srcOrd="0" destOrd="0" presId="urn:microsoft.com/office/officeart/2005/8/layout/chevron1"/>
     <dgm:cxn modelId="{3C7D6F43-1081-4434-B251-71CB73CB9939}" srcId="{A098BB04-23DC-4E7A-8A8A-2DBC5A1EA15A}" destId="{E5C4CA86-4C48-48B9-A0A6-A1982378D82F}" srcOrd="0" destOrd="0" parTransId="{F4CF35D9-72ED-4FB3-A002-C93AA2F7177C}" sibTransId="{4D571D74-BFC4-4731-9FD7-DA5CD1ED2774}"/>
-    <dgm:cxn modelId="{02AB14C9-AEEB-4F57-8BEF-933B15D3F357}" type="presOf" srcId="{A098BB04-23DC-4E7A-8A8A-2DBC5A1EA15A}" destId="{AF567B5B-1AE5-467B-9D1A-ABB9FD43EDA8}" srcOrd="0" destOrd="0" presId="urn:microsoft.com/office/officeart/2005/8/layout/chevron1"/>
-    <dgm:cxn modelId="{BC37793C-67D7-47A0-A5EE-CED2B4D80A4A}" type="presOf" srcId="{EBA65594-F0D8-417F-A8C0-8B4974FF7B05}" destId="{40D37583-E5C0-4EA9-9AB1-70B05BA374B2}" srcOrd="0" destOrd="0" presId="urn:microsoft.com/office/officeart/2005/8/layout/chevron1"/>
+    <dgm:cxn modelId="{BFF7849A-4065-47D4-B8F6-C2DBEF9EF71E}" type="presOf" srcId="{A098BB04-23DC-4E7A-8A8A-2DBC5A1EA15A}" destId="{AF567B5B-1AE5-467B-9D1A-ABB9FD43EDA8}" srcOrd="0" destOrd="0" presId="urn:microsoft.com/office/officeart/2005/8/layout/chevron1"/>
+    <dgm:cxn modelId="{7BBAE5FB-0E50-4032-9654-C89E160063CE}" type="presOf" srcId="{E5C4CA86-4C48-48B9-A0A6-A1982378D82F}" destId="{48211093-16F6-492D-806C-013D9E408995}" srcOrd="0" destOrd="0" presId="urn:microsoft.com/office/officeart/2005/8/layout/chevron1"/>
+    <dgm:cxn modelId="{607258A2-AB17-4CD6-8EEE-4F2CB35A011A}" type="presOf" srcId="{EBA65594-F0D8-417F-A8C0-8B4974FF7B05}" destId="{40D37583-E5C0-4EA9-9AB1-70B05BA374B2}" srcOrd="0" destOrd="0" presId="urn:microsoft.com/office/officeart/2005/8/layout/chevron1"/>
     <dgm:cxn modelId="{60EB1E61-655D-4FD3-88CE-23F4B52CEAC9}" srcId="{A098BB04-23DC-4E7A-8A8A-2DBC5A1EA15A}" destId="{EBA65594-F0D8-417F-A8C0-8B4974FF7B05}" srcOrd="1" destOrd="0" parTransId="{65981329-6437-4250-8C5E-FE25FB144E94}" sibTransId="{BC535E59-EE9E-43B7-B6C6-A69D67D4E819}"/>
-    <dgm:cxn modelId="{936DEB66-5CD7-4228-9DFD-B6940EFD2EEC}" type="presParOf" srcId="{AF567B5B-1AE5-467B-9D1A-ABB9FD43EDA8}" destId="{48211093-16F6-492D-806C-013D9E408995}" srcOrd="0" destOrd="0" presId="urn:microsoft.com/office/officeart/2005/8/layout/chevron1"/>
-    <dgm:cxn modelId="{78EC93F9-FEB6-4895-9798-1DE9C5C6FAFF}" type="presParOf" srcId="{AF567B5B-1AE5-467B-9D1A-ABB9FD43EDA8}" destId="{FAC2C440-ED3A-4ECC-A4AD-2A4021CC9E6A}" srcOrd="1" destOrd="0" presId="urn:microsoft.com/office/officeart/2005/8/layout/chevron1"/>
-    <dgm:cxn modelId="{A9B68CB2-1813-424B-9A43-D5D6C4E4137D}" type="presParOf" srcId="{AF567B5B-1AE5-467B-9D1A-ABB9FD43EDA8}" destId="{40D37583-E5C0-4EA9-9AB1-70B05BA374B2}" srcOrd="2" destOrd="0" presId="urn:microsoft.com/office/officeart/2005/8/layout/chevron1"/>
+    <dgm:cxn modelId="{74C4321F-7733-4E2D-8787-C6934AB2C9D1}" type="presParOf" srcId="{AF567B5B-1AE5-467B-9D1A-ABB9FD43EDA8}" destId="{48211093-16F6-492D-806C-013D9E408995}" srcOrd="0" destOrd="0" presId="urn:microsoft.com/office/officeart/2005/8/layout/chevron1"/>
+    <dgm:cxn modelId="{B0293F12-8434-4E0C-B9D3-A4EC4CEB4CC2}" type="presParOf" srcId="{AF567B5B-1AE5-467B-9D1A-ABB9FD43EDA8}" destId="{FAC2C440-ED3A-4ECC-A4AD-2A4021CC9E6A}" srcOrd="1" destOrd="0" presId="urn:microsoft.com/office/officeart/2005/8/layout/chevron1"/>
+    <dgm:cxn modelId="{E9AA3E3A-2EBA-4016-AA5F-7922AE7A1105}" type="presParOf" srcId="{AF567B5B-1AE5-467B-9D1A-ABB9FD43EDA8}" destId="{40D37583-E5C0-4EA9-9AB1-70B05BA374B2}" srcOrd="2" destOrd="0" presId="urn:microsoft.com/office/officeart/2005/8/layout/chevron1"/>
   </dgm:cxnLst>
   <dgm:bg/>
   <dgm:whole/>
@@ -19770,11 +19958,139 @@
     <b:URL>http://alistair.cockburn.us/</b:URL>
     <b:RefOrder>2</b:RefOrder>
   </b:Source>
+  <b:Source>
+    <b:Tag>Lun09</b:Tag>
+    <b:SourceType>Book</b:SourceType>
+    <b:Guid>{4DAEC3F3-F415-4FAD-9D2F-B52FB98C69B2}</b:Guid>
+    <b:Title>Agile Prozesse - Fallstricke erkennen und vermeiden</b:Title>
+    <b:Year>2009</b:Year>
+    <b:StandardNumber>978-3-939084-55-6</b:StandardNumber>
+    <b:City>Frankfurt</b:City>
+    <b:Publisher>entwickler.press</b:Publisher>
+    <b:Author>
+      <b:Author>
+        <b:NameList>
+          <b:Person>
+            <b:Last>Lundak</b:Last>
+            <b:First>Jiri</b:First>
+          </b:Person>
+        </b:NameList>
+      </b:Author>
+    </b:Author>
+    <b:RefOrder>1</b:RefOrder>
+  </b:Source>
+  <b:Source>
+    <b:Tag>Coc03</b:Tag>
+    <b:SourceType>Book</b:SourceType>
+    <b:Guid>{DFF3B148-A0B4-496E-9746-FB7CBC21645E}</b:Guid>
+    <b:Title>Agile Software-Entwicklung</b:Title>
+    <b:Year>2003</b:Year>
+    <b:City>Bonn</b:City>
+    <b:Publisher>mitp-Verlag</b:Publisher>
+    <b:StandardNumber>3-8266-1346-5</b:StandardNumber>
+    <b:Author>
+      <b:Author>
+        <b:NameList>
+          <b:Person>
+            <b:Last>Cockburn</b:Last>
+            <b:First>Alistair</b:First>
+          </b:Person>
+        </b:NameList>
+      </b:Author>
+    </b:Author>
+    <b:RefOrder>2</b:RefOrder>
+  </b:Source>
+  <b:Source>
+    <b:Tag>Bec01</b:Tag>
+    <b:SourceType>InternetSite</b:SourceType>
+    <b:Guid>{589B9B5D-FD2D-4F4D-85E8-A7F48FC0BC91}</b:Guid>
+    <b:Title>Manifest für Agile Softwareentwicklung</b:Title>
+    <b:Year>2001</b:Year>
+    <b:YearAccessed>2013</b:YearAccessed>
+    <b:MonthAccessed>11</b:MonthAccessed>
+    <b:DayAccessed>28</b:DayAccessed>
+    <b:URL>http://www.agilemanifesto.org/iso/de/</b:URL>
+    <b:Author>
+      <b:Author>
+        <b:NameList>
+          <b:Person>
+            <b:Last>Beck</b:Last>
+            <b:First>Kent</b:First>
+          </b:Person>
+          <b:Person>
+            <b:Last>Beedle</b:Last>
+            <b:First>Mike</b:First>
+          </b:Person>
+          <b:Person>
+            <b:Last>van Bennekum</b:Last>
+            <b:First>Arie</b:First>
+          </b:Person>
+          <b:Person>
+            <b:Last>Cockburn</b:Last>
+            <b:First>Alistair</b:First>
+          </b:Person>
+          <b:Person>
+            <b:Last>Cunningham</b:Last>
+            <b:First>Ward</b:First>
+          </b:Person>
+          <b:Person>
+            <b:Last>Fowler</b:Last>
+            <b:First>Martin</b:First>
+          </b:Person>
+          <b:Person>
+            <b:Last>Grenning</b:Last>
+            <b:First>James</b:First>
+          </b:Person>
+          <b:Person>
+            <b:Last>Highsmith</b:Last>
+            <b:First>Jim</b:First>
+          </b:Person>
+          <b:Person>
+            <b:Last>Hunt</b:Last>
+            <b:First>Andrew</b:First>
+          </b:Person>
+          <b:Person>
+            <b:Last>Jeffries</b:Last>
+            <b:First>Ron</b:First>
+          </b:Person>
+          <b:Person>
+            <b:Last>Kern</b:Last>
+            <b:First>Jon</b:First>
+          </b:Person>
+          <b:Person>
+            <b:Last>Marick</b:Last>
+            <b:First>Brian</b:First>
+          </b:Person>
+          <b:Person>
+            <b:Last>C. Martin</b:Last>
+            <b:First>Robert</b:First>
+          </b:Person>
+          <b:Person>
+            <b:Last>Mellor</b:Last>
+            <b:First>Steve</b:First>
+          </b:Person>
+          <b:Person>
+            <b:Last>Schwaber</b:Last>
+            <b:First>Ken</b:First>
+          </b:Person>
+          <b:Person>
+            <b:Last>Sutherland</b:Last>
+            <b:First>Jeff</b:First>
+          </b:Person>
+          <b:Person>
+            <b:Last>Thomas</b:Last>
+            <b:First>Dave</b:First>
+          </b:Person>
+        </b:NameList>
+      </b:Author>
+    </b:Author>
+    <b:RefOrder>3</b:RefOrder>
+  </b:Source>
 </b:Sources>
 </file>
 
 <file path=customXml/itemProps1.xml><?xml version="1.0" encoding="utf-8"?>
-<ds:datastoreItem xmlns:ds="http://schemas.openxmlformats.org/officeDocument/2006/customXml" ds:itemID="{7CC8553D-F3BC-4426-A927-FDC6406D576A}">
+<ds:datastoreItem xmlns:ds="http://schemas.openxmlformats.org/officeDocument/2006/customXml" ds:itemID="{8F6A0701-DF61-4B30-B73C-9F6EF8095DD5}">
   <ds:schemaRefs>
     <ds:schemaRef ds:uri="http://schemas.openxmlformats.org/officeDocument/2006/bibliography"/>
   </ds:schemaRefs>

</xml_diff>